<commit_message>
Add role, add entity 8
</commit_message>
<xml_diff>
--- a/Дипломная работа Веб сервис для взаимодействия фотографов и их клиентов.docx
+++ b/Дипломная работа Веб сервис для взаимодействия фотографов и их клиентов.docx
@@ -1718,19 +1718,6 @@
     <w:p>
       <w:pPr>
         <w:pStyle w:val="a6"/>
-        <w:spacing w:after="0" w:line="360" w:lineRule="auto"/>
-        <w:jc w:val="left"/>
-        <w:rPr>
-          <w:rFonts w:ascii="Times New Roman" w:eastAsia="Times New Roman" w:hAnsi="Times New Roman" w:cs="Times New Roman"/>
-          <w:sz w:val="28"/>
-          <w:szCs w:val="28"/>
-          <w:lang w:val="ru-RU"/>
-        </w:rPr>
-      </w:pPr>
-    </w:p>
-    <w:p>
-      <w:pPr>
-        <w:pStyle w:val="a6"/>
         <w:spacing w:line="360" w:lineRule="auto"/>
         <w:ind w:left="0"/>
         <w:rPr>
@@ -1981,8 +1968,16 @@
           <w:szCs w:val="28"/>
           <w:lang w:val="ru-RU"/>
         </w:rPr>
+        <w:br/>
+      </w:r>
+      <w:r>
+        <w:rPr>
+          <w:rFonts w:ascii="Times New Roman" w:eastAsia="Times New Roman" w:hAnsi="Times New Roman" w:cs="Times New Roman"/>
+          <w:sz w:val="28"/>
+          <w:szCs w:val="28"/>
+          <w:lang w:val="ru-RU"/>
+        </w:rPr>
         <w:lastRenderedPageBreak/>
-        <w:br/>
         <w:t xml:space="preserve">- Зависимости и управление версиями: Spring Boot использует BOM (Bill </w:t>
       </w:r>
       <w:proofErr w:type="spellStart"/>
@@ -2246,7 +2241,43 @@
           <w:lang w:val="ru-RU"/>
         </w:rPr>
         <w:br/>
-        <w:t xml:space="preserve">- Добавление зависимостей: Включите необходимые библиотеки в файл pom.xml (для </w:t>
+        <w:t>- Добавление зависимостей: Включ</w:t>
+      </w:r>
+      <w:r>
+        <w:rPr>
+          <w:rFonts w:ascii="Times New Roman" w:eastAsia="Times New Roman" w:hAnsi="Times New Roman" w:cs="Times New Roman"/>
+          <w:sz w:val="28"/>
+          <w:szCs w:val="28"/>
+          <w:lang w:val="ru-RU"/>
+        </w:rPr>
+        <w:t>ение</w:t>
+      </w:r>
+      <w:r>
+        <w:rPr>
+          <w:rFonts w:ascii="Times New Roman" w:eastAsia="Times New Roman" w:hAnsi="Times New Roman" w:cs="Times New Roman"/>
+          <w:sz w:val="28"/>
+          <w:szCs w:val="28"/>
+          <w:lang w:val="ru-RU"/>
+        </w:rPr>
+        <w:t xml:space="preserve"> необходимы</w:t>
+      </w:r>
+      <w:r>
+        <w:rPr>
+          <w:rFonts w:ascii="Times New Roman" w:eastAsia="Times New Roman" w:hAnsi="Times New Roman" w:cs="Times New Roman"/>
+          <w:sz w:val="28"/>
+          <w:szCs w:val="28"/>
+          <w:lang w:val="ru-RU"/>
+        </w:rPr>
+        <w:t>х</w:t>
+      </w:r>
+      <w:r>
+        <w:rPr>
+          <w:rFonts w:ascii="Times New Roman" w:eastAsia="Times New Roman" w:hAnsi="Times New Roman" w:cs="Times New Roman"/>
+          <w:sz w:val="28"/>
+          <w:szCs w:val="28"/>
+          <w:lang w:val="ru-RU"/>
+        </w:rPr>
+        <w:t xml:space="preserve"> библиотеки в файл pom.xml (для </w:t>
       </w:r>
       <w:proofErr w:type="spellStart"/>
       <w:r>
@@ -2325,6 +2356,25 @@
           <w:lang w:val="ru-RU"/>
         </w:rPr>
         <w:br/>
+        <w:t>- Создание сущностей: Определ</w:t>
+      </w:r>
+      <w:r>
+        <w:rPr>
+          <w:rFonts w:ascii="Times New Roman" w:eastAsia="Times New Roman" w:hAnsi="Times New Roman" w:cs="Times New Roman"/>
+          <w:sz w:val="28"/>
+          <w:szCs w:val="28"/>
+          <w:lang w:val="ru-RU"/>
+        </w:rPr>
+        <w:t>яются</w:t>
+      </w:r>
+      <w:r>
+        <w:rPr>
+          <w:rFonts w:ascii="Times New Roman" w:eastAsia="Times New Roman" w:hAnsi="Times New Roman" w:cs="Times New Roman"/>
+          <w:sz w:val="28"/>
+          <w:szCs w:val="28"/>
+          <w:lang w:val="ru-RU"/>
+        </w:rPr>
+        <w:t xml:space="preserve"> классы, помеченные аннотацией @Entity, </w:t>
       </w:r>
       <w:r>
         <w:rPr>
@@ -2334,7 +2384,7 @@
           <w:lang w:val="ru-RU"/>
         </w:rPr>
         <w:lastRenderedPageBreak/>
-        <w:t>- Создание сущностей: Определите классы, помеченные аннотацией @Entity, которые будут представлять таблицы в базе данных.</w:t>
+        <w:t>которые будут представлять таблицы в базе данных.</w:t>
       </w:r>
       <w:r>
         <w:rPr>
@@ -2353,7 +2403,25 @@
           <w:lang w:val="ru-RU"/>
         </w:rPr>
         <w:br/>
-        <w:t xml:space="preserve">- Создание репозиториев: Создайте интерфейсы, которые расширяют </w:t>
+        <w:t>- Создание репозиториев: Созда</w:t>
+      </w:r>
+      <w:r>
+        <w:rPr>
+          <w:rFonts w:ascii="Times New Roman" w:eastAsia="Times New Roman" w:hAnsi="Times New Roman" w:cs="Times New Roman"/>
+          <w:sz w:val="28"/>
+          <w:szCs w:val="28"/>
+          <w:lang w:val="ru-RU"/>
+        </w:rPr>
+        <w:t>ются</w:t>
+      </w:r>
+      <w:r>
+        <w:rPr>
+          <w:rFonts w:ascii="Times New Roman" w:eastAsia="Times New Roman" w:hAnsi="Times New Roman" w:cs="Times New Roman"/>
+          <w:sz w:val="28"/>
+          <w:szCs w:val="28"/>
+          <w:lang w:val="ru-RU"/>
+        </w:rPr>
+        <w:t xml:space="preserve"> интерфейсы, которые расширяют </w:t>
       </w:r>
       <w:proofErr w:type="spellStart"/>
       <w:r>
@@ -2922,7 +2990,6 @@
           <w:szCs w:val="28"/>
           <w:lang w:val="ru-RU"/>
         </w:rPr>
-        <w:lastRenderedPageBreak/>
         <w:t>1.1.</w:t>
       </w:r>
       <w:r>
@@ -2949,6 +3016,14 @@
           <w:szCs w:val="28"/>
         </w:rPr>
         <w:br/>
+      </w:r>
+      <w:r>
+        <w:rPr>
+          <w:rFonts w:ascii="Times New Roman" w:eastAsia="Times New Roman" w:hAnsi="Times New Roman" w:cs="Times New Roman"/>
+          <w:sz w:val="28"/>
+          <w:szCs w:val="28"/>
+        </w:rPr>
+        <w:lastRenderedPageBreak/>
         <w:t xml:space="preserve">- </w:t>
       </w:r>
       <w:proofErr w:type="spellStart"/>
@@ -3245,17 +3320,7 @@
           <w:szCs w:val="28"/>
           <w:lang w:val="ru-RU"/>
         </w:rPr>
-        <w:t xml:space="preserve"> или MySQL), что позволит </w:t>
-      </w:r>
-      <w:r>
-        <w:rPr>
-          <w:rFonts w:ascii="Times New Roman" w:eastAsia="Times New Roman" w:hAnsi="Times New Roman" w:cs="Times New Roman"/>
-          <w:sz w:val="28"/>
-          <w:szCs w:val="28"/>
-          <w:lang w:val="ru-RU"/>
-        </w:rPr>
-        <w:lastRenderedPageBreak/>
-        <w:t>эффективно хранить и управлять данными о пользователях, фотографиях и заказах.</w:t>
+        <w:t xml:space="preserve"> или MySQL), что позволит эффективно хранить и управлять данными о пользователях, фотографиях и заказах.</w:t>
       </w:r>
     </w:p>
     <w:p>
@@ -3277,6 +3342,7 @@
           <w:sz w:val="28"/>
           <w:szCs w:val="28"/>
         </w:rPr>
+        <w:lastRenderedPageBreak/>
         <w:br/>
       </w:r>
       <w:r>
@@ -3900,7 +3966,6 @@
           <w:szCs w:val="28"/>
           <w:lang w:val="ru-RU"/>
         </w:rPr>
-        <w:lastRenderedPageBreak/>
         <w:t>Начинающие специалисты</w:t>
       </w:r>
     </w:p>
@@ -3951,6 +4016,7 @@
           <w:szCs w:val="28"/>
           <w:lang w:val="ru-RU"/>
         </w:rPr>
+        <w:lastRenderedPageBreak/>
         <w:t>Организаторы мероприятий</w:t>
       </w:r>
     </w:p>
@@ -4730,7 +4796,6 @@
           <w:szCs w:val="28"/>
           <w:lang w:val="ru-RU"/>
         </w:rPr>
-        <w:lastRenderedPageBreak/>
         <w:br w:type="page"/>
       </w:r>
     </w:p>
@@ -5460,7 +5525,7 @@
           <w:rFonts w:ascii="Times New Roman" w:eastAsia="Times New Roman" w:hAnsi="Times New Roman" w:cs="Times New Roman"/>
           <w:sz w:val="28"/>
           <w:szCs w:val="28"/>
-          <w:lang w:val="en-US"/>
+          <w:lang w:val="ru-RU"/>
         </w:rPr>
       </w:pPr>
       <w:r>
@@ -5492,9 +5557,36 @@
           <w:rFonts w:ascii="Times New Roman" w:eastAsia="Times New Roman" w:hAnsi="Times New Roman" w:cs="Times New Roman"/>
           <w:sz w:val="28"/>
           <w:szCs w:val="28"/>
+          <w:lang w:val="ru-RU"/>
+        </w:rPr>
+      </w:pPr>
+      <w:r>
+        <w:rPr>
+          <w:rFonts w:ascii="Times New Roman" w:eastAsia="Times New Roman" w:hAnsi="Times New Roman" w:cs="Times New Roman"/>
+          <w:sz w:val="28"/>
+          <w:szCs w:val="28"/>
+          <w:lang w:val="ru-RU"/>
+        </w:rPr>
+        <w:t>Все объекты проекта разбиты на логические части(</w:t>
+      </w:r>
+      <w:r>
+        <w:rPr>
+          <w:rFonts w:ascii="Times New Roman" w:eastAsia="Times New Roman" w:hAnsi="Times New Roman" w:cs="Times New Roman"/>
+          <w:sz w:val="28"/>
+          <w:szCs w:val="28"/>
           <w:lang w:val="en-US"/>
         </w:rPr>
-      </w:pPr>
+        <w:t>package</w:t>
+      </w:r>
+      <w:r>
+        <w:rPr>
+          <w:rFonts w:ascii="Times New Roman" w:eastAsia="Times New Roman" w:hAnsi="Times New Roman" w:cs="Times New Roman"/>
+          <w:sz w:val="28"/>
+          <w:szCs w:val="28"/>
+          <w:lang w:val="ru-RU"/>
+        </w:rPr>
+        <w:t>):</w:t>
+      </w:r>
     </w:p>
     <w:p>
       <w:pPr>
@@ -5506,29 +5598,58 @@
           <w:rFonts w:ascii="Times New Roman" w:eastAsia="Times New Roman" w:hAnsi="Times New Roman" w:cs="Times New Roman"/>
           <w:sz w:val="28"/>
           <w:szCs w:val="28"/>
+          <w:lang w:val="ru-RU"/>
+        </w:rPr>
+      </w:pPr>
+      <w:proofErr w:type="spellStart"/>
+      <w:r>
+        <w:rPr>
+          <w:rFonts w:ascii="Times New Roman" w:eastAsia="Times New Roman" w:hAnsi="Times New Roman" w:cs="Times New Roman"/>
+          <w:b/>
+          <w:bCs/>
+          <w:sz w:val="28"/>
+          <w:szCs w:val="28"/>
           <w:lang w:val="en-US"/>
         </w:rPr>
-      </w:pPr>
-      <w:r>
-        <w:rPr>
-          <w:rFonts w:ascii="Times New Roman" w:eastAsia="Times New Roman" w:hAnsi="Times New Roman" w:cs="Times New Roman"/>
-          <w:sz w:val="28"/>
-          <w:szCs w:val="28"/>
-          <w:lang w:val="en-US"/>
-        </w:rPr>
-        <w:t>-</w:t>
-      </w:r>
-      <w:proofErr w:type="spellStart"/>
-      <w:r>
-        <w:rPr>
-          <w:rFonts w:ascii="Times New Roman" w:eastAsia="Times New Roman" w:hAnsi="Times New Roman" w:cs="Times New Roman"/>
-          <w:sz w:val="28"/>
-          <w:szCs w:val="28"/>
-          <w:lang w:val="en-US"/>
-        </w:rPr>
         <w:t>api</w:t>
       </w:r>
       <w:proofErr w:type="spellEnd"/>
+      <w:r>
+        <w:rPr>
+          <w:rFonts w:ascii="Times New Roman" w:eastAsia="Times New Roman" w:hAnsi="Times New Roman" w:cs="Times New Roman"/>
+          <w:sz w:val="28"/>
+          <w:szCs w:val="28"/>
+          <w:lang w:val="ru-RU"/>
+        </w:rPr>
+        <w:t xml:space="preserve"> – </w:t>
+      </w:r>
+      <w:r>
+        <w:rPr>
+          <w:rFonts w:ascii="Times New Roman" w:eastAsia="Times New Roman" w:hAnsi="Times New Roman" w:cs="Times New Roman"/>
+          <w:sz w:val="28"/>
+          <w:szCs w:val="28"/>
+          <w:lang w:val="ru-RU"/>
+        </w:rPr>
+        <w:tab/>
+      </w:r>
+      <w:r>
+        <w:rPr>
+          <w:rFonts w:ascii="Times New Roman" w:eastAsia="Times New Roman" w:hAnsi="Times New Roman" w:cs="Times New Roman"/>
+          <w:sz w:val="28"/>
+          <w:szCs w:val="28"/>
+          <w:lang w:val="ru-RU"/>
+        </w:rPr>
+        <w:tab/>
+      </w:r>
+      <w:r>
+        <w:rPr>
+          <w:rFonts w:ascii="Times New Roman" w:eastAsia="Times New Roman" w:hAnsi="Times New Roman" w:cs="Times New Roman"/>
+          <w:sz w:val="28"/>
+          <w:szCs w:val="28"/>
+          <w:lang w:val="ru-RU"/>
+        </w:rPr>
+        <w:t>основные объекты проекта</w:t>
+      </w:r>
     </w:p>
     <w:p>
       <w:pPr>
@@ -5540,17 +5661,46 @@
           <w:rFonts w:ascii="Times New Roman" w:eastAsia="Times New Roman" w:hAnsi="Times New Roman" w:cs="Times New Roman"/>
           <w:sz w:val="28"/>
           <w:szCs w:val="28"/>
+          <w:lang w:val="ru-RU"/>
+        </w:rPr>
+      </w:pPr>
+      <w:r>
+        <w:rPr>
+          <w:rFonts w:ascii="Times New Roman" w:eastAsia="Times New Roman" w:hAnsi="Times New Roman" w:cs="Times New Roman"/>
+          <w:b/>
+          <w:bCs/>
+          <w:sz w:val="28"/>
+          <w:szCs w:val="28"/>
           <w:lang w:val="en-US"/>
         </w:rPr>
-      </w:pPr>
-      <w:r>
-        <w:rPr>
-          <w:rFonts w:ascii="Times New Roman" w:eastAsia="Times New Roman" w:hAnsi="Times New Roman" w:cs="Times New Roman"/>
-          <w:sz w:val="28"/>
-          <w:szCs w:val="28"/>
-          <w:lang w:val="en-US"/>
-        </w:rPr>
-        <w:t>-controller</w:t>
+        <w:t>controller</w:t>
+      </w:r>
+      <w:r>
+        <w:rPr>
+          <w:rFonts w:ascii="Times New Roman" w:eastAsia="Times New Roman" w:hAnsi="Times New Roman" w:cs="Times New Roman"/>
+          <w:sz w:val="28"/>
+          <w:szCs w:val="28"/>
+          <w:lang w:val="ru-RU"/>
+        </w:rPr>
+        <w:t xml:space="preserve"> – </w:t>
+      </w:r>
+      <w:r>
+        <w:rPr>
+          <w:rFonts w:ascii="Times New Roman" w:eastAsia="Times New Roman" w:hAnsi="Times New Roman" w:cs="Times New Roman"/>
+          <w:sz w:val="28"/>
+          <w:szCs w:val="28"/>
+          <w:lang w:val="ru-RU"/>
+        </w:rPr>
+        <w:tab/>
+      </w:r>
+      <w:r>
+        <w:rPr>
+          <w:rFonts w:ascii="Times New Roman" w:eastAsia="Times New Roman" w:hAnsi="Times New Roman" w:cs="Times New Roman"/>
+          <w:sz w:val="28"/>
+          <w:szCs w:val="28"/>
+          <w:lang w:val="ru-RU"/>
+        </w:rPr>
+        <w:t>контроллеры для взаимодействия с пользователем</w:t>
       </w:r>
     </w:p>
     <w:p>
@@ -5563,17 +5713,46 @@
           <w:rFonts w:ascii="Times New Roman" w:eastAsia="Times New Roman" w:hAnsi="Times New Roman" w:cs="Times New Roman"/>
           <w:sz w:val="28"/>
           <w:szCs w:val="28"/>
+          <w:lang w:val="ru-RU"/>
+        </w:rPr>
+      </w:pPr>
+      <w:r>
+        <w:rPr>
+          <w:rFonts w:ascii="Times New Roman" w:eastAsia="Times New Roman" w:hAnsi="Times New Roman" w:cs="Times New Roman"/>
+          <w:b/>
+          <w:bCs/>
+          <w:sz w:val="28"/>
+          <w:szCs w:val="28"/>
           <w:lang w:val="en-US"/>
         </w:rPr>
-      </w:pPr>
-      <w:r>
-        <w:rPr>
-          <w:rFonts w:ascii="Times New Roman" w:eastAsia="Times New Roman" w:hAnsi="Times New Roman" w:cs="Times New Roman"/>
-          <w:sz w:val="28"/>
-          <w:szCs w:val="28"/>
-          <w:lang w:val="en-US"/>
-        </w:rPr>
-        <w:t>-service</w:t>
+        <w:t>service</w:t>
+      </w:r>
+      <w:r>
+        <w:rPr>
+          <w:rFonts w:ascii="Times New Roman" w:eastAsia="Times New Roman" w:hAnsi="Times New Roman" w:cs="Times New Roman"/>
+          <w:sz w:val="28"/>
+          <w:szCs w:val="28"/>
+          <w:lang w:val="ru-RU"/>
+        </w:rPr>
+        <w:t xml:space="preserve"> – </w:t>
+      </w:r>
+      <w:r>
+        <w:rPr>
+          <w:rFonts w:ascii="Times New Roman" w:eastAsia="Times New Roman" w:hAnsi="Times New Roman" w:cs="Times New Roman"/>
+          <w:sz w:val="28"/>
+          <w:szCs w:val="28"/>
+          <w:lang w:val="ru-RU"/>
+        </w:rPr>
+        <w:tab/>
+      </w:r>
+      <w:r>
+        <w:rPr>
+          <w:rFonts w:ascii="Times New Roman" w:eastAsia="Times New Roman" w:hAnsi="Times New Roman" w:cs="Times New Roman"/>
+          <w:sz w:val="28"/>
+          <w:szCs w:val="28"/>
+          <w:lang w:val="ru-RU"/>
+        </w:rPr>
+        <w:t>реализация бизнес-логики</w:t>
       </w:r>
     </w:p>
     <w:p>
@@ -5586,17 +5765,55 @@
           <w:rFonts w:ascii="Times New Roman" w:eastAsia="Times New Roman" w:hAnsi="Times New Roman" w:cs="Times New Roman"/>
           <w:sz w:val="28"/>
           <w:szCs w:val="28"/>
+          <w:lang w:val="ru-RU"/>
+        </w:rPr>
+      </w:pPr>
+      <w:r>
+        <w:rPr>
+          <w:rFonts w:ascii="Times New Roman" w:eastAsia="Times New Roman" w:hAnsi="Times New Roman" w:cs="Times New Roman"/>
+          <w:b/>
+          <w:bCs/>
+          <w:sz w:val="28"/>
+          <w:szCs w:val="28"/>
           <w:lang w:val="en-US"/>
         </w:rPr>
-      </w:pPr>
-      <w:r>
-        <w:rPr>
-          <w:rFonts w:ascii="Times New Roman" w:eastAsia="Times New Roman" w:hAnsi="Times New Roman" w:cs="Times New Roman"/>
-          <w:sz w:val="28"/>
-          <w:szCs w:val="28"/>
-          <w:lang w:val="en-US"/>
-        </w:rPr>
-        <w:t>-repository</w:t>
+        <w:t>repository</w:t>
+      </w:r>
+      <w:r>
+        <w:rPr>
+          <w:rFonts w:ascii="Times New Roman" w:eastAsia="Times New Roman" w:hAnsi="Times New Roman" w:cs="Times New Roman"/>
+          <w:sz w:val="28"/>
+          <w:szCs w:val="28"/>
+          <w:lang w:val="ru-RU"/>
+        </w:rPr>
+        <w:t xml:space="preserve"> </w:t>
+      </w:r>
+      <w:r>
+        <w:rPr>
+          <w:rFonts w:ascii="Times New Roman" w:eastAsia="Times New Roman" w:hAnsi="Times New Roman" w:cs="Times New Roman"/>
+          <w:sz w:val="28"/>
+          <w:szCs w:val="28"/>
+          <w:lang w:val="ru-RU"/>
+        </w:rPr>
+        <w:t>–</w:t>
+      </w:r>
+      <w:r>
+        <w:rPr>
+          <w:rFonts w:ascii="Times New Roman" w:eastAsia="Times New Roman" w:hAnsi="Times New Roman" w:cs="Times New Roman"/>
+          <w:sz w:val="28"/>
+          <w:szCs w:val="28"/>
+          <w:lang w:val="ru-RU"/>
+        </w:rPr>
+        <w:t xml:space="preserve"> </w:t>
+      </w:r>
+      <w:r>
+        <w:rPr>
+          <w:rFonts w:ascii="Times New Roman" w:eastAsia="Times New Roman" w:hAnsi="Times New Roman" w:cs="Times New Roman"/>
+          <w:sz w:val="28"/>
+          <w:szCs w:val="28"/>
+          <w:lang w:val="ru-RU"/>
+        </w:rPr>
+        <w:t>механизмы сохранения данных</w:t>
       </w:r>
     </w:p>
     <w:p>
@@ -5615,11 +5832,77 @@
       <w:r>
         <w:rPr>
           <w:rFonts w:ascii="Times New Roman" w:eastAsia="Times New Roman" w:hAnsi="Times New Roman" w:cs="Times New Roman"/>
+          <w:b/>
+          <w:bCs/>
           <w:sz w:val="28"/>
           <w:szCs w:val="28"/>
           <w:lang w:val="en-US"/>
         </w:rPr>
-        <w:t>-config</w:t>
+        <w:t>config</w:t>
+      </w:r>
+      <w:r>
+        <w:rPr>
+          <w:rFonts w:ascii="Times New Roman" w:eastAsia="Times New Roman" w:hAnsi="Times New Roman" w:cs="Times New Roman"/>
+          <w:sz w:val="28"/>
+          <w:szCs w:val="28"/>
+          <w:lang w:val="en-US"/>
+        </w:rPr>
+        <w:t xml:space="preserve"> – </w:t>
+      </w:r>
+      <w:r>
+        <w:rPr>
+          <w:rFonts w:ascii="Times New Roman" w:eastAsia="Times New Roman" w:hAnsi="Times New Roman" w:cs="Times New Roman"/>
+          <w:sz w:val="28"/>
+          <w:szCs w:val="28"/>
+          <w:lang w:val="ru-RU"/>
+        </w:rPr>
+        <w:tab/>
+        <w:t>настройки</w:t>
+      </w:r>
+      <w:r>
+        <w:rPr>
+          <w:rFonts w:ascii="Times New Roman" w:eastAsia="Times New Roman" w:hAnsi="Times New Roman" w:cs="Times New Roman"/>
+          <w:sz w:val="28"/>
+          <w:szCs w:val="28"/>
+          <w:lang w:val="en-US"/>
+        </w:rPr>
+        <w:t xml:space="preserve"> </w:t>
+      </w:r>
+      <w:r>
+        <w:rPr>
+          <w:rFonts w:ascii="Times New Roman" w:eastAsia="Times New Roman" w:hAnsi="Times New Roman" w:cs="Times New Roman"/>
+          <w:sz w:val="28"/>
+          <w:szCs w:val="28"/>
+          <w:lang w:val="en-US"/>
+        </w:rPr>
+        <w:t xml:space="preserve">Security </w:t>
+      </w:r>
+      <w:r>
+        <w:rPr>
+          <w:rFonts w:ascii="Times New Roman" w:eastAsia="Times New Roman" w:hAnsi="Times New Roman" w:cs="Times New Roman"/>
+          <w:sz w:val="28"/>
+          <w:szCs w:val="28"/>
+          <w:lang w:val="ru-RU"/>
+        </w:rPr>
+        <w:t>и</w:t>
+      </w:r>
+      <w:r>
+        <w:rPr>
+          <w:rFonts w:ascii="Times New Roman" w:eastAsia="Times New Roman" w:hAnsi="Times New Roman" w:cs="Times New Roman"/>
+          <w:sz w:val="28"/>
+          <w:szCs w:val="28"/>
+          <w:lang w:val="en-US"/>
+        </w:rPr>
+        <w:t xml:space="preserve"> </w:t>
+      </w:r>
+      <w:r>
+        <w:rPr>
+          <w:rFonts w:ascii="Times New Roman" w:eastAsia="Times New Roman" w:hAnsi="Times New Roman" w:cs="Times New Roman"/>
+          <w:sz w:val="28"/>
+          <w:szCs w:val="28"/>
+          <w:lang w:val="en-US"/>
+        </w:rPr>
+        <w:t>Web socket</w:t>
       </w:r>
     </w:p>
     <w:p>
@@ -5632,29 +5915,50 @@
           <w:rFonts w:ascii="Times New Roman" w:eastAsia="Times New Roman" w:hAnsi="Times New Roman" w:cs="Times New Roman"/>
           <w:sz w:val="28"/>
           <w:szCs w:val="28"/>
+          <w:lang w:val="ru-RU"/>
+        </w:rPr>
+      </w:pPr>
+      <w:proofErr w:type="spellStart"/>
+      <w:r>
+        <w:rPr>
+          <w:rFonts w:ascii="Times New Roman" w:eastAsia="Times New Roman" w:hAnsi="Times New Roman" w:cs="Times New Roman"/>
+          <w:b/>
+          <w:bCs/>
+          <w:sz w:val="28"/>
+          <w:szCs w:val="28"/>
           <w:lang w:val="en-US"/>
         </w:rPr>
-      </w:pPr>
-      <w:r>
-        <w:rPr>
-          <w:rFonts w:ascii="Times New Roman" w:eastAsia="Times New Roman" w:hAnsi="Times New Roman" w:cs="Times New Roman"/>
-          <w:sz w:val="28"/>
-          <w:szCs w:val="28"/>
-          <w:lang w:val="en-US"/>
-        </w:rPr>
-        <w:t>-</w:t>
-      </w:r>
-      <w:proofErr w:type="spellStart"/>
-      <w:r>
-        <w:rPr>
-          <w:rFonts w:ascii="Times New Roman" w:eastAsia="Times New Roman" w:hAnsi="Times New Roman" w:cs="Times New Roman"/>
-          <w:sz w:val="28"/>
-          <w:szCs w:val="28"/>
-          <w:lang w:val="en-US"/>
-        </w:rPr>
         <w:t>dto</w:t>
       </w:r>
       <w:proofErr w:type="spellEnd"/>
+      <w:r>
+        <w:rPr>
+          <w:rFonts w:ascii="Times New Roman" w:eastAsia="Times New Roman" w:hAnsi="Times New Roman" w:cs="Times New Roman"/>
+          <w:sz w:val="28"/>
+          <w:szCs w:val="28"/>
+          <w:lang w:val="ru-RU"/>
+        </w:rPr>
+        <w:t xml:space="preserve"> – </w:t>
+      </w:r>
+      <w:r>
+        <w:rPr>
+          <w:rFonts w:ascii="Times New Roman" w:eastAsia="Times New Roman" w:hAnsi="Times New Roman" w:cs="Times New Roman"/>
+          <w:sz w:val="28"/>
+          <w:szCs w:val="28"/>
+          <w:lang w:val="ru-RU"/>
+        </w:rPr>
+        <w:tab/>
+      </w:r>
+      <w:r>
+        <w:rPr>
+          <w:rFonts w:ascii="Times New Roman" w:eastAsia="Times New Roman" w:hAnsi="Times New Roman" w:cs="Times New Roman"/>
+          <w:sz w:val="28"/>
+          <w:szCs w:val="28"/>
+          <w:lang w:val="ru-RU"/>
+        </w:rPr>
+        <w:tab/>
+        <w:t>структуры данных для передачи информации между клиентом и сервером</w:t>
+      </w:r>
     </w:p>
     <w:p>
       <w:pPr>
@@ -5669,19 +5973,12 @@
           <w:lang w:val="ru-RU"/>
         </w:rPr>
       </w:pPr>
-      <w:r>
-        <w:rPr>
-          <w:rFonts w:ascii="Times New Roman" w:eastAsia="Times New Roman" w:hAnsi="Times New Roman" w:cs="Times New Roman"/>
-          <w:sz w:val="28"/>
-          <w:szCs w:val="28"/>
-          <w:lang w:val="ru-RU"/>
-        </w:rPr>
-        <w:t>-</w:t>
-      </w:r>
       <w:proofErr w:type="spellStart"/>
       <w:r>
         <w:rPr>
           <w:rFonts w:ascii="Times New Roman" w:eastAsia="Times New Roman" w:hAnsi="Times New Roman" w:cs="Times New Roman"/>
+          <w:b/>
+          <w:bCs/>
           <w:sz w:val="28"/>
           <w:szCs w:val="28"/>
           <w:lang w:val="en-US"/>
@@ -5689,6 +5986,15 @@
         <w:t>websocket</w:t>
       </w:r>
       <w:proofErr w:type="spellEnd"/>
+      <w:r>
+        <w:rPr>
+          <w:rFonts w:ascii="Times New Roman" w:eastAsia="Times New Roman" w:hAnsi="Times New Roman" w:cs="Times New Roman"/>
+          <w:sz w:val="28"/>
+          <w:szCs w:val="28"/>
+          <w:lang w:val="ru-RU"/>
+        </w:rPr>
+        <w:t xml:space="preserve"> – серверная часть чата</w:t>
+      </w:r>
     </w:p>
     <w:p>
       <w:pPr>
@@ -6288,7 +6594,16 @@
           <w:szCs w:val="28"/>
           <w:lang w:val="en-US"/>
         </w:rPr>
-        <w:t xml:space="preserve">Role – </w:t>
+        <w:t>Role</w:t>
+      </w:r>
+      <w:r>
+        <w:rPr>
+          <w:rFonts w:ascii="Times New Roman" w:eastAsia="Times New Roman" w:hAnsi="Times New Roman" w:cs="Times New Roman"/>
+          <w:sz w:val="28"/>
+          <w:szCs w:val="28"/>
+          <w:lang w:val="ru-RU"/>
+        </w:rPr>
+        <w:t xml:space="preserve"> – </w:t>
       </w:r>
       <w:r>
         <w:rPr>
@@ -6359,6 +6674,122 @@
         </w:rPr>
         <w:t>, основной объект.</w:t>
       </w:r>
+      <w:r>
+        <w:rPr>
+          <w:rFonts w:ascii="Times New Roman" w:eastAsia="Times New Roman" w:hAnsi="Times New Roman" w:cs="Times New Roman"/>
+          <w:sz w:val="28"/>
+          <w:szCs w:val="28"/>
+          <w:lang w:val="ru-RU"/>
+        </w:rPr>
+        <w:t xml:space="preserve"> </w:t>
+      </w:r>
+      <w:r>
+        <w:rPr>
+          <w:rFonts w:ascii="Times New Roman" w:eastAsia="Times New Roman" w:hAnsi="Times New Roman" w:cs="Times New Roman"/>
+          <w:sz w:val="28"/>
+          <w:szCs w:val="28"/>
+          <w:lang w:val="ru-RU"/>
+        </w:rPr>
+        <w:br/>
+        <w:t xml:space="preserve">   - связан с</w:t>
+      </w:r>
+      <w:r>
+        <w:rPr>
+          <w:rFonts w:ascii="Times New Roman" w:eastAsia="Times New Roman" w:hAnsi="Times New Roman" w:cs="Times New Roman"/>
+          <w:sz w:val="28"/>
+          <w:szCs w:val="28"/>
+          <w:lang w:val="ru-RU"/>
+        </w:rPr>
+        <w:t xml:space="preserve"> </w:t>
+      </w:r>
+      <w:r>
+        <w:rPr>
+          <w:rFonts w:ascii="Times New Roman" w:eastAsia="Times New Roman" w:hAnsi="Times New Roman" w:cs="Times New Roman"/>
+          <w:sz w:val="28"/>
+          <w:szCs w:val="28"/>
+          <w:lang w:val="en-US"/>
+        </w:rPr>
+        <w:t>Role</w:t>
+      </w:r>
+      <w:r>
+        <w:rPr>
+          <w:rFonts w:ascii="Times New Roman" w:eastAsia="Times New Roman" w:hAnsi="Times New Roman" w:cs="Times New Roman"/>
+          <w:sz w:val="28"/>
+          <w:szCs w:val="28"/>
+          <w:lang w:val="ru-RU"/>
+        </w:rPr>
+        <w:t xml:space="preserve"> многий ко многим, </w:t>
+      </w:r>
+    </w:p>
+    <w:p>
+      <w:pPr>
+        <w:pStyle w:val="a6"/>
+        <w:spacing w:after="0" w:line="360" w:lineRule="auto"/>
+        <w:ind w:left="210"/>
+        <w:jc w:val="left"/>
+        <w:rPr>
+          <w:rFonts w:ascii="Times New Roman" w:eastAsia="Times New Roman" w:hAnsi="Times New Roman" w:cs="Times New Roman"/>
+          <w:sz w:val="28"/>
+          <w:szCs w:val="28"/>
+          <w:lang w:val="ru-RU"/>
+        </w:rPr>
+      </w:pPr>
+      <w:r>
+        <w:rPr>
+          <w:rFonts w:ascii="Times New Roman" w:eastAsia="Times New Roman" w:hAnsi="Times New Roman" w:cs="Times New Roman"/>
+          <w:sz w:val="28"/>
+          <w:szCs w:val="28"/>
+          <w:lang w:val="ru-RU"/>
+        </w:rPr>
+        <w:t xml:space="preserve">- связан с </w:t>
+      </w:r>
+      <w:proofErr w:type="spellStart"/>
+      <w:r>
+        <w:rPr>
+          <w:rFonts w:ascii="Times New Roman" w:eastAsia="Times New Roman" w:hAnsi="Times New Roman" w:cs="Times New Roman"/>
+          <w:sz w:val="28"/>
+          <w:szCs w:val="28"/>
+          <w:lang w:val="en-US"/>
+        </w:rPr>
+        <w:t>Photosession</w:t>
+      </w:r>
+      <w:proofErr w:type="spellEnd"/>
+      <w:r>
+        <w:rPr>
+          <w:rFonts w:ascii="Times New Roman" w:eastAsia="Times New Roman" w:hAnsi="Times New Roman" w:cs="Times New Roman"/>
+          <w:sz w:val="28"/>
+          <w:szCs w:val="28"/>
+          <w:lang w:val="ru-RU"/>
+        </w:rPr>
+        <w:t xml:space="preserve"> </w:t>
+      </w:r>
+      <w:r>
+        <w:rPr>
+          <w:rFonts w:ascii="Times New Roman" w:eastAsia="Times New Roman" w:hAnsi="Times New Roman" w:cs="Times New Roman"/>
+          <w:sz w:val="28"/>
+          <w:szCs w:val="28"/>
+          <w:lang w:val="ru-RU"/>
+        </w:rPr>
+        <w:t xml:space="preserve">один ко многим, как фотограф и </w:t>
+      </w:r>
+      <w:r>
+        <w:rPr>
+          <w:rFonts w:ascii="Times New Roman" w:eastAsia="Times New Roman" w:hAnsi="Times New Roman" w:cs="Times New Roman"/>
+          <w:sz w:val="28"/>
+          <w:szCs w:val="28"/>
+          <w:lang w:val="ru-RU"/>
+        </w:rPr>
+        <w:t>один ко многим</w:t>
+      </w:r>
+      <w:r>
+        <w:rPr>
+          <w:rFonts w:ascii="Times New Roman" w:eastAsia="Times New Roman" w:hAnsi="Times New Roman" w:cs="Times New Roman"/>
+          <w:sz w:val="28"/>
+          <w:szCs w:val="28"/>
+          <w:lang w:val="ru-RU"/>
+        </w:rPr>
+        <w:t xml:space="preserve"> как           клиент, </w:t>
+      </w:r>
     </w:p>
     <w:p>
       <w:pPr>
@@ -6373,6 +6804,33 @@
           <w:lang w:val="ru-RU"/>
         </w:rPr>
       </w:pPr>
+      <w:r>
+        <w:rPr>
+          <w:rFonts w:ascii="Times New Roman" w:eastAsia="Times New Roman" w:hAnsi="Times New Roman" w:cs="Times New Roman"/>
+          <w:sz w:val="28"/>
+          <w:szCs w:val="28"/>
+          <w:lang w:val="ru-RU"/>
+        </w:rPr>
+        <w:t xml:space="preserve">   - связан с </w:t>
+      </w:r>
+      <w:r>
+        <w:rPr>
+          <w:rFonts w:ascii="Times New Roman" w:eastAsia="Times New Roman" w:hAnsi="Times New Roman" w:cs="Times New Roman"/>
+          <w:sz w:val="28"/>
+          <w:szCs w:val="28"/>
+          <w:lang w:val="en-US"/>
+        </w:rPr>
+        <w:t>Calendar</w:t>
+      </w:r>
+      <w:r>
+        <w:rPr>
+          <w:rFonts w:ascii="Times New Roman" w:eastAsia="Times New Roman" w:hAnsi="Times New Roman" w:cs="Times New Roman"/>
+          <w:sz w:val="28"/>
+          <w:szCs w:val="28"/>
+          <w:lang w:val="ru-RU"/>
+        </w:rPr>
+        <w:t xml:space="preserve"> один к одному</w:t>
+      </w:r>
     </w:p>
     <w:p>
       <w:pPr>
@@ -6387,15 +6845,6 @@
           <w:lang w:val="ru-RU"/>
         </w:rPr>
       </w:pPr>
-      <w:r>
-        <w:rPr>
-          <w:rFonts w:ascii="Times New Roman" w:eastAsia="Times New Roman" w:hAnsi="Times New Roman" w:cs="Times New Roman"/>
-          <w:sz w:val="28"/>
-          <w:szCs w:val="28"/>
-          <w:lang w:val="ru-RU"/>
-        </w:rPr>
-        <w:t>5.1.2 Контроллеры для реализации взаимодействия с пользователем.</w:t>
-      </w:r>
     </w:p>
     <w:p>
       <w:pPr>
@@ -6410,6 +6859,15 @@
           <w:lang w:val="ru-RU"/>
         </w:rPr>
       </w:pPr>
+      <w:r>
+        <w:rPr>
+          <w:rFonts w:ascii="Times New Roman" w:eastAsia="Times New Roman" w:hAnsi="Times New Roman" w:cs="Times New Roman"/>
+          <w:sz w:val="28"/>
+          <w:szCs w:val="28"/>
+          <w:lang w:val="ru-RU"/>
+        </w:rPr>
+        <w:t>5.1.2 Контроллеры для реализации взаимодействия с пользователем.</w:t>
+      </w:r>
     </w:p>
     <w:p>
       <w:pPr>
@@ -6424,6 +6882,20 @@
           <w:lang w:val="ru-RU"/>
         </w:rPr>
       </w:pPr>
+    </w:p>
+    <w:p>
+      <w:pPr>
+        <w:pStyle w:val="a6"/>
+        <w:spacing w:after="0" w:line="360" w:lineRule="auto"/>
+        <w:ind w:left="0"/>
+        <w:jc w:val="left"/>
+        <w:rPr>
+          <w:rFonts w:ascii="Times New Roman" w:eastAsia="Times New Roman" w:hAnsi="Times New Roman" w:cs="Times New Roman"/>
+          <w:sz w:val="28"/>
+          <w:szCs w:val="28"/>
+          <w:lang w:val="ru-RU"/>
+        </w:rPr>
+      </w:pPr>
       <w:r>
         <w:rPr>
           <w:rFonts w:ascii="Times New Roman" w:eastAsia="Times New Roman" w:hAnsi="Times New Roman" w:cs="Times New Roman"/>
@@ -6438,11 +6910,30 @@
           <w:rFonts w:ascii="Times New Roman" w:eastAsia="Times New Roman" w:hAnsi="Times New Roman" w:cs="Times New Roman"/>
           <w:sz w:val="28"/>
           <w:szCs w:val="28"/>
+          <w:lang w:val="ru-RU"/>
+        </w:rPr>
+        <w:t>\</w:t>
+      </w:r>
+      <w:proofErr w:type="spellStart"/>
+      <w:r>
+        <w:rPr>
+          <w:rFonts w:ascii="Times New Roman" w:eastAsia="Times New Roman" w:hAnsi="Times New Roman" w:cs="Times New Roman"/>
+          <w:sz w:val="28"/>
+          <w:szCs w:val="28"/>
           <w:lang w:val="en-US"/>
         </w:rPr>
+        <w:t>api</w:t>
+      </w:r>
+      <w:proofErr w:type="spellEnd"/>
+      <w:r>
+        <w:rPr>
+          <w:rFonts w:ascii="Times New Roman" w:eastAsia="Times New Roman" w:hAnsi="Times New Roman" w:cs="Times New Roman"/>
+          <w:sz w:val="28"/>
+          <w:szCs w:val="28"/>
+          <w:lang w:val="ru-RU"/>
+        </w:rPr>
         <w:t>\</w:t>
       </w:r>
-      <w:proofErr w:type="spellStart"/>
       <w:r>
         <w:rPr>
           <w:rFonts w:ascii="Times New Roman" w:eastAsia="Times New Roman" w:hAnsi="Times New Roman" w:cs="Times New Roman"/>
@@ -6450,17 +6941,7 @@
           <w:szCs w:val="28"/>
           <w:lang w:val="en-US"/>
         </w:rPr>
-        <w:t>api</w:t>
-      </w:r>
-      <w:proofErr w:type="spellEnd"/>
-      <w:r>
-        <w:rPr>
-          <w:rFonts w:ascii="Times New Roman" w:eastAsia="Times New Roman" w:hAnsi="Times New Roman" w:cs="Times New Roman"/>
-          <w:sz w:val="28"/>
-          <w:szCs w:val="28"/>
-          <w:lang w:val="en-US"/>
-        </w:rPr>
-        <w:t>\users</w:t>
+        <w:t>users</w:t>
       </w:r>
     </w:p>
     <w:p>
@@ -6590,16 +7071,7 @@
           <w:lang w:val="ru-RU"/>
         </w:rPr>
         <w:tab/>
-        <w:t>\</w:t>
-      </w:r>
-      <w:r>
-        <w:rPr>
-          <w:rFonts w:ascii="Times New Roman" w:eastAsia="Times New Roman" w:hAnsi="Times New Roman" w:cs="Times New Roman"/>
-          <w:sz w:val="28"/>
-          <w:szCs w:val="28"/>
-          <w:lang w:val="ru-RU"/>
-        </w:rPr>
-        <w:t>{</w:t>
+        <w:t>\{</w:t>
       </w:r>
       <w:r>
         <w:rPr>
@@ -6903,13 +7375,47 @@
         </w:rPr>
         <w:br/>
       </w:r>
-      <w:r>
-        <w:rPr>
-          <w:rFonts w:ascii="Times New Roman" w:eastAsia="Times New Roman" w:hAnsi="Times New Roman" w:cs="Times New Roman"/>
-          <w:sz w:val="28"/>
-          <w:szCs w:val="28"/>
-          <w:lang w:val="ru-RU"/>
-        </w:rPr>
+    </w:p>
+    <w:p>
+      <w:pPr>
+        <w:rPr>
+          <w:rFonts w:ascii="Times New Roman" w:eastAsia="Times New Roman" w:hAnsi="Times New Roman" w:cs="Times New Roman"/>
+          <w:sz w:val="28"/>
+          <w:szCs w:val="28"/>
+          <w:lang w:val="ru-RU"/>
+        </w:rPr>
+      </w:pPr>
+      <w:r>
+        <w:rPr>
+          <w:rFonts w:ascii="Times New Roman" w:eastAsia="Times New Roman" w:hAnsi="Times New Roman" w:cs="Times New Roman"/>
+          <w:sz w:val="28"/>
+          <w:szCs w:val="28"/>
+          <w:lang w:val="ru-RU"/>
+        </w:rPr>
+        <w:br w:type="page"/>
+      </w:r>
+    </w:p>
+    <w:p>
+      <w:pPr>
+        <w:pStyle w:val="a6"/>
+        <w:spacing w:after="0" w:line="360" w:lineRule="auto"/>
+        <w:ind w:left="0"/>
+        <w:jc w:val="left"/>
+        <w:rPr>
+          <w:rFonts w:ascii="Times New Roman" w:eastAsia="Times New Roman" w:hAnsi="Times New Roman" w:cs="Times New Roman"/>
+          <w:sz w:val="28"/>
+          <w:szCs w:val="28"/>
+          <w:lang w:val="ru-RU"/>
+        </w:rPr>
+      </w:pPr>
+      <w:r>
+        <w:rPr>
+          <w:rFonts w:ascii="Times New Roman" w:eastAsia="Times New Roman" w:hAnsi="Times New Roman" w:cs="Times New Roman"/>
+          <w:sz w:val="28"/>
+          <w:szCs w:val="28"/>
+          <w:lang w:val="ru-RU"/>
+        </w:rPr>
+        <w:lastRenderedPageBreak/>
         <w:t>Заключение</w:t>
       </w:r>
       <w:r>
@@ -6947,17 +7453,7 @@
           <w:szCs w:val="28"/>
           <w:lang w:val="ru-RU"/>
         </w:rPr>
-        <w:t xml:space="preserve">, использован </w:t>
-      </w:r>
-      <w:r>
-        <w:rPr>
-          <w:rFonts w:ascii="Times New Roman" w:eastAsia="Times New Roman" w:hAnsi="Times New Roman" w:cs="Times New Roman"/>
-          <w:sz w:val="28"/>
-          <w:szCs w:val="28"/>
-          <w:lang w:val="ru-RU"/>
-        </w:rPr>
-        <w:lastRenderedPageBreak/>
-        <w:t xml:space="preserve">популярный фреймворк </w:t>
+        <w:t xml:space="preserve">, использован популярный фреймворк </w:t>
       </w:r>
       <w:r>
         <w:rPr>
@@ -6975,7 +7471,45 @@
           <w:szCs w:val="28"/>
           <w:lang w:val="ru-RU"/>
         </w:rPr>
-        <w:t>, написаны тесты, обеспечена безопасность пользователей приложения, реализовано хранение информации в базе данных.</w:t>
+        <w:t>, написаны тесты, обеспечена безопасность пользователей приложения, реализовано хранение информации в базе данных</w:t>
+      </w:r>
+      <w:r>
+        <w:rPr>
+          <w:rFonts w:ascii="Times New Roman" w:eastAsia="Times New Roman" w:hAnsi="Times New Roman" w:cs="Times New Roman"/>
+          <w:sz w:val="28"/>
+          <w:szCs w:val="28"/>
+          <w:lang w:val="ru-RU"/>
+        </w:rPr>
+        <w:t xml:space="preserve">, </w:t>
+      </w:r>
+      <w:proofErr w:type="gramStart"/>
+      <w:r>
+        <w:rPr>
+          <w:rFonts w:ascii="Times New Roman" w:eastAsia="Times New Roman" w:hAnsi="Times New Roman" w:cs="Times New Roman"/>
+          <w:sz w:val="28"/>
+          <w:szCs w:val="28"/>
+          <w:lang w:val="ru-RU"/>
+        </w:rPr>
+        <w:t>данные</w:t>
+      </w:r>
+      <w:proofErr w:type="gramEnd"/>
+      <w:r>
+        <w:rPr>
+          <w:rFonts w:ascii="Times New Roman" w:eastAsia="Times New Roman" w:hAnsi="Times New Roman" w:cs="Times New Roman"/>
+          <w:sz w:val="28"/>
+          <w:szCs w:val="28"/>
+          <w:lang w:val="ru-RU"/>
+        </w:rPr>
+        <w:t xml:space="preserve"> вводимые пользователем проходят валидацию</w:t>
+      </w:r>
+      <w:r>
+        <w:rPr>
+          <w:rFonts w:ascii="Times New Roman" w:eastAsia="Times New Roman" w:hAnsi="Times New Roman" w:cs="Times New Roman"/>
+          <w:sz w:val="28"/>
+          <w:szCs w:val="28"/>
+          <w:lang w:val="ru-RU"/>
+        </w:rPr>
+        <w:t>.</w:t>
       </w:r>
     </w:p>
     <w:p>
@@ -10684,6 +11218,7 @@
   <w:style w:type="character" w:default="1" w:styleId="a0">
     <w:name w:val="Default Paragraph Font"/>
     <w:uiPriority w:val="1"/>
+    <w:semiHidden/>
     <w:unhideWhenUsed/>
   </w:style>
   <w:style w:type="table" w:default="1" w:styleId="a1">

</xml_diff>

<commit_message>
Add role, add entity 11
</commit_message>
<xml_diff>
--- a/Дипломная работа Веб сервис для взаимодействия фотографов и их клиентов.docx
+++ b/Дипломная работа Веб сервис для взаимодействия фотографов и их клиентов.docx
@@ -5854,9 +5854,17 @@
           <w:rFonts w:ascii="Times New Roman" w:eastAsia="Times New Roman" w:hAnsi="Times New Roman" w:cs="Times New Roman"/>
           <w:sz w:val="28"/>
           <w:szCs w:val="28"/>
-          <w:lang w:val="ru-RU"/>
+          <w:lang w:val="en-US"/>
         </w:rPr>
         <w:tab/>
+      </w:r>
+      <w:r>
+        <w:rPr>
+          <w:rFonts w:ascii="Times New Roman" w:eastAsia="Times New Roman" w:hAnsi="Times New Roman" w:cs="Times New Roman"/>
+          <w:sz w:val="28"/>
+          <w:szCs w:val="28"/>
+          <w:lang w:val="ru-RU"/>
+        </w:rPr>
         <w:t>настройки</w:t>
       </w:r>
       <w:r>
@@ -6770,25 +6778,7 @@
           <w:szCs w:val="28"/>
           <w:lang w:val="ru-RU"/>
         </w:rPr>
-        <w:t xml:space="preserve">один ко многим, как фотограф и </w:t>
-      </w:r>
-      <w:r>
-        <w:rPr>
-          <w:rFonts w:ascii="Times New Roman" w:eastAsia="Times New Roman" w:hAnsi="Times New Roman" w:cs="Times New Roman"/>
-          <w:sz w:val="28"/>
-          <w:szCs w:val="28"/>
-          <w:lang w:val="ru-RU"/>
-        </w:rPr>
-        <w:t>один ко многим</w:t>
-      </w:r>
-      <w:r>
-        <w:rPr>
-          <w:rFonts w:ascii="Times New Roman" w:eastAsia="Times New Roman" w:hAnsi="Times New Roman" w:cs="Times New Roman"/>
-          <w:sz w:val="28"/>
-          <w:szCs w:val="28"/>
-          <w:lang w:val="ru-RU"/>
-        </w:rPr>
-        <w:t xml:space="preserve"> как           клиент, </w:t>
+        <w:t xml:space="preserve">один ко многим, как фотограф и один ко многим как           клиент, </w:t>
       </w:r>
     </w:p>
     <w:p>
@@ -7405,7 +7395,7 @@
           <w:rFonts w:ascii="Times New Roman" w:eastAsia="Times New Roman" w:hAnsi="Times New Roman" w:cs="Times New Roman"/>
           <w:sz w:val="28"/>
           <w:szCs w:val="28"/>
-          <w:lang w:val="ru-RU"/>
+          <w:lang w:val="en-US"/>
         </w:rPr>
       </w:pPr>
       <w:r>
@@ -7514,20 +7504,121 @@
     </w:p>
     <w:p>
       <w:pPr>
-        <w:shd w:val="clear" w:color="auto" w:fill="FFFFFF"/>
-        <w:spacing w:before="200" w:line="360" w:lineRule="auto"/>
-        <w:rPr>
-          <w:rFonts w:ascii="Times New Roman" w:hAnsi="Times New Roman" w:cs="Times New Roman"/>
-          <w:sz w:val="28"/>
-          <w:szCs w:val="28"/>
-          <w:highlight w:val="white"/>
-          <w:lang w:val="ru-RU"/>
-        </w:rPr>
-      </w:pPr>
+        <w:rPr>
+          <w:rFonts w:ascii="Times New Roman" w:eastAsia="Times New Roman" w:hAnsi="Times New Roman" w:cs="Times New Roman"/>
+          <w:sz w:val="28"/>
+          <w:szCs w:val="28"/>
+          <w:lang w:val="en-US"/>
+        </w:rPr>
+      </w:pPr>
+      <w:r>
+        <w:rPr>
+          <w:rFonts w:ascii="Times New Roman" w:eastAsia="Times New Roman" w:hAnsi="Times New Roman" w:cs="Times New Roman"/>
+          <w:sz w:val="28"/>
+          <w:szCs w:val="28"/>
+          <w:lang w:val="en-US"/>
+        </w:rPr>
+        <w:br w:type="page"/>
+      </w:r>
+    </w:p>
+    <w:p>
+      <w:pPr>
+        <w:pStyle w:val="a6"/>
+        <w:spacing w:after="0" w:line="360" w:lineRule="auto"/>
+        <w:ind w:left="0"/>
+        <w:jc w:val="left"/>
+        <w:rPr>
+          <w:rFonts w:ascii="Times New Roman" w:eastAsia="Times New Roman" w:hAnsi="Times New Roman" w:cs="Times New Roman"/>
+          <w:sz w:val="28"/>
+          <w:szCs w:val="28"/>
+          <w:lang w:val="ru-RU"/>
+        </w:rPr>
+      </w:pPr>
+      <w:r>
+        <w:rPr>
+          <w:rFonts w:ascii="Times New Roman" w:eastAsia="Times New Roman" w:hAnsi="Times New Roman" w:cs="Times New Roman"/>
+          <w:sz w:val="28"/>
+          <w:szCs w:val="28"/>
+          <w:lang w:val="ru-RU"/>
+        </w:rPr>
+        <w:lastRenderedPageBreak/>
+        <w:t>Приложение 1.</w:t>
+      </w:r>
+    </w:p>
+    <w:p>
+      <w:pPr>
+        <w:pStyle w:val="a6"/>
+        <w:spacing w:after="0" w:line="360" w:lineRule="auto"/>
+        <w:ind w:left="0"/>
+        <w:jc w:val="left"/>
+        <w:rPr>
+          <w:rFonts w:ascii="Times New Roman" w:eastAsia="Times New Roman" w:hAnsi="Times New Roman" w:cs="Times New Roman"/>
+          <w:sz w:val="28"/>
+          <w:szCs w:val="28"/>
+          <w:lang w:val="ru-RU"/>
+        </w:rPr>
+      </w:pPr>
+    </w:p>
+    <w:p>
+      <w:pPr>
+        <w:pStyle w:val="a6"/>
+        <w:spacing w:after="0" w:line="360" w:lineRule="auto"/>
+        <w:ind w:left="0"/>
+        <w:jc w:val="left"/>
+        <w:rPr>
+          <w:rFonts w:ascii="Times New Roman" w:eastAsia="Times New Roman" w:hAnsi="Times New Roman" w:cs="Times New Roman"/>
+          <w:sz w:val="28"/>
+          <w:szCs w:val="28"/>
+          <w:lang w:val="en-US"/>
+        </w:rPr>
+      </w:pPr>
+      <w:r>
+        <w:rPr>
+          <w:rFonts w:ascii="Times New Roman" w:eastAsia="Times New Roman" w:hAnsi="Times New Roman" w:cs="Times New Roman"/>
+          <w:sz w:val="28"/>
+          <w:szCs w:val="28"/>
+          <w:lang w:val="en-US"/>
+        </w:rPr>
+        <w:drawing>
+          <wp:inline distT="0" distB="0" distL="0" distR="0" wp14:anchorId="367039CD" wp14:editId="67C378B4">
+            <wp:extent cx="6123305" cy="7677785"/>
+            <wp:effectExtent l="0" t="0" r="0" b="0"/>
+            <wp:docPr id="1879134327" name="Рисунок 1"/>
+            <wp:cNvGraphicFramePr>
+              <a:graphicFrameLocks xmlns:a="http://schemas.openxmlformats.org/drawingml/2006/main" noChangeAspect="1"/>
+            </wp:cNvGraphicFramePr>
+            <a:graphic xmlns:a="http://schemas.openxmlformats.org/drawingml/2006/main">
+              <a:graphicData uri="http://schemas.openxmlformats.org/drawingml/2006/picture">
+                <pic:pic xmlns:pic="http://schemas.openxmlformats.org/drawingml/2006/picture">
+                  <pic:nvPicPr>
+                    <pic:cNvPr id="1879134327" name=""/>
+                    <pic:cNvPicPr/>
+                  </pic:nvPicPr>
+                  <pic:blipFill>
+                    <a:blip r:embed="rId9"/>
+                    <a:stretch>
+                      <a:fillRect/>
+                    </a:stretch>
+                  </pic:blipFill>
+                  <pic:spPr>
+                    <a:xfrm>
+                      <a:off x="0" y="0"/>
+                      <a:ext cx="6123305" cy="7677785"/>
+                    </a:xfrm>
+                    <a:prstGeom prst="rect">
+                      <a:avLst/>
+                    </a:prstGeom>
+                  </pic:spPr>
+                </pic:pic>
+              </a:graphicData>
+            </a:graphic>
+          </wp:inline>
+        </w:drawing>
+      </w:r>
     </w:p>
     <w:sectPr>
-      <w:footerReference w:type="default" r:id="rId9"/>
-      <w:headerReference w:type="first" r:id="rId10"/>
+      <w:footerReference w:type="default" r:id="rId10"/>
+      <w:headerReference w:type="first" r:id="rId11"/>
       <w:pgSz w:w="11909" w:h="16834"/>
       <w:pgMar w:top="1133" w:right="1133" w:bottom="1133" w:left="1133" w:header="720" w:footer="720" w:gutter="0"/>
       <w:pgNumType w:start="1"/>

</xml_diff>

<commit_message>
Add role, add entity, diplom text14
</commit_message>
<xml_diff>
--- a/Дипломная работа Веб сервис для взаимодействия фотографов и их клиентов.docx
+++ b/Дипломная работа Веб сервис для взаимодействия фотографов и их клиентов.docx
@@ -22,7 +22,6 @@
           <w:szCs w:val="28"/>
         </w:rPr>
       </w:pPr>
-      <w:proofErr w:type="spellStart"/>
       <w:r>
         <w:rPr>
           <w:rFonts w:ascii="Times New Roman" w:eastAsia="Times New Roman" w:hAnsi="Times New Roman" w:cs="Times New Roman"/>
@@ -31,7 +30,6 @@
         </w:rPr>
         <w:t>Geekbrains</w:t>
       </w:r>
-      <w:proofErr w:type="spellEnd"/>
       <w:r>
         <w:rPr>
           <w:rFonts w:ascii="Times New Roman" w:hAnsi="Times New Roman" w:cs="Times New Roman"/>
@@ -791,27 +789,7 @@
           <w:lang w:val="ru-RU"/>
         </w:rPr>
         <w:br/>
-        <w:t xml:space="preserve">Java — один из самых распространенных языков программирования, обладающий множеством преимуществ, таких как кроссплатформенность, высокая производительность и широкие возможности для разработки серверных приложений. Широкая экосистема Java включает в себя фреймворки, такие как Spring и </w:t>
-      </w:r>
-      <w:proofErr w:type="spellStart"/>
-      <w:r>
-        <w:rPr>
-          <w:rFonts w:ascii="Times New Roman" w:hAnsi="Times New Roman" w:cs="Times New Roman"/>
-          <w:sz w:val="28"/>
-          <w:szCs w:val="28"/>
-          <w:lang w:val="ru-RU"/>
-        </w:rPr>
-        <w:t>Hibernate</w:t>
-      </w:r>
-      <w:proofErr w:type="spellEnd"/>
-      <w:r>
-        <w:rPr>
-          <w:rFonts w:ascii="Times New Roman" w:hAnsi="Times New Roman" w:cs="Times New Roman"/>
-          <w:sz w:val="28"/>
-          <w:szCs w:val="28"/>
-          <w:lang w:val="ru-RU"/>
-        </w:rPr>
-        <w:t>, которые значительно упрощают процесс разработки, обеспечивают гибкость и дают возможность легко интегрироваться с другими системами. Эти технологии позволяют создавать современные веб-приложения, которые могут обрабатывать большое количество запросов и выполнять сложные бизнес-логики.</w:t>
+        <w:t>Java — один из самых распространенных языков программирования, обладающий множеством преимуществ, таких как кроссплатформенность, высокая производительность и широкие возможности для разработки серверных приложений. Широкая экосистема Java включает в себя фреймворки, такие как Spring и Hibernate, которые значительно упрощают процесс разработки, обеспечивают гибкость и дают возможность легко интегрироваться с другими системами. Эти технологии позволяют создавать современные веб-приложения, которые могут обрабатывать большое количество запросов и выполнять сложные бизнес-логики.</w:t>
       </w:r>
       <w:r>
         <w:rPr>
@@ -859,27 +837,7 @@
           <w:lang w:val="ru-RU"/>
         </w:rPr>
         <w:lastRenderedPageBreak/>
-        <w:t xml:space="preserve">- Реализация функционала. В процессе разработки будут использованы подходы, удобные для создания </w:t>
-      </w:r>
-      <w:proofErr w:type="spellStart"/>
-      <w:r>
-        <w:rPr>
-          <w:rFonts w:ascii="Times New Roman" w:hAnsi="Times New Roman" w:cs="Times New Roman"/>
-          <w:sz w:val="28"/>
-          <w:szCs w:val="28"/>
-          <w:lang w:val="ru-RU"/>
-        </w:rPr>
-        <w:t>RESTful</w:t>
-      </w:r>
-      <w:proofErr w:type="spellEnd"/>
-      <w:r>
-        <w:rPr>
-          <w:rFonts w:ascii="Times New Roman" w:hAnsi="Times New Roman" w:cs="Times New Roman"/>
-          <w:sz w:val="28"/>
-          <w:szCs w:val="28"/>
-          <w:lang w:val="ru-RU"/>
-        </w:rPr>
-        <w:t xml:space="preserve"> API, а также интеграция с базами данных с помощью ORM.</w:t>
+        <w:t>- Реализация функционала. В процессе разработки будут использованы подходы, удобные для создания RESTful API, а также интеграция с базами данных с помощью ORM.</w:t>
       </w:r>
       <w:r>
         <w:rPr>
@@ -1249,25 +1207,7 @@
           <w:sz w:val="28"/>
           <w:szCs w:val="28"/>
         </w:rPr>
-        <w:t xml:space="preserve"> Клиентская часть (</w:t>
-      </w:r>
-      <w:proofErr w:type="spellStart"/>
-      <w:r>
-        <w:rPr>
-          <w:rFonts w:ascii="Times New Roman" w:eastAsia="Times New Roman" w:hAnsi="Times New Roman" w:cs="Times New Roman"/>
-          <w:sz w:val="28"/>
-          <w:szCs w:val="28"/>
-        </w:rPr>
-        <w:t>Frontend</w:t>
-      </w:r>
-      <w:proofErr w:type="spellEnd"/>
-      <w:r>
-        <w:rPr>
-          <w:rFonts w:ascii="Times New Roman" w:eastAsia="Times New Roman" w:hAnsi="Times New Roman" w:cs="Times New Roman"/>
-          <w:sz w:val="28"/>
-          <w:szCs w:val="28"/>
-        </w:rPr>
-        <w:t>)</w:t>
+        <w:t xml:space="preserve"> Клиентская часть (Frontend)</w:t>
       </w:r>
       <w:r>
         <w:rPr>
@@ -1276,24 +1216,7 @@
           <w:szCs w:val="28"/>
         </w:rPr>
         <w:br/>
-      </w:r>
-      <w:proofErr w:type="spellStart"/>
-      <w:r>
-        <w:rPr>
-          <w:rFonts w:ascii="Times New Roman" w:eastAsia="Times New Roman" w:hAnsi="Times New Roman" w:cs="Times New Roman"/>
-          <w:sz w:val="28"/>
-          <w:szCs w:val="28"/>
-        </w:rPr>
-        <w:t>Frontend</w:t>
-      </w:r>
-      <w:proofErr w:type="spellEnd"/>
-      <w:r>
-        <w:rPr>
-          <w:rFonts w:ascii="Times New Roman" w:eastAsia="Times New Roman" w:hAnsi="Times New Roman" w:cs="Times New Roman"/>
-          <w:sz w:val="28"/>
-          <w:szCs w:val="28"/>
-        </w:rPr>
-        <w:t xml:space="preserve"> — это клиентская часть веб-приложения, которая отвечает за взаимодействие пользователя с приложением через браузер. </w:t>
+        <w:t xml:space="preserve">Frontend — это клиентская часть веб-приложения, которая отвечает за взаимодействие пользователя с приложением через браузер. </w:t>
       </w:r>
     </w:p>
     <w:p>
@@ -1333,52 +1256,41 @@
           <w:szCs w:val="28"/>
         </w:rPr>
         <w:br/>
-        <w:t>- HTML (</w:t>
-      </w:r>
-      <w:proofErr w:type="spellStart"/>
-      <w:r>
-        <w:rPr>
-          <w:rFonts w:ascii="Times New Roman" w:eastAsia="Times New Roman" w:hAnsi="Times New Roman" w:cs="Times New Roman"/>
-          <w:sz w:val="28"/>
-          <w:szCs w:val="28"/>
-        </w:rPr>
-        <w:t>HyperText</w:t>
-      </w:r>
-      <w:proofErr w:type="spellEnd"/>
-      <w:r>
-        <w:rPr>
-          <w:rFonts w:ascii="Times New Roman" w:eastAsia="Times New Roman" w:hAnsi="Times New Roman" w:cs="Times New Roman"/>
-          <w:sz w:val="28"/>
-          <w:szCs w:val="28"/>
+        <w:t>- HTML (HyperText Markup Language):</w:t>
+      </w:r>
+      <w:r>
+        <w:rPr>
+          <w:rFonts w:ascii="Times New Roman" w:eastAsia="Times New Roman" w:hAnsi="Times New Roman" w:cs="Times New Roman"/>
+          <w:sz w:val="28"/>
+          <w:szCs w:val="28"/>
+          <w:lang w:val="ru-RU"/>
         </w:rPr>
         <w:t xml:space="preserve"> </w:t>
       </w:r>
-      <w:proofErr w:type="spellStart"/>
-      <w:r>
-        <w:rPr>
-          <w:rFonts w:ascii="Times New Roman" w:eastAsia="Times New Roman" w:hAnsi="Times New Roman" w:cs="Times New Roman"/>
-          <w:sz w:val="28"/>
-          <w:szCs w:val="28"/>
-        </w:rPr>
-        <w:t>Markup</w:t>
-      </w:r>
-      <w:proofErr w:type="spellEnd"/>
-      <w:r>
-        <w:rPr>
-          <w:rFonts w:ascii="Times New Roman" w:eastAsia="Times New Roman" w:hAnsi="Times New Roman" w:cs="Times New Roman"/>
-          <w:sz w:val="28"/>
-          <w:szCs w:val="28"/>
-        </w:rPr>
-        <w:t xml:space="preserve"> Language</w:t>
-      </w:r>
-      <w:proofErr w:type="gramStart"/>
-      <w:r>
-        <w:rPr>
-          <w:rFonts w:ascii="Times New Roman" w:eastAsia="Times New Roman" w:hAnsi="Times New Roman" w:cs="Times New Roman"/>
-          <w:sz w:val="28"/>
-          <w:szCs w:val="28"/>
-        </w:rPr>
-        <w:t>):</w:t>
+      <w:r>
+        <w:rPr>
+          <w:rFonts w:ascii="Times New Roman" w:eastAsia="Times New Roman" w:hAnsi="Times New Roman" w:cs="Times New Roman"/>
+          <w:sz w:val="28"/>
+          <w:szCs w:val="28"/>
+        </w:rPr>
+        <w:t xml:space="preserve"> Язык разметки, который используется для структуры веб-страниц. Определяет различные элементы, такие как заголовки, параграфы, ссылки, изображения и т.д.</w:t>
+      </w:r>
+      <w:r>
+        <w:rPr>
+          <w:rFonts w:ascii="Times New Roman" w:eastAsia="Times New Roman" w:hAnsi="Times New Roman" w:cs="Times New Roman"/>
+          <w:sz w:val="28"/>
+          <w:szCs w:val="28"/>
+        </w:rPr>
+        <w:br/>
+      </w:r>
+      <w:r>
+        <w:rPr>
+          <w:rFonts w:ascii="Times New Roman" w:eastAsia="Times New Roman" w:hAnsi="Times New Roman" w:cs="Times New Roman"/>
+          <w:sz w:val="28"/>
+          <w:szCs w:val="28"/>
+        </w:rPr>
+        <w:br/>
+        <w:t>- CSS (Cascading Style Sheets):</w:t>
       </w:r>
       <w:r>
         <w:rPr>
@@ -1395,16 +1307,24 @@
           <w:sz w:val="28"/>
           <w:szCs w:val="28"/>
         </w:rPr>
-        <w:t xml:space="preserve"> Язык</w:t>
-      </w:r>
-      <w:proofErr w:type="gramEnd"/>
-      <w:r>
-        <w:rPr>
-          <w:rFonts w:ascii="Times New Roman" w:eastAsia="Times New Roman" w:hAnsi="Times New Roman" w:cs="Times New Roman"/>
-          <w:sz w:val="28"/>
-          <w:szCs w:val="28"/>
-        </w:rPr>
-        <w:t xml:space="preserve"> разметки, который используется для структуры веб-страниц. Определяет различные элементы, такие как заголовки, параграфы, ссылки, изображения и т.д.</w:t>
+        <w:t xml:space="preserve"> Используется для оформления HTML-документов.</w:t>
+      </w:r>
+      <w:r>
+        <w:rPr>
+          <w:rFonts w:ascii="Times New Roman" w:eastAsia="Times New Roman" w:hAnsi="Times New Roman" w:cs="Times New Roman"/>
+          <w:sz w:val="28"/>
+          <w:szCs w:val="28"/>
+          <w:lang w:val="ru-RU"/>
+        </w:rPr>
+        <w:t xml:space="preserve"> </w:t>
+      </w:r>
+      <w:r>
+        <w:rPr>
+          <w:rFonts w:ascii="Times New Roman" w:eastAsia="Times New Roman" w:hAnsi="Times New Roman" w:cs="Times New Roman"/>
+          <w:sz w:val="28"/>
+          <w:szCs w:val="28"/>
+        </w:rPr>
+        <w:t xml:space="preserve"> Позволяет изменять шрифты, цвета, отступы, размеры и другие визуальные аспекты элементов.</w:t>
       </w:r>
       <w:r>
         <w:rPr>
@@ -1421,44 +1341,7 @@
           <w:szCs w:val="28"/>
         </w:rPr>
         <w:br/>
-        <w:t>- CSS (</w:t>
-      </w:r>
-      <w:proofErr w:type="spellStart"/>
-      <w:r>
-        <w:rPr>
-          <w:rFonts w:ascii="Times New Roman" w:eastAsia="Times New Roman" w:hAnsi="Times New Roman" w:cs="Times New Roman"/>
-          <w:sz w:val="28"/>
-          <w:szCs w:val="28"/>
-        </w:rPr>
-        <w:t>Cascading</w:t>
-      </w:r>
-      <w:proofErr w:type="spellEnd"/>
-      <w:r>
-        <w:rPr>
-          <w:rFonts w:ascii="Times New Roman" w:eastAsia="Times New Roman" w:hAnsi="Times New Roman" w:cs="Times New Roman"/>
-          <w:sz w:val="28"/>
-          <w:szCs w:val="28"/>
-        </w:rPr>
-        <w:t xml:space="preserve"> Style </w:t>
-      </w:r>
-      <w:proofErr w:type="spellStart"/>
-      <w:r>
-        <w:rPr>
-          <w:rFonts w:ascii="Times New Roman" w:eastAsia="Times New Roman" w:hAnsi="Times New Roman" w:cs="Times New Roman"/>
-          <w:sz w:val="28"/>
-          <w:szCs w:val="28"/>
-        </w:rPr>
-        <w:t>Sheets</w:t>
-      </w:r>
-      <w:proofErr w:type="spellEnd"/>
-      <w:proofErr w:type="gramStart"/>
-      <w:r>
-        <w:rPr>
-          <w:rFonts w:ascii="Times New Roman" w:eastAsia="Times New Roman" w:hAnsi="Times New Roman" w:cs="Times New Roman"/>
-          <w:sz w:val="28"/>
-          <w:szCs w:val="28"/>
-        </w:rPr>
-        <w:t>):</w:t>
+        <w:t>- JavaScript:</w:t>
       </w:r>
       <w:r>
         <w:rPr>
@@ -1475,85 +1358,7 @@
           <w:sz w:val="28"/>
           <w:szCs w:val="28"/>
         </w:rPr>
-        <w:t xml:space="preserve"> Используется</w:t>
-      </w:r>
-      <w:proofErr w:type="gramEnd"/>
-      <w:r>
-        <w:rPr>
-          <w:rFonts w:ascii="Times New Roman" w:eastAsia="Times New Roman" w:hAnsi="Times New Roman" w:cs="Times New Roman"/>
-          <w:sz w:val="28"/>
-          <w:szCs w:val="28"/>
-        </w:rPr>
-        <w:t xml:space="preserve"> для оформления HTML-документов.</w:t>
-      </w:r>
-      <w:r>
-        <w:rPr>
-          <w:rFonts w:ascii="Times New Roman" w:eastAsia="Times New Roman" w:hAnsi="Times New Roman" w:cs="Times New Roman"/>
-          <w:sz w:val="28"/>
-          <w:szCs w:val="28"/>
-          <w:lang w:val="ru-RU"/>
-        </w:rPr>
-        <w:t xml:space="preserve"> </w:t>
-      </w:r>
-      <w:r>
-        <w:rPr>
-          <w:rFonts w:ascii="Times New Roman" w:eastAsia="Times New Roman" w:hAnsi="Times New Roman" w:cs="Times New Roman"/>
-          <w:sz w:val="28"/>
-          <w:szCs w:val="28"/>
-        </w:rPr>
-        <w:t xml:space="preserve"> Позволяет изменять шрифты, цвета, отступы, размеры и другие визуальные аспекты элементов.</w:t>
-      </w:r>
-      <w:r>
-        <w:rPr>
-          <w:rFonts w:ascii="Times New Roman" w:eastAsia="Times New Roman" w:hAnsi="Times New Roman" w:cs="Times New Roman"/>
-          <w:sz w:val="28"/>
-          <w:szCs w:val="28"/>
-        </w:rPr>
-        <w:br/>
-      </w:r>
-      <w:r>
-        <w:rPr>
-          <w:rFonts w:ascii="Times New Roman" w:eastAsia="Times New Roman" w:hAnsi="Times New Roman" w:cs="Times New Roman"/>
-          <w:sz w:val="28"/>
-          <w:szCs w:val="28"/>
-        </w:rPr>
-        <w:br/>
-        <w:t xml:space="preserve">- </w:t>
-      </w:r>
-      <w:proofErr w:type="gramStart"/>
-      <w:r>
-        <w:rPr>
-          <w:rFonts w:ascii="Times New Roman" w:eastAsia="Times New Roman" w:hAnsi="Times New Roman" w:cs="Times New Roman"/>
-          <w:sz w:val="28"/>
-          <w:szCs w:val="28"/>
-        </w:rPr>
-        <w:t>JavaScript:</w:t>
-      </w:r>
-      <w:r>
-        <w:rPr>
-          <w:rFonts w:ascii="Times New Roman" w:eastAsia="Times New Roman" w:hAnsi="Times New Roman" w:cs="Times New Roman"/>
-          <w:sz w:val="28"/>
-          <w:szCs w:val="28"/>
-          <w:lang w:val="ru-RU"/>
-        </w:rPr>
-        <w:t xml:space="preserve"> </w:t>
-      </w:r>
-      <w:r>
-        <w:rPr>
-          <w:rFonts w:ascii="Times New Roman" w:eastAsia="Times New Roman" w:hAnsi="Times New Roman" w:cs="Times New Roman"/>
-          <w:sz w:val="28"/>
-          <w:szCs w:val="28"/>
-        </w:rPr>
-        <w:t xml:space="preserve"> Язык</w:t>
-      </w:r>
-      <w:proofErr w:type="gramEnd"/>
-      <w:r>
-        <w:rPr>
-          <w:rFonts w:ascii="Times New Roman" w:eastAsia="Times New Roman" w:hAnsi="Times New Roman" w:cs="Times New Roman"/>
-          <w:sz w:val="28"/>
-          <w:szCs w:val="28"/>
-        </w:rPr>
-        <w:t xml:space="preserve"> программирования, который добавляет </w:t>
+        <w:t xml:space="preserve"> Язык программирования, который добавляет </w:t>
       </w:r>
       <w:r>
         <w:rPr>
@@ -1564,23 +1369,13 @@
         </w:rPr>
         <w:t>и</w:t>
       </w:r>
-      <w:proofErr w:type="spellStart"/>
-      <w:r>
-        <w:rPr>
-          <w:rFonts w:ascii="Times New Roman" w:eastAsia="Times New Roman" w:hAnsi="Times New Roman" w:cs="Times New Roman"/>
-          <w:sz w:val="28"/>
-          <w:szCs w:val="28"/>
-        </w:rPr>
-        <w:t>нтерактивность</w:t>
-      </w:r>
-      <w:proofErr w:type="spellEnd"/>
-      <w:r>
-        <w:rPr>
-          <w:rFonts w:ascii="Times New Roman" w:eastAsia="Times New Roman" w:hAnsi="Times New Roman" w:cs="Times New Roman"/>
-          <w:sz w:val="28"/>
-          <w:szCs w:val="28"/>
-        </w:rPr>
-        <w:t xml:space="preserve"> на веб-страницы. Позволяет реагировать на действия пользователя, такие как клики, наведение мыши и отправка форм.</w:t>
+      <w:r>
+        <w:rPr>
+          <w:rFonts w:ascii="Times New Roman" w:eastAsia="Times New Roman" w:hAnsi="Times New Roman" w:cs="Times New Roman"/>
+          <w:sz w:val="28"/>
+          <w:szCs w:val="28"/>
+        </w:rPr>
+        <w:t>нтерактивность на веб-страницы. Позволяет реагировать на действия пользователя, такие как клики, наведение мыши и отправка форм.</w:t>
       </w:r>
     </w:p>
     <w:p>
@@ -1624,25 +1419,7 @@
           <w:sz w:val="28"/>
           <w:szCs w:val="28"/>
         </w:rPr>
-        <w:t>2. Серверная часть (</w:t>
-      </w:r>
-      <w:proofErr w:type="spellStart"/>
-      <w:r>
-        <w:rPr>
-          <w:rFonts w:ascii="Times New Roman" w:eastAsia="Times New Roman" w:hAnsi="Times New Roman" w:cs="Times New Roman"/>
-          <w:sz w:val="28"/>
-          <w:szCs w:val="28"/>
-        </w:rPr>
-        <w:t>Backend</w:t>
-      </w:r>
-      <w:proofErr w:type="spellEnd"/>
-      <w:r>
-        <w:rPr>
-          <w:rFonts w:ascii="Times New Roman" w:eastAsia="Times New Roman" w:hAnsi="Times New Roman" w:cs="Times New Roman"/>
-          <w:sz w:val="28"/>
-          <w:szCs w:val="28"/>
-        </w:rPr>
-        <w:t>)</w:t>
+        <w:t>2. Серверная часть (Backend)</w:t>
       </w:r>
       <w:r>
         <w:rPr>
@@ -1694,25 +1471,7 @@
           <w:szCs w:val="28"/>
         </w:rPr>
         <w:lastRenderedPageBreak/>
-        <w:t xml:space="preserve">- Фреймворки: Spring Boot для Java, </w:t>
-      </w:r>
-      <w:proofErr w:type="spellStart"/>
-      <w:r>
-        <w:rPr>
-          <w:rFonts w:ascii="Times New Roman" w:eastAsia="Times New Roman" w:hAnsi="Times New Roman" w:cs="Times New Roman"/>
-          <w:sz w:val="28"/>
-          <w:szCs w:val="28"/>
-        </w:rPr>
-        <w:t>Django</w:t>
-      </w:r>
-      <w:proofErr w:type="spellEnd"/>
-      <w:r>
-        <w:rPr>
-          <w:rFonts w:ascii="Times New Roman" w:eastAsia="Times New Roman" w:hAnsi="Times New Roman" w:cs="Times New Roman"/>
-          <w:sz w:val="28"/>
-          <w:szCs w:val="28"/>
-        </w:rPr>
-        <w:t xml:space="preserve"> для Python, Express.js для Node.js и другие.</w:t>
+        <w:t>- Фреймворки: Spring Boot для Java, Django для Python, Express.js для Node.js и другие.</w:t>
       </w:r>
     </w:p>
     <w:p>
@@ -1754,47 +1513,7 @@
           <w:lang w:val="ru-RU"/>
         </w:rPr>
         <w:br/>
-        <w:t xml:space="preserve">- </w:t>
-      </w:r>
-      <w:proofErr w:type="spellStart"/>
-      <w:r>
-        <w:rPr>
-          <w:rFonts w:ascii="Times New Roman" w:eastAsia="Times New Roman" w:hAnsi="Times New Roman" w:cs="Times New Roman"/>
-          <w:sz w:val="28"/>
-          <w:szCs w:val="28"/>
-          <w:lang w:val="ru-RU"/>
-        </w:rPr>
-        <w:t>Автоконфигурация</w:t>
-      </w:r>
-      <w:proofErr w:type="spellEnd"/>
-      <w:r>
-        <w:rPr>
-          <w:rFonts w:ascii="Times New Roman" w:eastAsia="Times New Roman" w:hAnsi="Times New Roman" w:cs="Times New Roman"/>
-          <w:sz w:val="28"/>
-          <w:szCs w:val="28"/>
-          <w:lang w:val="ru-RU"/>
-        </w:rPr>
-        <w:t xml:space="preserve">: Spring Boot использует умные настройки для автоматической конфигурации приложения на основе добавленных зависимостей. Это означает, </w:t>
-      </w:r>
-      <w:proofErr w:type="gramStart"/>
-      <w:r>
-        <w:rPr>
-          <w:rFonts w:ascii="Times New Roman" w:eastAsia="Times New Roman" w:hAnsi="Times New Roman" w:cs="Times New Roman"/>
-          <w:sz w:val="28"/>
-          <w:szCs w:val="28"/>
-          <w:lang w:val="ru-RU"/>
-        </w:rPr>
-        <w:t>что</w:t>
-      </w:r>
-      <w:proofErr w:type="gramEnd"/>
-      <w:r>
-        <w:rPr>
-          <w:rFonts w:ascii="Times New Roman" w:eastAsia="Times New Roman" w:hAnsi="Times New Roman" w:cs="Times New Roman"/>
-          <w:sz w:val="28"/>
-          <w:szCs w:val="28"/>
-          <w:lang w:val="ru-RU"/>
-        </w:rPr>
-        <w:t xml:space="preserve"> если вы импортируете библиотеку, например, для работы с базой данных, Spring Boot автоматически настроит соединение с базой данных.</w:t>
+        <w:t>- Автоконфигурация: Spring Boot использует умные настройки для автоматической конфигурации приложения на основе добавленных зависимостей. Это означает, что если вы импортируете библиотеку, например, для работы с базой данных, Spring Boot автоматически настроит соединение с базой данных.</w:t>
       </w:r>
       <w:r>
         <w:rPr>
@@ -1813,27 +1532,7 @@
           <w:lang w:val="ru-RU"/>
         </w:rPr>
         <w:br/>
-        <w:t xml:space="preserve">- Организация проекта: Spring Boot создает стандартную структуру проекта, что позволяет легко организовать код. Он использует принципы модульности, инверсии управления и </w:t>
-      </w:r>
-      <w:proofErr w:type="spellStart"/>
-      <w:r>
-        <w:rPr>
-          <w:rFonts w:ascii="Times New Roman" w:eastAsia="Times New Roman" w:hAnsi="Times New Roman" w:cs="Times New Roman"/>
-          <w:sz w:val="28"/>
-          <w:szCs w:val="28"/>
-          <w:lang w:val="ru-RU"/>
-        </w:rPr>
-        <w:t>аспектно</w:t>
-      </w:r>
-      <w:proofErr w:type="spellEnd"/>
-      <w:r>
-        <w:rPr>
-          <w:rFonts w:ascii="Times New Roman" w:eastAsia="Times New Roman" w:hAnsi="Times New Roman" w:cs="Times New Roman"/>
-          <w:sz w:val="28"/>
-          <w:szCs w:val="28"/>
-          <w:lang w:val="ru-RU"/>
-        </w:rPr>
-        <w:t>-ориентированного программирования (AOP).</w:t>
+        <w:t>- Организация проекта: Spring Boot создает стандартную структуру проекта, что позволяет легко организовать код. Он использует принципы модульности, инверсии управления и аспектно-ориентированного программирования (AOP).</w:t>
       </w:r>
       <w:r>
         <w:rPr>
@@ -1852,47 +1551,7 @@
           <w:lang w:val="ru-RU"/>
         </w:rPr>
         <w:br/>
-        <w:t xml:space="preserve">- Встроенные серверы: Spring Boot позволяет вам запускать приложение как самостоятельное Java-приложение, включая встроенный сервер, такой как </w:t>
-      </w:r>
-      <w:proofErr w:type="spellStart"/>
-      <w:r>
-        <w:rPr>
-          <w:rFonts w:ascii="Times New Roman" w:eastAsia="Times New Roman" w:hAnsi="Times New Roman" w:cs="Times New Roman"/>
-          <w:sz w:val="28"/>
-          <w:szCs w:val="28"/>
-          <w:lang w:val="ru-RU"/>
-        </w:rPr>
-        <w:t>Tomcat</w:t>
-      </w:r>
-      <w:proofErr w:type="spellEnd"/>
-      <w:r>
-        <w:rPr>
-          <w:rFonts w:ascii="Times New Roman" w:eastAsia="Times New Roman" w:hAnsi="Times New Roman" w:cs="Times New Roman"/>
-          <w:sz w:val="28"/>
-          <w:szCs w:val="28"/>
-          <w:lang w:val="ru-RU"/>
-        </w:rPr>
-        <w:t xml:space="preserve"> или </w:t>
-      </w:r>
-      <w:proofErr w:type="spellStart"/>
-      <w:r>
-        <w:rPr>
-          <w:rFonts w:ascii="Times New Roman" w:eastAsia="Times New Roman" w:hAnsi="Times New Roman" w:cs="Times New Roman"/>
-          <w:sz w:val="28"/>
-          <w:szCs w:val="28"/>
-          <w:lang w:val="ru-RU"/>
-        </w:rPr>
-        <w:t>Jetty</w:t>
-      </w:r>
-      <w:proofErr w:type="spellEnd"/>
-      <w:r>
-        <w:rPr>
-          <w:rFonts w:ascii="Times New Roman" w:eastAsia="Times New Roman" w:hAnsi="Times New Roman" w:cs="Times New Roman"/>
-          <w:sz w:val="28"/>
-          <w:szCs w:val="28"/>
-          <w:lang w:val="ru-RU"/>
-        </w:rPr>
-        <w:t>. Это убирает необходимость установки сервера отдельно.</w:t>
+        <w:t>- Встроенные серверы: Spring Boot позволяет вам запускать приложение как самостоятельное Java-приложение, включая встроенный сервер, такой как Tomcat или Jetty. Это убирает необходимость установки сервера отдельно.</w:t>
       </w:r>
       <w:r>
         <w:rPr>
@@ -1930,27 +1589,7 @@
           <w:lang w:val="ru-RU"/>
         </w:rPr>
         <w:br/>
-        <w:t>- Шаблоны проекта: Spring Boot предоставляет множество начальных шаблонов (</w:t>
-      </w:r>
-      <w:proofErr w:type="spellStart"/>
-      <w:r>
-        <w:rPr>
-          <w:rFonts w:ascii="Times New Roman" w:eastAsia="Times New Roman" w:hAnsi="Times New Roman" w:cs="Times New Roman"/>
-          <w:sz w:val="28"/>
-          <w:szCs w:val="28"/>
-          <w:lang w:val="ru-RU"/>
-        </w:rPr>
-        <w:t>Starters</w:t>
-      </w:r>
-      <w:proofErr w:type="spellEnd"/>
-      <w:r>
-        <w:rPr>
-          <w:rFonts w:ascii="Times New Roman" w:eastAsia="Times New Roman" w:hAnsi="Times New Roman" w:cs="Times New Roman"/>
-          <w:sz w:val="28"/>
-          <w:szCs w:val="28"/>
-          <w:lang w:val="ru-RU"/>
-        </w:rPr>
-        <w:t>), которые позволяют быстро подключать необходимые зависимости и библиотеки.</w:t>
+        <w:t>- Шаблоны проекта: Spring Boot предоставляет множество начальных шаблонов (Starters), которые позволяют быстро подключать необходимые зависимости и библиотеки.</w:t>
       </w:r>
       <w:r>
         <w:rPr>
@@ -1978,47 +1617,7 @@
           <w:lang w:val="ru-RU"/>
         </w:rPr>
         <w:lastRenderedPageBreak/>
-        <w:t xml:space="preserve">- Зависимости и управление версиями: Spring Boot использует BOM (Bill </w:t>
-      </w:r>
-      <w:proofErr w:type="spellStart"/>
-      <w:r>
-        <w:rPr>
-          <w:rFonts w:ascii="Times New Roman" w:eastAsia="Times New Roman" w:hAnsi="Times New Roman" w:cs="Times New Roman"/>
-          <w:sz w:val="28"/>
-          <w:szCs w:val="28"/>
-          <w:lang w:val="ru-RU"/>
-        </w:rPr>
-        <w:t>of</w:t>
-      </w:r>
-      <w:proofErr w:type="spellEnd"/>
-      <w:r>
-        <w:rPr>
-          <w:rFonts w:ascii="Times New Roman" w:eastAsia="Times New Roman" w:hAnsi="Times New Roman" w:cs="Times New Roman"/>
-          <w:sz w:val="28"/>
-          <w:szCs w:val="28"/>
-          <w:lang w:val="ru-RU"/>
-        </w:rPr>
-        <w:t xml:space="preserve"> </w:t>
-      </w:r>
-      <w:proofErr w:type="spellStart"/>
-      <w:r>
-        <w:rPr>
-          <w:rFonts w:ascii="Times New Roman" w:eastAsia="Times New Roman" w:hAnsi="Times New Roman" w:cs="Times New Roman"/>
-          <w:sz w:val="28"/>
-          <w:szCs w:val="28"/>
-          <w:lang w:val="ru-RU"/>
-        </w:rPr>
-        <w:t>Materials</w:t>
-      </w:r>
-      <w:proofErr w:type="spellEnd"/>
-      <w:r>
-        <w:rPr>
-          <w:rFonts w:ascii="Times New Roman" w:eastAsia="Times New Roman" w:hAnsi="Times New Roman" w:cs="Times New Roman"/>
-          <w:sz w:val="28"/>
-          <w:szCs w:val="28"/>
-          <w:lang w:val="ru-RU"/>
-        </w:rPr>
-        <w:t>) для управления версиями зависимостей, что упрощает обновление библиотек.</w:t>
+        <w:t>- Зависимости и управление версиями: Spring Boot использует BOM (Bill of Materials) для управления версиями зависимостей, что упрощает обновление библиотек.</w:t>
       </w:r>
       <w:r>
         <w:rPr>
@@ -2104,27 +1703,7 @@
           <w:lang w:val="ru-RU"/>
         </w:rPr>
         <w:br/>
-        <w:t>- @Autowired</w:t>
-      </w:r>
-      <w:proofErr w:type="gramStart"/>
-      <w:r>
-        <w:rPr>
-          <w:rFonts w:ascii="Times New Roman" w:eastAsia="Times New Roman" w:hAnsi="Times New Roman" w:cs="Times New Roman"/>
-          <w:sz w:val="28"/>
-          <w:szCs w:val="28"/>
-          <w:lang w:val="ru-RU"/>
-        </w:rPr>
-        <w:t>: Позволяет</w:t>
-      </w:r>
-      <w:proofErr w:type="gramEnd"/>
-      <w:r>
-        <w:rPr>
-          <w:rFonts w:ascii="Times New Roman" w:eastAsia="Times New Roman" w:hAnsi="Times New Roman" w:cs="Times New Roman"/>
-          <w:sz w:val="28"/>
-          <w:szCs w:val="28"/>
-          <w:lang w:val="ru-RU"/>
-        </w:rPr>
-        <w:t xml:space="preserve"> автоматически внедрять зависимости в классы, что помогает управлять компонентами приложения.</w:t>
+        <w:t>- @Autowired: Позволяет автоматически внедрять зависимости в классы, что помогает управлять компонентами приложения.</w:t>
       </w:r>
       <w:r>
         <w:rPr>
@@ -2143,27 +1722,7 @@
           <w:lang w:val="ru-RU"/>
         </w:rPr>
         <w:br/>
-        <w:t>- @Entity</w:t>
-      </w:r>
-      <w:proofErr w:type="gramStart"/>
-      <w:r>
-        <w:rPr>
-          <w:rFonts w:ascii="Times New Roman" w:eastAsia="Times New Roman" w:hAnsi="Times New Roman" w:cs="Times New Roman"/>
-          <w:sz w:val="28"/>
-          <w:szCs w:val="28"/>
-          <w:lang w:val="ru-RU"/>
-        </w:rPr>
-        <w:t>: Обозначает</w:t>
-      </w:r>
-      <w:proofErr w:type="gramEnd"/>
-      <w:r>
-        <w:rPr>
-          <w:rFonts w:ascii="Times New Roman" w:eastAsia="Times New Roman" w:hAnsi="Times New Roman" w:cs="Times New Roman"/>
-          <w:sz w:val="28"/>
-          <w:szCs w:val="28"/>
-          <w:lang w:val="ru-RU"/>
-        </w:rPr>
-        <w:t xml:space="preserve"> сущность JPA, которая будет отображаться на таблицу в базе данных.</w:t>
+        <w:t>- @Entity: Обозначает сущность JPA, которая будет отображаться на таблицу в базе данных.</w:t>
       </w:r>
       <w:r>
         <w:rPr>
@@ -2182,26 +1741,7 @@
           <w:lang w:val="ru-RU"/>
         </w:rPr>
         <w:br/>
-      </w:r>
-      <w:proofErr w:type="spellStart"/>
-      <w:r>
-        <w:rPr>
-          <w:rFonts w:ascii="Times New Roman" w:eastAsia="Times New Roman" w:hAnsi="Times New Roman" w:cs="Times New Roman"/>
-          <w:sz w:val="28"/>
-          <w:szCs w:val="28"/>
-          <w:lang w:val="ru-RU"/>
-        </w:rPr>
-        <w:t>Рбота</w:t>
-      </w:r>
-      <w:proofErr w:type="spellEnd"/>
-      <w:r>
-        <w:rPr>
-          <w:rFonts w:ascii="Times New Roman" w:eastAsia="Times New Roman" w:hAnsi="Times New Roman" w:cs="Times New Roman"/>
-          <w:sz w:val="28"/>
-          <w:szCs w:val="28"/>
-          <w:lang w:val="ru-RU"/>
-        </w:rPr>
-        <w:t xml:space="preserve"> с базой данных</w:t>
+        <w:t>Рбота с базой данных</w:t>
       </w:r>
       <w:r>
         <w:rPr>
@@ -2211,27 +1751,7 @@
           <w:lang w:val="ru-RU"/>
         </w:rPr>
         <w:br/>
-        <w:t xml:space="preserve">Spring Boot поддерживает работу с разными базами данных через Spring Data JPA. Можно легко подключаться к реляционным и </w:t>
-      </w:r>
-      <w:proofErr w:type="spellStart"/>
-      <w:r>
-        <w:rPr>
-          <w:rFonts w:ascii="Times New Roman" w:eastAsia="Times New Roman" w:hAnsi="Times New Roman" w:cs="Times New Roman"/>
-          <w:sz w:val="28"/>
-          <w:szCs w:val="28"/>
-          <w:lang w:val="ru-RU"/>
-        </w:rPr>
-        <w:t>NoSQL</w:t>
-      </w:r>
-      <w:proofErr w:type="spellEnd"/>
-      <w:r>
-        <w:rPr>
-          <w:rFonts w:ascii="Times New Roman" w:eastAsia="Times New Roman" w:hAnsi="Times New Roman" w:cs="Times New Roman"/>
-          <w:sz w:val="28"/>
-          <w:szCs w:val="28"/>
-          <w:lang w:val="ru-RU"/>
-        </w:rPr>
-        <w:t xml:space="preserve"> базам данных. Основные шаги включают:</w:t>
+        <w:t>Spring Boot поддерживает работу с разными базами данных через Spring Data JPA. Можно легко подключаться к реляционным и NoSQL базам данных. Основные шаги включают:</w:t>
       </w:r>
       <w:r>
         <w:rPr>
@@ -2277,67 +1797,7 @@
           <w:szCs w:val="28"/>
           <w:lang w:val="ru-RU"/>
         </w:rPr>
-        <w:t xml:space="preserve"> библиотеки в файл pom.xml (для </w:t>
-      </w:r>
-      <w:proofErr w:type="spellStart"/>
-      <w:r>
-        <w:rPr>
-          <w:rFonts w:ascii="Times New Roman" w:eastAsia="Times New Roman" w:hAnsi="Times New Roman" w:cs="Times New Roman"/>
-          <w:sz w:val="28"/>
-          <w:szCs w:val="28"/>
-          <w:lang w:val="ru-RU"/>
-        </w:rPr>
-        <w:t>Maven</w:t>
-      </w:r>
-      <w:proofErr w:type="spellEnd"/>
-      <w:r>
-        <w:rPr>
-          <w:rFonts w:ascii="Times New Roman" w:eastAsia="Times New Roman" w:hAnsi="Times New Roman" w:cs="Times New Roman"/>
-          <w:sz w:val="28"/>
-          <w:szCs w:val="28"/>
-          <w:lang w:val="ru-RU"/>
-        </w:rPr>
-        <w:t xml:space="preserve">) или </w:t>
-      </w:r>
-      <w:proofErr w:type="spellStart"/>
-      <w:r>
-        <w:rPr>
-          <w:rFonts w:ascii="Times New Roman" w:eastAsia="Times New Roman" w:hAnsi="Times New Roman" w:cs="Times New Roman"/>
-          <w:sz w:val="28"/>
-          <w:szCs w:val="28"/>
-          <w:lang w:val="ru-RU"/>
-        </w:rPr>
-        <w:t>build.gradle</w:t>
-      </w:r>
-      <w:proofErr w:type="spellEnd"/>
-      <w:r>
-        <w:rPr>
-          <w:rFonts w:ascii="Times New Roman" w:eastAsia="Times New Roman" w:hAnsi="Times New Roman" w:cs="Times New Roman"/>
-          <w:sz w:val="28"/>
-          <w:szCs w:val="28"/>
-          <w:lang w:val="ru-RU"/>
-        </w:rPr>
-        <w:t xml:space="preserve"> (для </w:t>
-      </w:r>
-      <w:proofErr w:type="spellStart"/>
-      <w:r>
-        <w:rPr>
-          <w:rFonts w:ascii="Times New Roman" w:eastAsia="Times New Roman" w:hAnsi="Times New Roman" w:cs="Times New Roman"/>
-          <w:sz w:val="28"/>
-          <w:szCs w:val="28"/>
-          <w:lang w:val="ru-RU"/>
-        </w:rPr>
-        <w:t>Gradle</w:t>
-      </w:r>
-      <w:proofErr w:type="spellEnd"/>
-      <w:r>
-        <w:rPr>
-          <w:rFonts w:ascii="Times New Roman" w:eastAsia="Times New Roman" w:hAnsi="Times New Roman" w:cs="Times New Roman"/>
-          <w:sz w:val="28"/>
-          <w:szCs w:val="28"/>
-          <w:lang w:val="ru-RU"/>
-        </w:rPr>
-        <w:t>).</w:t>
+        <w:t xml:space="preserve"> библиотеки в файл pom.xml (для Maven) или build.gradle (для Gradle).</w:t>
       </w:r>
       <w:r>
         <w:rPr>
@@ -2421,47 +1881,7 @@
           <w:szCs w:val="28"/>
           <w:lang w:val="ru-RU"/>
         </w:rPr>
-        <w:t xml:space="preserve"> интерфейсы, которые расширяют </w:t>
-      </w:r>
-      <w:proofErr w:type="spellStart"/>
-      <w:r>
-        <w:rPr>
-          <w:rFonts w:ascii="Times New Roman" w:eastAsia="Times New Roman" w:hAnsi="Times New Roman" w:cs="Times New Roman"/>
-          <w:sz w:val="28"/>
-          <w:szCs w:val="28"/>
-          <w:lang w:val="ru-RU"/>
-        </w:rPr>
-        <w:t>JpaRepository</w:t>
-      </w:r>
-      <w:proofErr w:type="spellEnd"/>
-      <w:r>
-        <w:rPr>
-          <w:rFonts w:ascii="Times New Roman" w:eastAsia="Times New Roman" w:hAnsi="Times New Roman" w:cs="Times New Roman"/>
-          <w:sz w:val="28"/>
-          <w:szCs w:val="28"/>
-          <w:lang w:val="ru-RU"/>
-        </w:rPr>
-        <w:t xml:space="preserve"> или </w:t>
-      </w:r>
-      <w:proofErr w:type="spellStart"/>
-      <w:r>
-        <w:rPr>
-          <w:rFonts w:ascii="Times New Roman" w:eastAsia="Times New Roman" w:hAnsi="Times New Roman" w:cs="Times New Roman"/>
-          <w:sz w:val="28"/>
-          <w:szCs w:val="28"/>
-          <w:lang w:val="ru-RU"/>
-        </w:rPr>
-        <w:t>CrudRepository</w:t>
-      </w:r>
-      <w:proofErr w:type="spellEnd"/>
-      <w:r>
-        <w:rPr>
-          <w:rFonts w:ascii="Times New Roman" w:eastAsia="Times New Roman" w:hAnsi="Times New Roman" w:cs="Times New Roman"/>
-          <w:sz w:val="28"/>
-          <w:szCs w:val="28"/>
-          <w:lang w:val="ru-RU"/>
-        </w:rPr>
-        <w:t xml:space="preserve"> для выполнения операций CRUD.</w:t>
+        <w:t xml:space="preserve"> интерфейсы, которые расширяют JpaRepository или CrudRepository для выполнения операций CRUD.</w:t>
       </w:r>
       <w:r>
         <w:rPr>
@@ -2501,7 +1921,6 @@
         <w:t xml:space="preserve"> в </w:t>
       </w:r>
       <w:hyperlink r:id="rId8" w:history="1">
-        <w:proofErr w:type="spellStart"/>
         <w:r>
           <w:rPr>
             <w:rStyle w:val="a7"/>
@@ -2512,7 +1931,6 @@
           </w:rPr>
           <w:t>application.properties</w:t>
         </w:r>
-        <w:proofErr w:type="spellEnd"/>
       </w:hyperlink>
       <w:r>
         <w:rPr>
@@ -2521,27 +1939,7 @@
           <w:szCs w:val="28"/>
           <w:lang w:val="ru-RU"/>
         </w:rPr>
-        <w:t xml:space="preserve"> или </w:t>
-      </w:r>
-      <w:proofErr w:type="spellStart"/>
-      <w:r>
-        <w:rPr>
-          <w:rFonts w:ascii="Times New Roman" w:eastAsia="Times New Roman" w:hAnsi="Times New Roman" w:cs="Times New Roman"/>
-          <w:sz w:val="28"/>
-          <w:szCs w:val="28"/>
-          <w:lang w:val="ru-RU"/>
-        </w:rPr>
-        <w:t>application.yml</w:t>
-      </w:r>
-      <w:proofErr w:type="spellEnd"/>
-      <w:r>
-        <w:rPr>
-          <w:rFonts w:ascii="Times New Roman" w:eastAsia="Times New Roman" w:hAnsi="Times New Roman" w:cs="Times New Roman"/>
-          <w:sz w:val="28"/>
-          <w:szCs w:val="28"/>
-          <w:lang w:val="ru-RU"/>
-        </w:rPr>
-        <w:t>.</w:t>
+        <w:t> или application.yml.</w:t>
       </w:r>
       <w:r>
         <w:rPr>
@@ -2560,19 +1958,8 @@
           <w:lang w:val="ru-RU"/>
         </w:rPr>
         <w:br/>
-        <w:t xml:space="preserve">Поддержка </w:t>
-      </w:r>
-      <w:proofErr w:type="spellStart"/>
-      <w:r>
-        <w:rPr>
-          <w:rFonts w:ascii="Times New Roman" w:eastAsia="Times New Roman" w:hAnsi="Times New Roman" w:cs="Times New Roman"/>
-          <w:sz w:val="28"/>
-          <w:szCs w:val="28"/>
-          <w:lang w:val="ru-RU"/>
-        </w:rPr>
-        <w:t>микросервисов</w:t>
-      </w:r>
-      <w:proofErr w:type="spellEnd"/>
+        <w:t>Поддержка микросервисов</w:t>
+      </w:r>
       <w:r>
         <w:rPr>
           <w:rFonts w:ascii="Times New Roman" w:eastAsia="Times New Roman" w:hAnsi="Times New Roman" w:cs="Times New Roman"/>
@@ -2581,67 +1968,7 @@
           <w:lang w:val="ru-RU"/>
         </w:rPr>
         <w:br/>
-        <w:t xml:space="preserve">Spring Boot часто используется для создания </w:t>
-      </w:r>
-      <w:proofErr w:type="spellStart"/>
-      <w:r>
-        <w:rPr>
-          <w:rFonts w:ascii="Times New Roman" w:eastAsia="Times New Roman" w:hAnsi="Times New Roman" w:cs="Times New Roman"/>
-          <w:sz w:val="28"/>
-          <w:szCs w:val="28"/>
-          <w:lang w:val="ru-RU"/>
-        </w:rPr>
-        <w:t>микросервисов</w:t>
-      </w:r>
-      <w:proofErr w:type="spellEnd"/>
-      <w:r>
-        <w:rPr>
-          <w:rFonts w:ascii="Times New Roman" w:eastAsia="Times New Roman" w:hAnsi="Times New Roman" w:cs="Times New Roman"/>
-          <w:sz w:val="28"/>
-          <w:szCs w:val="28"/>
-          <w:lang w:val="ru-RU"/>
-        </w:rPr>
-        <w:t xml:space="preserve">. В сочетании с другими проектами Spring (такими как Spring </w:t>
-      </w:r>
-      <w:proofErr w:type="spellStart"/>
-      <w:r>
-        <w:rPr>
-          <w:rFonts w:ascii="Times New Roman" w:eastAsia="Times New Roman" w:hAnsi="Times New Roman" w:cs="Times New Roman"/>
-          <w:sz w:val="28"/>
-          <w:szCs w:val="28"/>
-          <w:lang w:val="ru-RU"/>
-        </w:rPr>
-        <w:t>Cloud</w:t>
-      </w:r>
-      <w:proofErr w:type="spellEnd"/>
-      <w:r>
-        <w:rPr>
-          <w:rFonts w:ascii="Times New Roman" w:eastAsia="Times New Roman" w:hAnsi="Times New Roman" w:cs="Times New Roman"/>
-          <w:sz w:val="28"/>
-          <w:szCs w:val="28"/>
-          <w:lang w:val="ru-RU"/>
-        </w:rPr>
-        <w:t xml:space="preserve">) он позволяет разрабатывать распределенные системы с помощью подхода </w:t>
-      </w:r>
-      <w:proofErr w:type="spellStart"/>
-      <w:r>
-        <w:rPr>
-          <w:rFonts w:ascii="Times New Roman" w:eastAsia="Times New Roman" w:hAnsi="Times New Roman" w:cs="Times New Roman"/>
-          <w:sz w:val="28"/>
-          <w:szCs w:val="28"/>
-          <w:lang w:val="ru-RU"/>
-        </w:rPr>
-        <w:t>микросервисной</w:t>
-      </w:r>
-      <w:proofErr w:type="spellEnd"/>
-      <w:r>
-        <w:rPr>
-          <w:rFonts w:ascii="Times New Roman" w:eastAsia="Times New Roman" w:hAnsi="Times New Roman" w:cs="Times New Roman"/>
-          <w:sz w:val="28"/>
-          <w:szCs w:val="28"/>
-          <w:lang w:val="ru-RU"/>
-        </w:rPr>
-        <w:t xml:space="preserve"> архитектуры.</w:t>
+        <w:t>Spring Boot часто используется для создания микросервисов. В сочетании с другими проектами Spring (такими как Spring Cloud) он позволяет разрабатывать распределенные системы с помощью подхода микросервисной архитектуры.</w:t>
       </w:r>
     </w:p>
     <w:p>
@@ -2664,43 +1991,7 @@
           <w:szCs w:val="28"/>
         </w:rPr>
         <w:br/>
-        <w:t xml:space="preserve">- API: </w:t>
-      </w:r>
-      <w:proofErr w:type="spellStart"/>
-      <w:r>
-        <w:rPr>
-          <w:rFonts w:ascii="Times New Roman" w:eastAsia="Times New Roman" w:hAnsi="Times New Roman" w:cs="Times New Roman"/>
-          <w:sz w:val="28"/>
-          <w:szCs w:val="28"/>
-        </w:rPr>
-        <w:t>RESTful</w:t>
-      </w:r>
-      <w:proofErr w:type="spellEnd"/>
-      <w:r>
-        <w:rPr>
-          <w:rFonts w:ascii="Times New Roman" w:eastAsia="Times New Roman" w:hAnsi="Times New Roman" w:cs="Times New Roman"/>
-          <w:sz w:val="28"/>
-          <w:szCs w:val="28"/>
-        </w:rPr>
-        <w:t xml:space="preserve"> или </w:t>
-      </w:r>
-      <w:proofErr w:type="spellStart"/>
-      <w:r>
-        <w:rPr>
-          <w:rFonts w:ascii="Times New Roman" w:eastAsia="Times New Roman" w:hAnsi="Times New Roman" w:cs="Times New Roman"/>
-          <w:sz w:val="28"/>
-          <w:szCs w:val="28"/>
-        </w:rPr>
-        <w:t>GraphQL</w:t>
-      </w:r>
-      <w:proofErr w:type="spellEnd"/>
-      <w:r>
-        <w:rPr>
-          <w:rFonts w:ascii="Times New Roman" w:eastAsia="Times New Roman" w:hAnsi="Times New Roman" w:cs="Times New Roman"/>
-          <w:sz w:val="28"/>
-          <w:szCs w:val="28"/>
-        </w:rPr>
-        <w:t xml:space="preserve"> интерфейсы для взаимодействия с клиентом.</w:t>
+        <w:t>- API: RESTful или GraphQL интерфейсы для взаимодействия с клиентом.</w:t>
       </w:r>
       <w:r>
         <w:rPr>
@@ -2777,25 +2068,7 @@
           <w:szCs w:val="28"/>
         </w:rPr>
         <w:br/>
-        <w:t xml:space="preserve">- Реляционная: MySQL, </w:t>
-      </w:r>
-      <w:proofErr w:type="spellStart"/>
-      <w:r>
-        <w:rPr>
-          <w:rFonts w:ascii="Times New Roman" w:eastAsia="Times New Roman" w:hAnsi="Times New Roman" w:cs="Times New Roman"/>
-          <w:sz w:val="28"/>
-          <w:szCs w:val="28"/>
-        </w:rPr>
-        <w:t>PostgreSQL</w:t>
-      </w:r>
-      <w:proofErr w:type="spellEnd"/>
-      <w:r>
-        <w:rPr>
-          <w:rFonts w:ascii="Times New Roman" w:eastAsia="Times New Roman" w:hAnsi="Times New Roman" w:cs="Times New Roman"/>
-          <w:sz w:val="28"/>
-          <w:szCs w:val="28"/>
-        </w:rPr>
-        <w:t>, Oracle и др.</w:t>
+        <w:t>- Реляционная: MySQL, PostgreSQL, Oracle и др.</w:t>
       </w:r>
       <w:r>
         <w:rPr>
@@ -2804,79 +2077,7 @@
           <w:szCs w:val="28"/>
         </w:rPr>
         <w:br/>
-        <w:t xml:space="preserve">- </w:t>
-      </w:r>
-      <w:proofErr w:type="spellStart"/>
-      <w:r>
-        <w:rPr>
-          <w:rFonts w:ascii="Times New Roman" w:eastAsia="Times New Roman" w:hAnsi="Times New Roman" w:cs="Times New Roman"/>
-          <w:sz w:val="28"/>
-          <w:szCs w:val="28"/>
-        </w:rPr>
-        <w:t>NoSQL</w:t>
-      </w:r>
-      <w:proofErr w:type="spellEnd"/>
-      <w:r>
-        <w:rPr>
-          <w:rFonts w:ascii="Times New Roman" w:eastAsia="Times New Roman" w:hAnsi="Times New Roman" w:cs="Times New Roman"/>
-          <w:sz w:val="28"/>
-          <w:szCs w:val="28"/>
-        </w:rPr>
-        <w:t xml:space="preserve">: </w:t>
-      </w:r>
-      <w:proofErr w:type="spellStart"/>
-      <w:r>
-        <w:rPr>
-          <w:rFonts w:ascii="Times New Roman" w:eastAsia="Times New Roman" w:hAnsi="Times New Roman" w:cs="Times New Roman"/>
-          <w:sz w:val="28"/>
-          <w:szCs w:val="28"/>
-        </w:rPr>
-        <w:t>MongoDB</w:t>
-      </w:r>
-      <w:proofErr w:type="spellEnd"/>
-      <w:r>
-        <w:rPr>
-          <w:rFonts w:ascii="Times New Roman" w:eastAsia="Times New Roman" w:hAnsi="Times New Roman" w:cs="Times New Roman"/>
-          <w:sz w:val="28"/>
-          <w:szCs w:val="28"/>
-        </w:rPr>
-        <w:t xml:space="preserve">, </w:t>
-      </w:r>
-      <w:proofErr w:type="spellStart"/>
-      <w:r>
-        <w:rPr>
-          <w:rFonts w:ascii="Times New Roman" w:eastAsia="Times New Roman" w:hAnsi="Times New Roman" w:cs="Times New Roman"/>
-          <w:sz w:val="28"/>
-          <w:szCs w:val="28"/>
-        </w:rPr>
-        <w:t>Cassandra</w:t>
-      </w:r>
-      <w:proofErr w:type="spellEnd"/>
-      <w:r>
-        <w:rPr>
-          <w:rFonts w:ascii="Times New Roman" w:eastAsia="Times New Roman" w:hAnsi="Times New Roman" w:cs="Times New Roman"/>
-          <w:sz w:val="28"/>
-          <w:szCs w:val="28"/>
-        </w:rPr>
-        <w:t xml:space="preserve">, </w:t>
-      </w:r>
-      <w:proofErr w:type="spellStart"/>
-      <w:r>
-        <w:rPr>
-          <w:rFonts w:ascii="Times New Roman" w:eastAsia="Times New Roman" w:hAnsi="Times New Roman" w:cs="Times New Roman"/>
-          <w:sz w:val="28"/>
-          <w:szCs w:val="28"/>
-        </w:rPr>
-        <w:t>Firebase</w:t>
-      </w:r>
-      <w:proofErr w:type="spellEnd"/>
-      <w:r>
-        <w:rPr>
-          <w:rFonts w:ascii="Times New Roman" w:eastAsia="Times New Roman" w:hAnsi="Times New Roman" w:cs="Times New Roman"/>
-          <w:sz w:val="28"/>
-          <w:szCs w:val="28"/>
-        </w:rPr>
-        <w:t xml:space="preserve"> и др.</w:t>
+        <w:t>- NoSQL: MongoDB, Cassandra, Firebase и др.</w:t>
       </w:r>
       <w:r>
         <w:rPr>
@@ -2941,25 +2142,7 @@
           <w:szCs w:val="28"/>
         </w:rPr>
         <w:br/>
-        <w:t xml:space="preserve">- </w:t>
-      </w:r>
-      <w:proofErr w:type="spellStart"/>
-      <w:r>
-        <w:rPr>
-          <w:rFonts w:ascii="Times New Roman" w:eastAsia="Times New Roman" w:hAnsi="Times New Roman" w:cs="Times New Roman"/>
-          <w:sz w:val="28"/>
-          <w:szCs w:val="28"/>
-        </w:rPr>
-        <w:t>Микросервисная</w:t>
-      </w:r>
-      <w:proofErr w:type="spellEnd"/>
-      <w:r>
-        <w:rPr>
-          <w:rFonts w:ascii="Times New Roman" w:eastAsia="Times New Roman" w:hAnsi="Times New Roman" w:cs="Times New Roman"/>
-          <w:sz w:val="28"/>
-          <w:szCs w:val="28"/>
-        </w:rPr>
-        <w:t xml:space="preserve"> архитектура: Приложение разбивается на небольшие, независимые сервисы, каждый из которых выполняет определенную функцию.</w:t>
+        <w:t>- Микросервисная архитектура: Приложение разбивается на небольшие, независимые сервисы, каждый из которых выполняет определенную функцию.</w:t>
       </w:r>
       <w:r>
         <w:rPr>
@@ -3024,25 +2207,7 @@
           <w:szCs w:val="28"/>
         </w:rPr>
         <w:lastRenderedPageBreak/>
-        <w:t xml:space="preserve">- </w:t>
-      </w:r>
-      <w:proofErr w:type="spellStart"/>
-      <w:r>
-        <w:rPr>
-          <w:rFonts w:ascii="Times New Roman" w:eastAsia="Times New Roman" w:hAnsi="Times New Roman" w:cs="Times New Roman"/>
-          <w:sz w:val="28"/>
-          <w:szCs w:val="28"/>
-        </w:rPr>
-        <w:t>WebSocket</w:t>
-      </w:r>
-      <w:proofErr w:type="spellEnd"/>
-      <w:r>
-        <w:rPr>
-          <w:rFonts w:ascii="Times New Roman" w:eastAsia="Times New Roman" w:hAnsi="Times New Roman" w:cs="Times New Roman"/>
-          <w:sz w:val="28"/>
-          <w:szCs w:val="28"/>
-        </w:rPr>
-        <w:t>: Протокол для обмена данными в реальном времени.</w:t>
+        <w:t>- WebSocket: Протокол для обмена данными в реальном времени.</w:t>
       </w:r>
       <w:r>
         <w:rPr>
@@ -3051,25 +2216,7 @@
           <w:szCs w:val="28"/>
         </w:rPr>
         <w:br/>
-        <w:t>- REST/</w:t>
-      </w:r>
-      <w:proofErr w:type="spellStart"/>
-      <w:r>
-        <w:rPr>
-          <w:rFonts w:ascii="Times New Roman" w:eastAsia="Times New Roman" w:hAnsi="Times New Roman" w:cs="Times New Roman"/>
-          <w:sz w:val="28"/>
-          <w:szCs w:val="28"/>
-        </w:rPr>
-        <w:t>GraphQL</w:t>
-      </w:r>
-      <w:proofErr w:type="spellEnd"/>
-      <w:r>
-        <w:rPr>
-          <w:rFonts w:ascii="Times New Roman" w:eastAsia="Times New Roman" w:hAnsi="Times New Roman" w:cs="Times New Roman"/>
-          <w:sz w:val="28"/>
-          <w:szCs w:val="28"/>
-        </w:rPr>
-        <w:t>: Стандарты для создания API.</w:t>
+        <w:t>- REST/GraphQL: Стандарты для создания API.</w:t>
       </w:r>
     </w:p>
     <w:p>
@@ -3107,41 +2254,13 @@
         </w:rPr>
         <w:t xml:space="preserve">1.1.5.1 </w:t>
       </w:r>
-      <w:proofErr w:type="spellStart"/>
-      <w:r>
-        <w:rPr>
-          <w:rFonts w:ascii="Times New Roman" w:eastAsia="Times New Roman" w:hAnsi="Times New Roman" w:cs="Times New Roman"/>
-          <w:sz w:val="28"/>
-          <w:szCs w:val="28"/>
-        </w:rPr>
-        <w:t>RESTful</w:t>
-      </w:r>
-      <w:proofErr w:type="spellEnd"/>
-      <w:r>
-        <w:rPr>
-          <w:rFonts w:ascii="Times New Roman" w:eastAsia="Times New Roman" w:hAnsi="Times New Roman" w:cs="Times New Roman"/>
-          <w:sz w:val="28"/>
-          <w:szCs w:val="28"/>
-        </w:rPr>
-        <w:t xml:space="preserve"> API — это интерфейс, который позволяет взаимодействовать с веб-приложениями и сервисами через стандартные HTTP-запросы. REST (</w:t>
-      </w:r>
-      <w:proofErr w:type="spellStart"/>
-      <w:r>
-        <w:rPr>
-          <w:rFonts w:ascii="Times New Roman" w:eastAsia="Times New Roman" w:hAnsi="Times New Roman" w:cs="Times New Roman"/>
-          <w:sz w:val="28"/>
-          <w:szCs w:val="28"/>
-        </w:rPr>
-        <w:t>Representational</w:t>
-      </w:r>
-      <w:proofErr w:type="spellEnd"/>
-      <w:r>
-        <w:rPr>
-          <w:rFonts w:ascii="Times New Roman" w:eastAsia="Times New Roman" w:hAnsi="Times New Roman" w:cs="Times New Roman"/>
-          <w:sz w:val="28"/>
-          <w:szCs w:val="28"/>
-        </w:rPr>
-        <w:t xml:space="preserve"> State Transfer) представляет собой архитектурный стиль для работы с распределенными системами, такими как веб-приложения. Он призван упростить создание и поддержку сетевых API.</w:t>
+      <w:r>
+        <w:rPr>
+          <w:rFonts w:ascii="Times New Roman" w:eastAsia="Times New Roman" w:hAnsi="Times New Roman" w:cs="Times New Roman"/>
+          <w:sz w:val="28"/>
+          <w:szCs w:val="28"/>
+        </w:rPr>
+        <w:t>RESTful API — это интерфейс, который позволяет взаимодействовать с веб-приложениями и сервисами через стандартные HTTP-запросы. REST (Representational State Transfer) представляет собой архитектурный стиль для работы с распределенными системами, такими как веб-приложения. Он призван упростить создание и поддержку сетевых API.</w:t>
       </w:r>
       <w:r>
         <w:rPr>
@@ -3230,43 +2349,7 @@
           <w:szCs w:val="28"/>
         </w:rPr>
         <w:br/>
-        <w:t>- Идентификация ресурсов: Ресурсы (например, пользователи, статьи) идентифицируются с помощью уникальных URI (</w:t>
-      </w:r>
-      <w:proofErr w:type="spellStart"/>
-      <w:r>
-        <w:rPr>
-          <w:rFonts w:ascii="Times New Roman" w:eastAsia="Times New Roman" w:hAnsi="Times New Roman" w:cs="Times New Roman"/>
-          <w:sz w:val="28"/>
-          <w:szCs w:val="28"/>
-        </w:rPr>
-        <w:t>Uniform</w:t>
-      </w:r>
-      <w:proofErr w:type="spellEnd"/>
-      <w:r>
-        <w:rPr>
-          <w:rFonts w:ascii="Times New Roman" w:eastAsia="Times New Roman" w:hAnsi="Times New Roman" w:cs="Times New Roman"/>
-          <w:sz w:val="28"/>
-          <w:szCs w:val="28"/>
-        </w:rPr>
-        <w:t xml:space="preserve"> Resource </w:t>
-      </w:r>
-      <w:proofErr w:type="spellStart"/>
-      <w:r>
-        <w:rPr>
-          <w:rFonts w:ascii="Times New Roman" w:eastAsia="Times New Roman" w:hAnsi="Times New Roman" w:cs="Times New Roman"/>
-          <w:sz w:val="28"/>
-          <w:szCs w:val="28"/>
-        </w:rPr>
-        <w:t>Identifier</w:t>
-      </w:r>
-      <w:proofErr w:type="spellEnd"/>
-      <w:r>
-        <w:rPr>
-          <w:rFonts w:ascii="Times New Roman" w:eastAsia="Times New Roman" w:hAnsi="Times New Roman" w:cs="Times New Roman"/>
-          <w:sz w:val="28"/>
-          <w:szCs w:val="28"/>
-        </w:rPr>
-        <w:t>).</w:t>
+        <w:t>- Идентификация ресурсов: Ресурсы (например, пользователи, статьи) идентифицируются с помощью уникальных URI (Uniform Resource Identifier).</w:t>
       </w:r>
     </w:p>
     <w:p>
@@ -3300,27 +2383,7 @@
           <w:lang w:val="ru-RU"/>
         </w:rPr>
         <w:br/>
-        <w:t xml:space="preserve">- Реляционные базы данных (например, </w:t>
-      </w:r>
-      <w:proofErr w:type="spellStart"/>
-      <w:r>
-        <w:rPr>
-          <w:rFonts w:ascii="Times New Roman" w:eastAsia="Times New Roman" w:hAnsi="Times New Roman" w:cs="Times New Roman"/>
-          <w:sz w:val="28"/>
-          <w:szCs w:val="28"/>
-          <w:lang w:val="ru-RU"/>
-        </w:rPr>
-        <w:t>PostgreSQL</w:t>
-      </w:r>
-      <w:proofErr w:type="spellEnd"/>
-      <w:r>
-        <w:rPr>
-          <w:rFonts w:ascii="Times New Roman" w:eastAsia="Times New Roman" w:hAnsi="Times New Roman" w:cs="Times New Roman"/>
-          <w:sz w:val="28"/>
-          <w:szCs w:val="28"/>
-          <w:lang w:val="ru-RU"/>
-        </w:rPr>
-        <w:t xml:space="preserve"> или MySQL), что позволит эффективно хранить и управлять данными о пользователях, фотографиях и заказах.</w:t>
+        <w:t>- Реляционные базы данных (например, PostgreSQL или MySQL), что позволит эффективно хранить и управлять данными о пользователях, фотографиях и заказах.</w:t>
       </w:r>
     </w:p>
     <w:p>
@@ -3369,25 +2432,7 @@
           <w:szCs w:val="28"/>
         </w:rPr>
         <w:br/>
-        <w:t xml:space="preserve">Включает механизмы аутентификации (например, </w:t>
-      </w:r>
-      <w:proofErr w:type="spellStart"/>
-      <w:r>
-        <w:rPr>
-          <w:rFonts w:ascii="Times New Roman" w:eastAsia="Times New Roman" w:hAnsi="Times New Roman" w:cs="Times New Roman"/>
-          <w:sz w:val="28"/>
-          <w:szCs w:val="28"/>
-        </w:rPr>
-        <w:t>OAuth</w:t>
-      </w:r>
-      <w:proofErr w:type="spellEnd"/>
-      <w:r>
-        <w:rPr>
-          <w:rFonts w:ascii="Times New Roman" w:eastAsia="Times New Roman" w:hAnsi="Times New Roman" w:cs="Times New Roman"/>
-          <w:sz w:val="28"/>
-          <w:szCs w:val="28"/>
-        </w:rPr>
-        <w:t>, JWT) и защиты от атак (например, CSRF, XSS).</w:t>
+        <w:t>Включает механизмы аутентификации (например, OAuth, JWT) и защиты от атак (например, CSRF, XSS).</w:t>
       </w:r>
     </w:p>
     <w:p>
@@ -4611,21 +3656,8 @@
           <w:szCs w:val="28"/>
           <w:lang w:val="ru-RU"/>
         </w:rPr>
-        <w:t xml:space="preserve">Технологическая </w:t>
-      </w:r>
-      <w:proofErr w:type="spellStart"/>
-      <w:r>
-        <w:rPr>
-          <w:rFonts w:ascii="Times New Roman" w:eastAsia="Times New Roman" w:hAnsi="Times New Roman" w:cs="Times New Roman"/>
-          <w:b/>
-          <w:bCs/>
-          <w:sz w:val="28"/>
-          <w:szCs w:val="28"/>
-          <w:lang w:val="ru-RU"/>
-        </w:rPr>
-        <w:t>stack</w:t>
-      </w:r>
-      <w:proofErr w:type="spellEnd"/>
+        <w:t>Технологическая stack</w:t>
+      </w:r>
       <w:r>
         <w:rPr>
           <w:rFonts w:ascii="Times New Roman" w:eastAsia="Times New Roman" w:hAnsi="Times New Roman" w:cs="Times New Roman"/>
@@ -4651,25 +3683,14 @@
           <w:lang w:val="ru-RU"/>
         </w:rPr>
       </w:pPr>
-      <w:proofErr w:type="spellStart"/>
-      <w:r>
-        <w:rPr>
-          <w:rFonts w:ascii="Times New Roman" w:eastAsia="Times New Roman" w:hAnsi="Times New Roman" w:cs="Times New Roman"/>
-          <w:sz w:val="28"/>
-          <w:szCs w:val="28"/>
-          <w:lang w:val="ru-RU"/>
-        </w:rPr>
-        <w:t>Backend</w:t>
-      </w:r>
-      <w:proofErr w:type="spellEnd"/>
-      <w:r>
-        <w:rPr>
-          <w:rFonts w:ascii="Times New Roman" w:eastAsia="Times New Roman" w:hAnsi="Times New Roman" w:cs="Times New Roman"/>
-          <w:sz w:val="28"/>
-          <w:szCs w:val="28"/>
-          <w:lang w:val="ru-RU"/>
-        </w:rPr>
-        <w:t>: Spring Boot</w:t>
+      <w:r>
+        <w:rPr>
+          <w:rFonts w:ascii="Times New Roman" w:eastAsia="Times New Roman" w:hAnsi="Times New Roman" w:cs="Times New Roman"/>
+          <w:sz w:val="28"/>
+          <w:szCs w:val="28"/>
+          <w:lang w:val="ru-RU"/>
+        </w:rPr>
+        <w:t>Backend: Spring Boot</w:t>
       </w:r>
     </w:p>
     <w:p>
@@ -4694,19 +3715,8 @@
           <w:szCs w:val="28"/>
           <w:lang w:val="ru-RU"/>
         </w:rPr>
-        <w:t xml:space="preserve">База данных: </w:t>
-      </w:r>
-      <w:proofErr w:type="spellStart"/>
-      <w:r>
-        <w:rPr>
-          <w:rFonts w:ascii="Times New Roman" w:eastAsia="Times New Roman" w:hAnsi="Times New Roman" w:cs="Times New Roman"/>
-          <w:sz w:val="28"/>
-          <w:szCs w:val="28"/>
-          <w:lang w:val="ru-RU"/>
-        </w:rPr>
-        <w:t>PostgreSQL</w:t>
-      </w:r>
-      <w:proofErr w:type="spellEnd"/>
+        <w:t>База данных: PostgreSQL</w:t>
+      </w:r>
     </w:p>
     <w:p>
       <w:pPr>
@@ -4730,19 +3740,8 @@
           <w:szCs w:val="28"/>
           <w:lang w:val="ru-RU"/>
         </w:rPr>
-        <w:t xml:space="preserve">Система контроля версий: </w:t>
-      </w:r>
-      <w:proofErr w:type="spellStart"/>
-      <w:r>
-        <w:rPr>
-          <w:rFonts w:ascii="Times New Roman" w:eastAsia="Times New Roman" w:hAnsi="Times New Roman" w:cs="Times New Roman"/>
-          <w:sz w:val="28"/>
-          <w:szCs w:val="28"/>
-          <w:lang w:val="ru-RU"/>
-        </w:rPr>
-        <w:t>Git</w:t>
-      </w:r>
-      <w:proofErr w:type="spellEnd"/>
+        <w:t>Система контроля версий: Git</w:t>
+      </w:r>
     </w:p>
     <w:p>
       <w:pPr>
@@ -4766,19 +3765,8 @@
           <w:szCs w:val="28"/>
           <w:lang w:val="ru-RU"/>
         </w:rPr>
-        <w:t xml:space="preserve">Инструменты разработки: </w:t>
-      </w:r>
-      <w:proofErr w:type="spellStart"/>
-      <w:r>
-        <w:rPr>
-          <w:rFonts w:ascii="Times New Roman" w:eastAsia="Times New Roman" w:hAnsi="Times New Roman" w:cs="Times New Roman"/>
-          <w:sz w:val="28"/>
-          <w:szCs w:val="28"/>
-          <w:lang w:val="ru-RU"/>
-        </w:rPr>
-        <w:t>Docker</w:t>
-      </w:r>
-      <w:proofErr w:type="spellEnd"/>
+        <w:t>Инструменты разработки: Docker</w:t>
+      </w:r>
     </w:p>
     <w:p>
       <w:pPr>
@@ -4910,27 +3898,7 @@
           <w:lang w:val="ru-RU"/>
         </w:rPr>
         <w:br/>
-        <w:t xml:space="preserve">- Реализация на Java с использованием Spring Boot для создания </w:t>
-      </w:r>
-      <w:proofErr w:type="spellStart"/>
-      <w:r>
-        <w:rPr>
-          <w:rFonts w:ascii="Times New Roman" w:eastAsia="Times New Roman" w:hAnsi="Times New Roman" w:cs="Times New Roman"/>
-          <w:sz w:val="28"/>
-          <w:szCs w:val="28"/>
-          <w:lang w:val="ru-RU"/>
-        </w:rPr>
-        <w:t>RESTful</w:t>
-      </w:r>
-      <w:proofErr w:type="spellEnd"/>
-      <w:r>
-        <w:rPr>
-          <w:rFonts w:ascii="Times New Roman" w:eastAsia="Times New Roman" w:hAnsi="Times New Roman" w:cs="Times New Roman"/>
-          <w:sz w:val="28"/>
-          <w:szCs w:val="28"/>
-          <w:lang w:val="ru-RU"/>
-        </w:rPr>
-        <w:t xml:space="preserve"> API.</w:t>
+        <w:t>- Реализация на Java с использованием Spring Boot для создания RESTful API.</w:t>
       </w:r>
       <w:r>
         <w:rPr>
@@ -4940,27 +3908,7 @@
           <w:lang w:val="ru-RU"/>
         </w:rPr>
         <w:br/>
-        <w:t>- Важно использовать MVC (Model-View-</w:t>
-      </w:r>
-      <w:proofErr w:type="spellStart"/>
-      <w:r>
-        <w:rPr>
-          <w:rFonts w:ascii="Times New Roman" w:eastAsia="Times New Roman" w:hAnsi="Times New Roman" w:cs="Times New Roman"/>
-          <w:sz w:val="28"/>
-          <w:szCs w:val="28"/>
-          <w:lang w:val="ru-RU"/>
-        </w:rPr>
-        <w:t>Controller</w:t>
-      </w:r>
-      <w:proofErr w:type="spellEnd"/>
-      <w:r>
-        <w:rPr>
-          <w:rFonts w:ascii="Times New Roman" w:eastAsia="Times New Roman" w:hAnsi="Times New Roman" w:cs="Times New Roman"/>
-          <w:sz w:val="28"/>
-          <w:szCs w:val="28"/>
-          <w:lang w:val="ru-RU"/>
-        </w:rPr>
-        <w:t>) паттерн для разделения логики приложения.</w:t>
+        <w:t>- Важно использовать MVC (Model-View-Controller) паттерн для разделения логики приложения.</w:t>
       </w:r>
     </w:p>
     <w:p>
@@ -5055,27 +4003,7 @@
           <w:szCs w:val="28"/>
           <w:lang w:val="ru-RU"/>
         </w:rPr>
-        <w:t xml:space="preserve">, вести свой календарь фотосессий, доступный всем пользователям, для планирования даты </w:t>
-      </w:r>
-      <w:proofErr w:type="gramStart"/>
-      <w:r>
-        <w:rPr>
-          <w:rFonts w:ascii="Times New Roman" w:eastAsia="Times New Roman" w:hAnsi="Times New Roman" w:cs="Times New Roman"/>
-          <w:sz w:val="28"/>
-          <w:szCs w:val="28"/>
-          <w:lang w:val="ru-RU"/>
-        </w:rPr>
-        <w:t>съемок(</w:t>
-      </w:r>
-      <w:proofErr w:type="gramEnd"/>
-      <w:r>
-        <w:rPr>
-          <w:rFonts w:ascii="Times New Roman" w:eastAsia="Times New Roman" w:hAnsi="Times New Roman" w:cs="Times New Roman"/>
-          <w:sz w:val="28"/>
-          <w:szCs w:val="28"/>
-          <w:lang w:val="ru-RU"/>
-        </w:rPr>
-        <w:t>при заказе фотосессии).</w:t>
+        <w:t>, вести свой календарь фотосессий, доступный всем пользователям, для планирования даты съемок(при заказе фотосессии).</w:t>
       </w:r>
     </w:p>
     <w:p>
@@ -5204,27 +4132,7 @@
           <w:lang w:val="ru-RU"/>
         </w:rPr>
         <w:br/>
-        <w:t xml:space="preserve">- Аутентификация: Реализация безопасной аутентификации с помощью JWT и шифрование паролей (например, с использованием </w:t>
-      </w:r>
-      <w:proofErr w:type="spellStart"/>
-      <w:r>
-        <w:rPr>
-          <w:rFonts w:ascii="Times New Roman" w:eastAsia="Times New Roman" w:hAnsi="Times New Roman" w:cs="Times New Roman"/>
-          <w:sz w:val="28"/>
-          <w:szCs w:val="28"/>
-          <w:lang w:val="ru-RU"/>
-        </w:rPr>
-        <w:t>bcrypt</w:t>
-      </w:r>
-      <w:proofErr w:type="spellEnd"/>
-      <w:r>
-        <w:rPr>
-          <w:rFonts w:ascii="Times New Roman" w:eastAsia="Times New Roman" w:hAnsi="Times New Roman" w:cs="Times New Roman"/>
-          <w:sz w:val="28"/>
-          <w:szCs w:val="28"/>
-          <w:lang w:val="ru-RU"/>
-        </w:rPr>
-        <w:t>).</w:t>
+        <w:t>- Аутентификация: Реализация безопасной аутентификации с помощью JWT и шифрование паролей (например, с использованием bcrypt).</w:t>
       </w:r>
       <w:r>
         <w:rPr>
@@ -5601,7 +4509,6 @@
           <w:lang w:val="ru-RU"/>
         </w:rPr>
       </w:pPr>
-      <w:proofErr w:type="spellStart"/>
       <w:r>
         <w:rPr>
           <w:rFonts w:ascii="Times New Roman" w:eastAsia="Times New Roman" w:hAnsi="Times New Roman" w:cs="Times New Roman"/>
@@ -5613,7 +4520,6 @@
         </w:rPr>
         <w:t>api</w:t>
       </w:r>
-      <w:proofErr w:type="spellEnd"/>
       <w:r>
         <w:rPr>
           <w:rFonts w:ascii="Times New Roman" w:eastAsia="Times New Roman" w:hAnsi="Times New Roman" w:cs="Times New Roman"/>
@@ -5926,7 +4832,6 @@
           <w:lang w:val="ru-RU"/>
         </w:rPr>
       </w:pPr>
-      <w:proofErr w:type="spellStart"/>
       <w:r>
         <w:rPr>
           <w:rFonts w:ascii="Times New Roman" w:eastAsia="Times New Roman" w:hAnsi="Times New Roman" w:cs="Times New Roman"/>
@@ -5938,7 +4843,6 @@
         </w:rPr>
         <w:t>dto</w:t>
       </w:r>
-      <w:proofErr w:type="spellEnd"/>
       <w:r>
         <w:rPr>
           <w:rFonts w:ascii="Times New Roman" w:eastAsia="Times New Roman" w:hAnsi="Times New Roman" w:cs="Times New Roman"/>
@@ -5981,7 +4885,6 @@
           <w:lang w:val="ru-RU"/>
         </w:rPr>
       </w:pPr>
-      <w:proofErr w:type="spellStart"/>
       <w:r>
         <w:rPr>
           <w:rFonts w:ascii="Times New Roman" w:eastAsia="Times New Roman" w:hAnsi="Times New Roman" w:cs="Times New Roman"/>
@@ -5993,7 +4896,6 @@
         </w:rPr>
         <w:t>websocket</w:t>
       </w:r>
-      <w:proofErr w:type="spellEnd"/>
       <w:r>
         <w:rPr>
           <w:rFonts w:ascii="Times New Roman" w:eastAsia="Times New Roman" w:hAnsi="Times New Roman" w:cs="Times New Roman"/>
@@ -6040,7 +4942,6 @@
         </w:rPr>
         <w:t xml:space="preserve">5.1.1 </w:t>
       </w:r>
-      <w:proofErr w:type="spellStart"/>
       <w:r>
         <w:rPr>
           <w:rFonts w:ascii="Times New Roman" w:eastAsia="Times New Roman" w:hAnsi="Times New Roman" w:cs="Times New Roman"/>
@@ -6050,7 +4951,6 @@
         </w:rPr>
         <w:t>api</w:t>
       </w:r>
-      <w:proofErr w:type="spellEnd"/>
       <w:r>
         <w:rPr>
           <w:rFonts w:ascii="Times New Roman" w:eastAsia="Times New Roman" w:hAnsi="Times New Roman" w:cs="Times New Roman"/>
@@ -6182,27 +5082,7 @@
           <w:szCs w:val="28"/>
           <w:lang w:val="ru-RU"/>
         </w:rPr>
-        <w:t xml:space="preserve">группировка </w:t>
-      </w:r>
-      <w:proofErr w:type="gramStart"/>
-      <w:r>
-        <w:rPr>
-          <w:rFonts w:ascii="Times New Roman" w:eastAsia="Times New Roman" w:hAnsi="Times New Roman" w:cs="Times New Roman"/>
-          <w:sz w:val="28"/>
-          <w:szCs w:val="28"/>
-          <w:lang w:val="ru-RU"/>
-        </w:rPr>
-        <w:t>дат(</w:t>
-      </w:r>
-      <w:proofErr w:type="gramEnd"/>
-      <w:r>
-        <w:rPr>
-          <w:rFonts w:ascii="Times New Roman" w:eastAsia="Times New Roman" w:hAnsi="Times New Roman" w:cs="Times New Roman"/>
-          <w:sz w:val="28"/>
-          <w:szCs w:val="28"/>
-          <w:lang w:val="ru-RU"/>
-        </w:rPr>
-        <w:t>отрезков времени), принадлежит определенному пользователю.</w:t>
+        <w:t>группировка дат(отрезков времени), принадлежит определенному пользователю.</w:t>
       </w:r>
     </w:p>
     <w:p>
@@ -6227,7 +5107,6 @@
         </w:rPr>
         <w:t xml:space="preserve">- </w:t>
       </w:r>
-      <w:proofErr w:type="spellStart"/>
       <w:r>
         <w:rPr>
           <w:rFonts w:ascii="Times New Roman" w:eastAsia="Times New Roman" w:hAnsi="Times New Roman" w:cs="Times New Roman"/>
@@ -6237,7 +5116,6 @@
         </w:rPr>
         <w:t>CalendarUnit</w:t>
       </w:r>
-      <w:proofErr w:type="spellEnd"/>
       <w:r>
         <w:rPr>
           <w:rFonts w:ascii="Times New Roman" w:eastAsia="Times New Roman" w:hAnsi="Times New Roman" w:cs="Times New Roman"/>
@@ -6254,37 +5132,7 @@
           <w:szCs w:val="28"/>
           <w:lang w:val="ru-RU"/>
         </w:rPr>
-        <w:t xml:space="preserve">дата </w:t>
-      </w:r>
-      <w:proofErr w:type="gramStart"/>
-      <w:r>
-        <w:rPr>
-          <w:rFonts w:ascii="Times New Roman" w:eastAsia="Times New Roman" w:hAnsi="Times New Roman" w:cs="Times New Roman"/>
-          <w:sz w:val="28"/>
-          <w:szCs w:val="28"/>
-          <w:lang w:val="ru-RU"/>
-        </w:rPr>
-        <w:t>календаря(</w:t>
-      </w:r>
-      <w:proofErr w:type="gramEnd"/>
-      <w:r>
-        <w:rPr>
-          <w:rFonts w:ascii="Times New Roman" w:eastAsia="Times New Roman" w:hAnsi="Times New Roman" w:cs="Times New Roman"/>
-          <w:sz w:val="28"/>
-          <w:szCs w:val="28"/>
-          <w:lang w:val="ru-RU"/>
-        </w:rPr>
-        <w:t xml:space="preserve">отрезок времени), принадлежит определенному </w:t>
-      </w:r>
-      <w:proofErr w:type="gramStart"/>
-      <w:r>
-        <w:rPr>
-          <w:rFonts w:ascii="Times New Roman" w:eastAsia="Times New Roman" w:hAnsi="Times New Roman" w:cs="Times New Roman"/>
-          <w:sz w:val="28"/>
-          <w:szCs w:val="28"/>
-          <w:lang w:val="ru-RU"/>
-        </w:rPr>
-        <w:t>календарю</w:t>
+        <w:t>дата календаря(отрезок времени), принадлежит определенному календарю</w:t>
       </w:r>
       <w:r>
         <w:rPr>
@@ -6295,7 +5143,6 @@
         </w:rPr>
         <w:t>(</w:t>
       </w:r>
-      <w:proofErr w:type="gramEnd"/>
       <w:r>
         <w:rPr>
           <w:rFonts w:ascii="Times New Roman" w:eastAsia="Times New Roman" w:hAnsi="Times New Roman" w:cs="Times New Roman"/>
@@ -6464,7 +5311,6 @@
         </w:rPr>
         <w:t xml:space="preserve">- </w:t>
       </w:r>
-      <w:proofErr w:type="spellStart"/>
       <w:r>
         <w:rPr>
           <w:rFonts w:ascii="Times New Roman" w:eastAsia="Times New Roman" w:hAnsi="Times New Roman" w:cs="Times New Roman"/>
@@ -6474,7 +5320,6 @@
         </w:rPr>
         <w:t>Photosession</w:t>
       </w:r>
-      <w:proofErr w:type="spellEnd"/>
       <w:r>
         <w:rPr>
           <w:rFonts w:ascii="Times New Roman" w:eastAsia="Times New Roman" w:hAnsi="Times New Roman" w:cs="Times New Roman"/>
@@ -6550,27 +5395,7 @@
           <w:szCs w:val="28"/>
           <w:lang w:val="ru-RU"/>
         </w:rPr>
-        <w:t xml:space="preserve">комментарии, принадлежат </w:t>
-      </w:r>
-      <w:proofErr w:type="spellStart"/>
-      <w:r>
-        <w:rPr>
-          <w:rFonts w:ascii="Times New Roman" w:eastAsia="Times New Roman" w:hAnsi="Times New Roman" w:cs="Times New Roman"/>
-          <w:sz w:val="28"/>
-          <w:szCs w:val="28"/>
-          <w:lang w:val="ru-RU"/>
-        </w:rPr>
-        <w:t>Албомам</w:t>
-      </w:r>
-      <w:proofErr w:type="spellEnd"/>
-      <w:r>
-        <w:rPr>
-          <w:rFonts w:ascii="Times New Roman" w:eastAsia="Times New Roman" w:hAnsi="Times New Roman" w:cs="Times New Roman"/>
-          <w:sz w:val="28"/>
-          <w:szCs w:val="28"/>
-          <w:lang w:val="ru-RU"/>
-        </w:rPr>
-        <w:t>, Файлам, Фотосессиям</w:t>
+        <w:t>комментарии, принадлежат Албомам, Файлам, Фотосессиям</w:t>
       </w:r>
     </w:p>
     <w:p>
@@ -6751,7 +5576,6 @@
         </w:rPr>
         <w:t xml:space="preserve">- связан с </w:t>
       </w:r>
-      <w:proofErr w:type="spellStart"/>
       <w:r>
         <w:rPr>
           <w:rFonts w:ascii="Times New Roman" w:eastAsia="Times New Roman" w:hAnsi="Times New Roman" w:cs="Times New Roman"/>
@@ -6761,7 +5585,6 @@
         </w:rPr>
         <w:t>Photosession</w:t>
       </w:r>
-      <w:proofErr w:type="spellEnd"/>
       <w:r>
         <w:rPr>
           <w:rFonts w:ascii="Times New Roman" w:eastAsia="Times New Roman" w:hAnsi="Times New Roman" w:cs="Times New Roman"/>
@@ -6904,7 +5727,6 @@
         </w:rPr>
         <w:t>\</w:t>
       </w:r>
-      <w:proofErr w:type="spellStart"/>
       <w:r>
         <w:rPr>
           <w:rFonts w:ascii="Times New Roman" w:eastAsia="Times New Roman" w:hAnsi="Times New Roman" w:cs="Times New Roman"/>
@@ -6914,7 +5736,6 @@
         </w:rPr>
         <w:t>api</w:t>
       </w:r>
-      <w:proofErr w:type="spellEnd"/>
       <w:r>
         <w:rPr>
           <w:rFonts w:ascii="Times New Roman" w:eastAsia="Times New Roman" w:hAnsi="Times New Roman" w:cs="Times New Roman"/>
@@ -7164,7 +5985,6 @@
         <w:tab/>
         <w:t>\</w:t>
       </w:r>
-      <w:proofErr w:type="spellStart"/>
       <w:r>
         <w:rPr>
           <w:rFonts w:ascii="Times New Roman" w:eastAsia="Times New Roman" w:hAnsi="Times New Roman" w:cs="Times New Roman"/>
@@ -7172,17 +5992,7 @@
           <w:szCs w:val="28"/>
           <w:lang w:val="en-US"/>
         </w:rPr>
-        <w:t>api</w:t>
-      </w:r>
-      <w:proofErr w:type="spellEnd"/>
-      <w:r>
-        <w:rPr>
-          <w:rFonts w:ascii="Times New Roman" w:eastAsia="Times New Roman" w:hAnsi="Times New Roman" w:cs="Times New Roman"/>
-          <w:sz w:val="28"/>
-          <w:szCs w:val="28"/>
-          <w:lang w:val="en-US"/>
-        </w:rPr>
-        <w:t>\files</w:t>
+        <w:t>api\files</w:t>
       </w:r>
     </w:p>
     <w:p>
@@ -7395,7 +6205,7 @@
           <w:rFonts w:ascii="Times New Roman" w:eastAsia="Times New Roman" w:hAnsi="Times New Roman" w:cs="Times New Roman"/>
           <w:sz w:val="28"/>
           <w:szCs w:val="28"/>
-          <w:lang w:val="en-US"/>
+          <w:lang w:val="ru-RU"/>
         </w:rPr>
       </w:pPr>
       <w:r>
@@ -7470,27 +6280,7 @@
           <w:szCs w:val="28"/>
           <w:lang w:val="ru-RU"/>
         </w:rPr>
-        <w:t xml:space="preserve">, </w:t>
-      </w:r>
-      <w:proofErr w:type="gramStart"/>
-      <w:r>
-        <w:rPr>
-          <w:rFonts w:ascii="Times New Roman" w:eastAsia="Times New Roman" w:hAnsi="Times New Roman" w:cs="Times New Roman"/>
-          <w:sz w:val="28"/>
-          <w:szCs w:val="28"/>
-          <w:lang w:val="ru-RU"/>
-        </w:rPr>
-        <w:t>данные</w:t>
-      </w:r>
-      <w:proofErr w:type="gramEnd"/>
-      <w:r>
-        <w:rPr>
-          <w:rFonts w:ascii="Times New Roman" w:eastAsia="Times New Roman" w:hAnsi="Times New Roman" w:cs="Times New Roman"/>
-          <w:sz w:val="28"/>
-          <w:szCs w:val="28"/>
-          <w:lang w:val="ru-RU"/>
-        </w:rPr>
-        <w:t xml:space="preserve"> вводимые пользователем проходят валидацию</w:t>
+        <w:t>, данные вводимые пользователем проходят валидацию</w:t>
       </w:r>
       <w:r>
         <w:rPr>
@@ -7508,15 +6298,15 @@
           <w:rFonts w:ascii="Times New Roman" w:eastAsia="Times New Roman" w:hAnsi="Times New Roman" w:cs="Times New Roman"/>
           <w:sz w:val="28"/>
           <w:szCs w:val="28"/>
-          <w:lang w:val="en-US"/>
-        </w:rPr>
-      </w:pPr>
-      <w:r>
-        <w:rPr>
-          <w:rFonts w:ascii="Times New Roman" w:eastAsia="Times New Roman" w:hAnsi="Times New Roman" w:cs="Times New Roman"/>
-          <w:sz w:val="28"/>
-          <w:szCs w:val="28"/>
-          <w:lang w:val="en-US"/>
+          <w:lang w:val="ru-RU"/>
+        </w:rPr>
+      </w:pPr>
+      <w:r>
+        <w:rPr>
+          <w:rFonts w:ascii="Times New Roman" w:eastAsia="Times New Roman" w:hAnsi="Times New Roman" w:cs="Times New Roman"/>
+          <w:sz w:val="28"/>
+          <w:szCs w:val="28"/>
+          <w:lang w:val="ru-RU"/>
         </w:rPr>
         <w:br w:type="page"/>
       </w:r>
@@ -7580,10 +6370,10 @@
           <w:lang w:val="en-US"/>
         </w:rPr>
         <w:drawing>
-          <wp:inline distT="0" distB="0" distL="0" distR="0" wp14:anchorId="367039CD" wp14:editId="67C378B4">
-            <wp:extent cx="6123305" cy="7677785"/>
+          <wp:inline distT="0" distB="0" distL="0" distR="0" wp14:anchorId="17CFD89E" wp14:editId="1C325134">
+            <wp:extent cx="6123305" cy="6767830"/>
             <wp:effectExtent l="0" t="0" r="0" b="0"/>
-            <wp:docPr id="1879134327" name="Рисунок 1"/>
+            <wp:docPr id="624320389" name="Рисунок 1"/>
             <wp:cNvGraphicFramePr>
               <a:graphicFrameLocks xmlns:a="http://schemas.openxmlformats.org/drawingml/2006/main" noChangeAspect="1"/>
             </wp:cNvGraphicFramePr>
@@ -7591,7 +6381,7 @@
               <a:graphicData uri="http://schemas.openxmlformats.org/drawingml/2006/picture">
                 <pic:pic xmlns:pic="http://schemas.openxmlformats.org/drawingml/2006/picture">
                   <pic:nvPicPr>
-                    <pic:cNvPr id="1879134327" name=""/>
+                    <pic:cNvPr id="624320389" name=""/>
                     <pic:cNvPicPr/>
                   </pic:nvPicPr>
                   <pic:blipFill>
@@ -7603,7 +6393,7 @@
                   <pic:spPr>
                     <a:xfrm>
                       <a:off x="0" y="0"/>
-                      <a:ext cx="6123305" cy="7677785"/>
+                      <a:ext cx="6123305" cy="6767830"/>
                     </a:xfrm>
                     <a:prstGeom prst="rect">
                       <a:avLst/>
@@ -7616,9 +6406,1059 @@
         </w:drawing>
       </w:r>
     </w:p>
+    <w:p>
+      <w:pPr>
+        <w:pStyle w:val="a6"/>
+        <w:spacing w:after="0" w:line="360" w:lineRule="auto"/>
+        <w:ind w:left="0"/>
+        <w:jc w:val="left"/>
+        <w:rPr>
+          <w:rFonts w:ascii="Times New Roman" w:eastAsia="Times New Roman" w:hAnsi="Times New Roman" w:cs="Times New Roman"/>
+          <w:sz w:val="28"/>
+          <w:szCs w:val="28"/>
+          <w:lang w:val="en-US"/>
+        </w:rPr>
+      </w:pPr>
+    </w:p>
+    <w:p>
+      <w:pPr>
+        <w:pStyle w:val="a6"/>
+        <w:spacing w:after="0" w:line="360" w:lineRule="auto"/>
+        <w:ind w:left="0"/>
+        <w:jc w:val="left"/>
+        <w:rPr>
+          <w:rFonts w:ascii="Times New Roman" w:eastAsia="Times New Roman" w:hAnsi="Times New Roman" w:cs="Times New Roman"/>
+          <w:sz w:val="28"/>
+          <w:szCs w:val="28"/>
+          <w:lang w:val="en-US"/>
+        </w:rPr>
+      </w:pPr>
+      <w:r>
+        <w:rPr>
+          <w:rFonts w:ascii="Times New Roman" w:eastAsia="Times New Roman" w:hAnsi="Times New Roman" w:cs="Times New Roman"/>
+          <w:sz w:val="28"/>
+          <w:szCs w:val="28"/>
+          <w:lang w:val="en-US"/>
+        </w:rPr>
+        <w:lastRenderedPageBreak/>
+        <w:drawing>
+          <wp:inline distT="0" distB="0" distL="0" distR="0" wp14:anchorId="0835AAEA" wp14:editId="4994DE5F">
+            <wp:extent cx="6123305" cy="5356225"/>
+            <wp:effectExtent l="0" t="0" r="0" b="0"/>
+            <wp:docPr id="1924273534" name="Рисунок 1"/>
+            <wp:cNvGraphicFramePr>
+              <a:graphicFrameLocks xmlns:a="http://schemas.openxmlformats.org/drawingml/2006/main" noChangeAspect="1"/>
+            </wp:cNvGraphicFramePr>
+            <a:graphic xmlns:a="http://schemas.openxmlformats.org/drawingml/2006/main">
+              <a:graphicData uri="http://schemas.openxmlformats.org/drawingml/2006/picture">
+                <pic:pic xmlns:pic="http://schemas.openxmlformats.org/drawingml/2006/picture">
+                  <pic:nvPicPr>
+                    <pic:cNvPr id="1924273534" name=""/>
+                    <pic:cNvPicPr/>
+                  </pic:nvPicPr>
+                  <pic:blipFill>
+                    <a:blip r:embed="rId10"/>
+                    <a:stretch>
+                      <a:fillRect/>
+                    </a:stretch>
+                  </pic:blipFill>
+                  <pic:spPr>
+                    <a:xfrm>
+                      <a:off x="0" y="0"/>
+                      <a:ext cx="6123305" cy="5356225"/>
+                    </a:xfrm>
+                    <a:prstGeom prst="rect">
+                      <a:avLst/>
+                    </a:prstGeom>
+                  </pic:spPr>
+                </pic:pic>
+              </a:graphicData>
+            </a:graphic>
+          </wp:inline>
+        </w:drawing>
+      </w:r>
+    </w:p>
+    <w:p>
+      <w:pPr>
+        <w:pStyle w:val="a6"/>
+        <w:spacing w:after="0" w:line="360" w:lineRule="auto"/>
+        <w:ind w:left="0"/>
+        <w:jc w:val="left"/>
+        <w:rPr>
+          <w:rFonts w:ascii="Times New Roman" w:eastAsia="Times New Roman" w:hAnsi="Times New Roman" w:cs="Times New Roman"/>
+          <w:sz w:val="28"/>
+          <w:szCs w:val="28"/>
+          <w:lang w:val="en-US"/>
+        </w:rPr>
+      </w:pPr>
+    </w:p>
+    <w:p>
+      <w:pPr>
+        <w:pStyle w:val="a6"/>
+        <w:spacing w:after="0" w:line="360" w:lineRule="auto"/>
+        <w:ind w:left="0"/>
+        <w:jc w:val="left"/>
+        <w:rPr>
+          <w:rFonts w:ascii="Times New Roman" w:eastAsia="Times New Roman" w:hAnsi="Times New Roman" w:cs="Times New Roman"/>
+          <w:sz w:val="28"/>
+          <w:szCs w:val="28"/>
+          <w:lang w:val="en-US"/>
+        </w:rPr>
+      </w:pPr>
+      <w:r>
+        <w:rPr>
+          <w:rFonts w:ascii="Times New Roman" w:eastAsia="Times New Roman" w:hAnsi="Times New Roman" w:cs="Times New Roman"/>
+          <w:sz w:val="28"/>
+          <w:szCs w:val="28"/>
+          <w:lang w:val="en-US"/>
+        </w:rPr>
+        <w:lastRenderedPageBreak/>
+        <w:drawing>
+          <wp:inline distT="0" distB="0" distL="0" distR="0" wp14:anchorId="618F9764" wp14:editId="6956106D">
+            <wp:extent cx="6123305" cy="5483225"/>
+            <wp:effectExtent l="0" t="0" r="0" b="3175"/>
+            <wp:docPr id="1423209631" name="Рисунок 1"/>
+            <wp:cNvGraphicFramePr>
+              <a:graphicFrameLocks xmlns:a="http://schemas.openxmlformats.org/drawingml/2006/main" noChangeAspect="1"/>
+            </wp:cNvGraphicFramePr>
+            <a:graphic xmlns:a="http://schemas.openxmlformats.org/drawingml/2006/main">
+              <a:graphicData uri="http://schemas.openxmlformats.org/drawingml/2006/picture">
+                <pic:pic xmlns:pic="http://schemas.openxmlformats.org/drawingml/2006/picture">
+                  <pic:nvPicPr>
+                    <pic:cNvPr id="1423209631" name=""/>
+                    <pic:cNvPicPr/>
+                  </pic:nvPicPr>
+                  <pic:blipFill>
+                    <a:blip r:embed="rId11"/>
+                    <a:stretch>
+                      <a:fillRect/>
+                    </a:stretch>
+                  </pic:blipFill>
+                  <pic:spPr>
+                    <a:xfrm>
+                      <a:off x="0" y="0"/>
+                      <a:ext cx="6123305" cy="5483225"/>
+                    </a:xfrm>
+                    <a:prstGeom prst="rect">
+                      <a:avLst/>
+                    </a:prstGeom>
+                  </pic:spPr>
+                </pic:pic>
+              </a:graphicData>
+            </a:graphic>
+          </wp:inline>
+        </w:drawing>
+      </w:r>
+    </w:p>
+    <w:p>
+      <w:pPr>
+        <w:pStyle w:val="a6"/>
+        <w:spacing w:after="0" w:line="360" w:lineRule="auto"/>
+        <w:ind w:left="0"/>
+        <w:jc w:val="left"/>
+        <w:rPr>
+          <w:rFonts w:ascii="Times New Roman" w:eastAsia="Times New Roman" w:hAnsi="Times New Roman" w:cs="Times New Roman"/>
+          <w:sz w:val="28"/>
+          <w:szCs w:val="28"/>
+          <w:lang w:val="en-US"/>
+        </w:rPr>
+      </w:pPr>
+    </w:p>
+    <w:p>
+      <w:pPr>
+        <w:pStyle w:val="a6"/>
+        <w:spacing w:after="0" w:line="360" w:lineRule="auto"/>
+        <w:ind w:left="0"/>
+        <w:jc w:val="left"/>
+        <w:rPr>
+          <w:rFonts w:ascii="Times New Roman" w:eastAsia="Times New Roman" w:hAnsi="Times New Roman" w:cs="Times New Roman"/>
+          <w:sz w:val="28"/>
+          <w:szCs w:val="28"/>
+          <w:lang w:val="en-US"/>
+        </w:rPr>
+      </w:pPr>
+      <w:r>
+        <w:rPr>
+          <w:rFonts w:ascii="Times New Roman" w:eastAsia="Times New Roman" w:hAnsi="Times New Roman" w:cs="Times New Roman"/>
+          <w:sz w:val="28"/>
+          <w:szCs w:val="28"/>
+          <w:lang w:val="en-US"/>
+        </w:rPr>
+        <w:lastRenderedPageBreak/>
+        <w:drawing>
+          <wp:inline distT="0" distB="0" distL="0" distR="0" wp14:anchorId="6FB33252" wp14:editId="1948BB1E">
+            <wp:extent cx="6123305" cy="6911340"/>
+            <wp:effectExtent l="0" t="0" r="0" b="3810"/>
+            <wp:docPr id="1944515067" name="Рисунок 1"/>
+            <wp:cNvGraphicFramePr>
+              <a:graphicFrameLocks xmlns:a="http://schemas.openxmlformats.org/drawingml/2006/main" noChangeAspect="1"/>
+            </wp:cNvGraphicFramePr>
+            <a:graphic xmlns:a="http://schemas.openxmlformats.org/drawingml/2006/main">
+              <a:graphicData uri="http://schemas.openxmlformats.org/drawingml/2006/picture">
+                <pic:pic xmlns:pic="http://schemas.openxmlformats.org/drawingml/2006/picture">
+                  <pic:nvPicPr>
+                    <pic:cNvPr id="1944515067" name=""/>
+                    <pic:cNvPicPr/>
+                  </pic:nvPicPr>
+                  <pic:blipFill>
+                    <a:blip r:embed="rId12"/>
+                    <a:stretch>
+                      <a:fillRect/>
+                    </a:stretch>
+                  </pic:blipFill>
+                  <pic:spPr>
+                    <a:xfrm>
+                      <a:off x="0" y="0"/>
+                      <a:ext cx="6123305" cy="6911340"/>
+                    </a:xfrm>
+                    <a:prstGeom prst="rect">
+                      <a:avLst/>
+                    </a:prstGeom>
+                  </pic:spPr>
+                </pic:pic>
+              </a:graphicData>
+            </a:graphic>
+          </wp:inline>
+        </w:drawing>
+      </w:r>
+    </w:p>
+    <w:p>
+      <w:pPr>
+        <w:pStyle w:val="a6"/>
+        <w:spacing w:after="0" w:line="360" w:lineRule="auto"/>
+        <w:ind w:left="0"/>
+        <w:jc w:val="left"/>
+        <w:rPr>
+          <w:rFonts w:ascii="Times New Roman" w:eastAsia="Times New Roman" w:hAnsi="Times New Roman" w:cs="Times New Roman"/>
+          <w:sz w:val="28"/>
+          <w:szCs w:val="28"/>
+          <w:lang w:val="en-US"/>
+        </w:rPr>
+      </w:pPr>
+    </w:p>
+    <w:p>
+      <w:pPr>
+        <w:pStyle w:val="a6"/>
+        <w:spacing w:after="0" w:line="360" w:lineRule="auto"/>
+        <w:ind w:left="0"/>
+        <w:jc w:val="left"/>
+        <w:rPr>
+          <w:rFonts w:ascii="Times New Roman" w:eastAsia="Times New Roman" w:hAnsi="Times New Roman" w:cs="Times New Roman"/>
+          <w:sz w:val="28"/>
+          <w:szCs w:val="28"/>
+          <w:lang w:val="en-US"/>
+        </w:rPr>
+      </w:pPr>
+      <w:r>
+        <w:rPr>
+          <w:rFonts w:ascii="Times New Roman" w:eastAsia="Times New Roman" w:hAnsi="Times New Roman" w:cs="Times New Roman"/>
+          <w:sz w:val="28"/>
+          <w:szCs w:val="28"/>
+          <w:lang w:val="en-US"/>
+        </w:rPr>
+        <w:lastRenderedPageBreak/>
+        <w:drawing>
+          <wp:inline distT="0" distB="0" distL="0" distR="0" wp14:anchorId="4A530F74" wp14:editId="2395E635">
+            <wp:extent cx="6123305" cy="5260975"/>
+            <wp:effectExtent l="0" t="0" r="0" b="0"/>
+            <wp:docPr id="1621461737" name="Рисунок 1"/>
+            <wp:cNvGraphicFramePr>
+              <a:graphicFrameLocks xmlns:a="http://schemas.openxmlformats.org/drawingml/2006/main" noChangeAspect="1"/>
+            </wp:cNvGraphicFramePr>
+            <a:graphic xmlns:a="http://schemas.openxmlformats.org/drawingml/2006/main">
+              <a:graphicData uri="http://schemas.openxmlformats.org/drawingml/2006/picture">
+                <pic:pic xmlns:pic="http://schemas.openxmlformats.org/drawingml/2006/picture">
+                  <pic:nvPicPr>
+                    <pic:cNvPr id="1621461737" name=""/>
+                    <pic:cNvPicPr/>
+                  </pic:nvPicPr>
+                  <pic:blipFill>
+                    <a:blip r:embed="rId13"/>
+                    <a:stretch>
+                      <a:fillRect/>
+                    </a:stretch>
+                  </pic:blipFill>
+                  <pic:spPr>
+                    <a:xfrm>
+                      <a:off x="0" y="0"/>
+                      <a:ext cx="6123305" cy="5260975"/>
+                    </a:xfrm>
+                    <a:prstGeom prst="rect">
+                      <a:avLst/>
+                    </a:prstGeom>
+                  </pic:spPr>
+                </pic:pic>
+              </a:graphicData>
+            </a:graphic>
+          </wp:inline>
+        </w:drawing>
+      </w:r>
+    </w:p>
+    <w:p>
+      <w:pPr>
+        <w:pStyle w:val="a6"/>
+        <w:spacing w:after="0" w:line="360" w:lineRule="auto"/>
+        <w:ind w:left="0"/>
+        <w:jc w:val="left"/>
+        <w:rPr>
+          <w:rFonts w:ascii="Times New Roman" w:eastAsia="Times New Roman" w:hAnsi="Times New Roman" w:cs="Times New Roman"/>
+          <w:sz w:val="28"/>
+          <w:szCs w:val="28"/>
+          <w:lang w:val="en-US"/>
+        </w:rPr>
+      </w:pPr>
+      <w:r>
+        <w:rPr>
+          <w:rFonts w:ascii="Times New Roman" w:eastAsia="Times New Roman" w:hAnsi="Times New Roman" w:cs="Times New Roman"/>
+          <w:sz w:val="28"/>
+          <w:szCs w:val="28"/>
+          <w:lang w:val="en-US"/>
+        </w:rPr>
+        <w:lastRenderedPageBreak/>
+        <w:drawing>
+          <wp:inline distT="0" distB="0" distL="0" distR="0" wp14:anchorId="3878359C" wp14:editId="22BAA44B">
+            <wp:extent cx="6123305" cy="4938395"/>
+            <wp:effectExtent l="0" t="0" r="0" b="0"/>
+            <wp:docPr id="1227268937" name="Рисунок 1"/>
+            <wp:cNvGraphicFramePr>
+              <a:graphicFrameLocks xmlns:a="http://schemas.openxmlformats.org/drawingml/2006/main" noChangeAspect="1"/>
+            </wp:cNvGraphicFramePr>
+            <a:graphic xmlns:a="http://schemas.openxmlformats.org/drawingml/2006/main">
+              <a:graphicData uri="http://schemas.openxmlformats.org/drawingml/2006/picture">
+                <pic:pic xmlns:pic="http://schemas.openxmlformats.org/drawingml/2006/picture">
+                  <pic:nvPicPr>
+                    <pic:cNvPr id="1227268937" name=""/>
+                    <pic:cNvPicPr/>
+                  </pic:nvPicPr>
+                  <pic:blipFill>
+                    <a:blip r:embed="rId14"/>
+                    <a:stretch>
+                      <a:fillRect/>
+                    </a:stretch>
+                  </pic:blipFill>
+                  <pic:spPr>
+                    <a:xfrm>
+                      <a:off x="0" y="0"/>
+                      <a:ext cx="6123305" cy="4938395"/>
+                    </a:xfrm>
+                    <a:prstGeom prst="rect">
+                      <a:avLst/>
+                    </a:prstGeom>
+                  </pic:spPr>
+                </pic:pic>
+              </a:graphicData>
+            </a:graphic>
+          </wp:inline>
+        </w:drawing>
+      </w:r>
+    </w:p>
+    <w:p>
+      <w:pPr>
+        <w:pStyle w:val="a6"/>
+        <w:spacing w:after="0" w:line="360" w:lineRule="auto"/>
+        <w:ind w:left="0"/>
+        <w:jc w:val="left"/>
+        <w:rPr>
+          <w:rFonts w:ascii="Times New Roman" w:eastAsia="Times New Roman" w:hAnsi="Times New Roman" w:cs="Times New Roman"/>
+          <w:sz w:val="28"/>
+          <w:szCs w:val="28"/>
+          <w:lang w:val="en-US"/>
+        </w:rPr>
+      </w:pPr>
+      <w:r>
+        <w:rPr>
+          <w:rFonts w:ascii="Times New Roman" w:eastAsia="Times New Roman" w:hAnsi="Times New Roman" w:cs="Times New Roman"/>
+          <w:sz w:val="28"/>
+          <w:szCs w:val="28"/>
+          <w:lang w:val="en-US"/>
+        </w:rPr>
+        <w:drawing>
+          <wp:inline distT="0" distB="0" distL="0" distR="0" wp14:anchorId="641C3783" wp14:editId="237D4678">
+            <wp:extent cx="6123305" cy="3935095"/>
+            <wp:effectExtent l="0" t="0" r="0" b="8255"/>
+            <wp:docPr id="827033081" name="Рисунок 1"/>
+            <wp:cNvGraphicFramePr>
+              <a:graphicFrameLocks xmlns:a="http://schemas.openxmlformats.org/drawingml/2006/main" noChangeAspect="1"/>
+            </wp:cNvGraphicFramePr>
+            <a:graphic xmlns:a="http://schemas.openxmlformats.org/drawingml/2006/main">
+              <a:graphicData uri="http://schemas.openxmlformats.org/drawingml/2006/picture">
+                <pic:pic xmlns:pic="http://schemas.openxmlformats.org/drawingml/2006/picture">
+                  <pic:nvPicPr>
+                    <pic:cNvPr id="827033081" name=""/>
+                    <pic:cNvPicPr/>
+                  </pic:nvPicPr>
+                  <pic:blipFill>
+                    <a:blip r:embed="rId15"/>
+                    <a:stretch>
+                      <a:fillRect/>
+                    </a:stretch>
+                  </pic:blipFill>
+                  <pic:spPr>
+                    <a:xfrm>
+                      <a:off x="0" y="0"/>
+                      <a:ext cx="6123305" cy="3935095"/>
+                    </a:xfrm>
+                    <a:prstGeom prst="rect">
+                      <a:avLst/>
+                    </a:prstGeom>
+                  </pic:spPr>
+                </pic:pic>
+              </a:graphicData>
+            </a:graphic>
+          </wp:inline>
+        </w:drawing>
+      </w:r>
+    </w:p>
+    <w:p>
+      <w:pPr>
+        <w:pStyle w:val="a6"/>
+        <w:spacing w:after="0" w:line="360" w:lineRule="auto"/>
+        <w:ind w:left="0"/>
+        <w:jc w:val="left"/>
+        <w:rPr>
+          <w:rFonts w:ascii="Times New Roman" w:eastAsia="Times New Roman" w:hAnsi="Times New Roman" w:cs="Times New Roman"/>
+          <w:sz w:val="28"/>
+          <w:szCs w:val="28"/>
+          <w:lang w:val="en-US"/>
+        </w:rPr>
+      </w:pPr>
+    </w:p>
+    <w:p>
+      <w:pPr>
+        <w:pStyle w:val="a6"/>
+        <w:spacing w:after="0" w:line="360" w:lineRule="auto"/>
+        <w:ind w:left="0"/>
+        <w:jc w:val="left"/>
+        <w:rPr>
+          <w:rFonts w:ascii="Times New Roman" w:eastAsia="Times New Roman" w:hAnsi="Times New Roman" w:cs="Times New Roman"/>
+          <w:sz w:val="28"/>
+          <w:szCs w:val="28"/>
+          <w:lang w:val="en-US"/>
+        </w:rPr>
+      </w:pPr>
+      <w:r>
+        <w:rPr>
+          <w:rFonts w:ascii="Times New Roman" w:eastAsia="Times New Roman" w:hAnsi="Times New Roman" w:cs="Times New Roman"/>
+          <w:sz w:val="28"/>
+          <w:szCs w:val="28"/>
+          <w:lang w:val="en-US"/>
+        </w:rPr>
+        <w:drawing>
+          <wp:inline distT="0" distB="0" distL="0" distR="0" wp14:anchorId="1EFC9CC4" wp14:editId="66E25B7D">
+            <wp:extent cx="6123305" cy="4407535"/>
+            <wp:effectExtent l="0" t="0" r="0" b="0"/>
+            <wp:docPr id="21052756" name="Рисунок 1"/>
+            <wp:cNvGraphicFramePr>
+              <a:graphicFrameLocks xmlns:a="http://schemas.openxmlformats.org/drawingml/2006/main" noChangeAspect="1"/>
+            </wp:cNvGraphicFramePr>
+            <a:graphic xmlns:a="http://schemas.openxmlformats.org/drawingml/2006/main">
+              <a:graphicData uri="http://schemas.openxmlformats.org/drawingml/2006/picture">
+                <pic:pic xmlns:pic="http://schemas.openxmlformats.org/drawingml/2006/picture">
+                  <pic:nvPicPr>
+                    <pic:cNvPr id="21052756" name=""/>
+                    <pic:cNvPicPr/>
+                  </pic:nvPicPr>
+                  <pic:blipFill>
+                    <a:blip r:embed="rId16"/>
+                    <a:stretch>
+                      <a:fillRect/>
+                    </a:stretch>
+                  </pic:blipFill>
+                  <pic:spPr>
+                    <a:xfrm>
+                      <a:off x="0" y="0"/>
+                      <a:ext cx="6123305" cy="4407535"/>
+                    </a:xfrm>
+                    <a:prstGeom prst="rect">
+                      <a:avLst/>
+                    </a:prstGeom>
+                  </pic:spPr>
+                </pic:pic>
+              </a:graphicData>
+            </a:graphic>
+          </wp:inline>
+        </w:drawing>
+      </w:r>
+    </w:p>
+    <w:p>
+      <w:pPr>
+        <w:pStyle w:val="a6"/>
+        <w:spacing w:after="0" w:line="360" w:lineRule="auto"/>
+        <w:ind w:left="0"/>
+        <w:jc w:val="left"/>
+        <w:rPr>
+          <w:rFonts w:ascii="Times New Roman" w:eastAsia="Times New Roman" w:hAnsi="Times New Roman" w:cs="Times New Roman"/>
+          <w:sz w:val="28"/>
+          <w:szCs w:val="28"/>
+          <w:lang w:val="en-US"/>
+        </w:rPr>
+      </w:pPr>
+    </w:p>
+    <w:p>
+      <w:pPr>
+        <w:pStyle w:val="a6"/>
+        <w:spacing w:after="0" w:line="360" w:lineRule="auto"/>
+        <w:ind w:left="0"/>
+        <w:jc w:val="left"/>
+        <w:rPr>
+          <w:rFonts w:ascii="Times New Roman" w:eastAsia="Times New Roman" w:hAnsi="Times New Roman" w:cs="Times New Roman"/>
+          <w:sz w:val="28"/>
+          <w:szCs w:val="28"/>
+          <w:lang w:val="en-US"/>
+        </w:rPr>
+      </w:pPr>
+      <w:r>
+        <w:rPr>
+          <w:rFonts w:ascii="Times New Roman" w:eastAsia="Times New Roman" w:hAnsi="Times New Roman" w:cs="Times New Roman"/>
+          <w:sz w:val="28"/>
+          <w:szCs w:val="28"/>
+          <w:lang w:val="en-US"/>
+        </w:rPr>
+        <w:lastRenderedPageBreak/>
+        <w:drawing>
+          <wp:inline distT="0" distB="0" distL="0" distR="0" wp14:anchorId="38844B75" wp14:editId="5CB929D0">
+            <wp:extent cx="6123305" cy="8087360"/>
+            <wp:effectExtent l="0" t="0" r="0" b="8890"/>
+            <wp:docPr id="519198215" name="Рисунок 1"/>
+            <wp:cNvGraphicFramePr>
+              <a:graphicFrameLocks xmlns:a="http://schemas.openxmlformats.org/drawingml/2006/main" noChangeAspect="1"/>
+            </wp:cNvGraphicFramePr>
+            <a:graphic xmlns:a="http://schemas.openxmlformats.org/drawingml/2006/main">
+              <a:graphicData uri="http://schemas.openxmlformats.org/drawingml/2006/picture">
+                <pic:pic xmlns:pic="http://schemas.openxmlformats.org/drawingml/2006/picture">
+                  <pic:nvPicPr>
+                    <pic:cNvPr id="519198215" name=""/>
+                    <pic:cNvPicPr/>
+                  </pic:nvPicPr>
+                  <pic:blipFill>
+                    <a:blip r:embed="rId17"/>
+                    <a:stretch>
+                      <a:fillRect/>
+                    </a:stretch>
+                  </pic:blipFill>
+                  <pic:spPr>
+                    <a:xfrm>
+                      <a:off x="0" y="0"/>
+                      <a:ext cx="6123305" cy="8087360"/>
+                    </a:xfrm>
+                    <a:prstGeom prst="rect">
+                      <a:avLst/>
+                    </a:prstGeom>
+                  </pic:spPr>
+                </pic:pic>
+              </a:graphicData>
+            </a:graphic>
+          </wp:inline>
+        </w:drawing>
+      </w:r>
+    </w:p>
+    <w:p>
+      <w:pPr>
+        <w:pStyle w:val="a6"/>
+        <w:spacing w:after="0" w:line="360" w:lineRule="auto"/>
+        <w:ind w:left="0"/>
+        <w:jc w:val="left"/>
+        <w:rPr>
+          <w:rFonts w:ascii="Times New Roman" w:eastAsia="Times New Roman" w:hAnsi="Times New Roman" w:cs="Times New Roman"/>
+          <w:sz w:val="28"/>
+          <w:szCs w:val="28"/>
+          <w:lang w:val="en-US"/>
+        </w:rPr>
+      </w:pPr>
+    </w:p>
+    <w:p>
+      <w:pPr>
+        <w:pStyle w:val="a6"/>
+        <w:spacing w:after="0" w:line="360" w:lineRule="auto"/>
+        <w:ind w:left="0"/>
+        <w:jc w:val="left"/>
+        <w:rPr>
+          <w:rFonts w:ascii="Times New Roman" w:eastAsia="Times New Roman" w:hAnsi="Times New Roman" w:cs="Times New Roman"/>
+          <w:sz w:val="28"/>
+          <w:szCs w:val="28"/>
+          <w:lang w:val="en-US"/>
+        </w:rPr>
+      </w:pPr>
+      <w:r>
+        <w:rPr>
+          <w:rFonts w:ascii="Times New Roman" w:eastAsia="Times New Roman" w:hAnsi="Times New Roman" w:cs="Times New Roman"/>
+          <w:sz w:val="28"/>
+          <w:szCs w:val="28"/>
+          <w:lang w:val="en-US"/>
+        </w:rPr>
+        <w:lastRenderedPageBreak/>
+        <w:drawing>
+          <wp:inline distT="0" distB="0" distL="0" distR="0" wp14:anchorId="2B3DEDE4" wp14:editId="0AEE71E2">
+            <wp:extent cx="6123305" cy="7830185"/>
+            <wp:effectExtent l="0" t="0" r="0" b="0"/>
+            <wp:docPr id="658261824" name="Рисунок 1"/>
+            <wp:cNvGraphicFramePr>
+              <a:graphicFrameLocks xmlns:a="http://schemas.openxmlformats.org/drawingml/2006/main" noChangeAspect="1"/>
+            </wp:cNvGraphicFramePr>
+            <a:graphic xmlns:a="http://schemas.openxmlformats.org/drawingml/2006/main">
+              <a:graphicData uri="http://schemas.openxmlformats.org/drawingml/2006/picture">
+                <pic:pic xmlns:pic="http://schemas.openxmlformats.org/drawingml/2006/picture">
+                  <pic:nvPicPr>
+                    <pic:cNvPr id="658261824" name=""/>
+                    <pic:cNvPicPr/>
+                  </pic:nvPicPr>
+                  <pic:blipFill>
+                    <a:blip r:embed="rId18"/>
+                    <a:stretch>
+                      <a:fillRect/>
+                    </a:stretch>
+                  </pic:blipFill>
+                  <pic:spPr>
+                    <a:xfrm>
+                      <a:off x="0" y="0"/>
+                      <a:ext cx="6123305" cy="7830185"/>
+                    </a:xfrm>
+                    <a:prstGeom prst="rect">
+                      <a:avLst/>
+                    </a:prstGeom>
+                  </pic:spPr>
+                </pic:pic>
+              </a:graphicData>
+            </a:graphic>
+          </wp:inline>
+        </w:drawing>
+      </w:r>
+    </w:p>
+    <w:p>
+      <w:pPr>
+        <w:pStyle w:val="a6"/>
+        <w:spacing w:after="0" w:line="360" w:lineRule="auto"/>
+        <w:ind w:left="0"/>
+        <w:jc w:val="left"/>
+        <w:rPr>
+          <w:rFonts w:ascii="Times New Roman" w:eastAsia="Times New Roman" w:hAnsi="Times New Roman" w:cs="Times New Roman"/>
+          <w:sz w:val="28"/>
+          <w:szCs w:val="28"/>
+          <w:lang w:val="en-US"/>
+        </w:rPr>
+      </w:pPr>
+    </w:p>
+    <w:p>
+      <w:pPr>
+        <w:pStyle w:val="a6"/>
+        <w:spacing w:after="0" w:line="360" w:lineRule="auto"/>
+        <w:ind w:left="0"/>
+        <w:jc w:val="left"/>
+        <w:rPr>
+          <w:rFonts w:ascii="Times New Roman" w:eastAsia="Times New Roman" w:hAnsi="Times New Roman" w:cs="Times New Roman"/>
+          <w:sz w:val="28"/>
+          <w:szCs w:val="28"/>
+          <w:lang w:val="en-US"/>
+        </w:rPr>
+      </w:pPr>
+      <w:r>
+        <w:rPr>
+          <w:rFonts w:ascii="Times New Roman" w:eastAsia="Times New Roman" w:hAnsi="Times New Roman" w:cs="Times New Roman"/>
+          <w:sz w:val="28"/>
+          <w:szCs w:val="28"/>
+          <w:lang w:val="en-US"/>
+        </w:rPr>
+        <w:lastRenderedPageBreak/>
+        <w:drawing>
+          <wp:inline distT="0" distB="0" distL="0" distR="0" wp14:anchorId="17FA1EAA" wp14:editId="285E7BB3">
+            <wp:extent cx="6123305" cy="7025640"/>
+            <wp:effectExtent l="0" t="0" r="0" b="3810"/>
+            <wp:docPr id="2089204973" name="Рисунок 1"/>
+            <wp:cNvGraphicFramePr>
+              <a:graphicFrameLocks xmlns:a="http://schemas.openxmlformats.org/drawingml/2006/main" noChangeAspect="1"/>
+            </wp:cNvGraphicFramePr>
+            <a:graphic xmlns:a="http://schemas.openxmlformats.org/drawingml/2006/main">
+              <a:graphicData uri="http://schemas.openxmlformats.org/drawingml/2006/picture">
+                <pic:pic xmlns:pic="http://schemas.openxmlformats.org/drawingml/2006/picture">
+                  <pic:nvPicPr>
+                    <pic:cNvPr id="2089204973" name=""/>
+                    <pic:cNvPicPr/>
+                  </pic:nvPicPr>
+                  <pic:blipFill>
+                    <a:blip r:embed="rId19"/>
+                    <a:stretch>
+                      <a:fillRect/>
+                    </a:stretch>
+                  </pic:blipFill>
+                  <pic:spPr>
+                    <a:xfrm>
+                      <a:off x="0" y="0"/>
+                      <a:ext cx="6123305" cy="7025640"/>
+                    </a:xfrm>
+                    <a:prstGeom prst="rect">
+                      <a:avLst/>
+                    </a:prstGeom>
+                  </pic:spPr>
+                </pic:pic>
+              </a:graphicData>
+            </a:graphic>
+          </wp:inline>
+        </w:drawing>
+      </w:r>
+    </w:p>
+    <w:p>
+      <w:pPr>
+        <w:pStyle w:val="a6"/>
+        <w:spacing w:after="0" w:line="360" w:lineRule="auto"/>
+        <w:ind w:left="0"/>
+        <w:jc w:val="left"/>
+        <w:rPr>
+          <w:rFonts w:ascii="Times New Roman" w:eastAsia="Times New Roman" w:hAnsi="Times New Roman" w:cs="Times New Roman"/>
+          <w:sz w:val="28"/>
+          <w:szCs w:val="28"/>
+          <w:lang w:val="en-US"/>
+        </w:rPr>
+      </w:pPr>
+    </w:p>
+    <w:p>
+      <w:pPr>
+        <w:pStyle w:val="a6"/>
+        <w:spacing w:after="0" w:line="360" w:lineRule="auto"/>
+        <w:ind w:left="0"/>
+        <w:jc w:val="left"/>
+        <w:rPr>
+          <w:rFonts w:ascii="Times New Roman" w:eastAsia="Times New Roman" w:hAnsi="Times New Roman" w:cs="Times New Roman"/>
+          <w:sz w:val="28"/>
+          <w:szCs w:val="28"/>
+          <w:lang w:val="en-US"/>
+        </w:rPr>
+      </w:pPr>
+      <w:r>
+        <w:rPr>
+          <w:rFonts w:ascii="Times New Roman" w:eastAsia="Times New Roman" w:hAnsi="Times New Roman" w:cs="Times New Roman"/>
+          <w:sz w:val="28"/>
+          <w:szCs w:val="28"/>
+          <w:lang w:val="en-US"/>
+        </w:rPr>
+        <w:lastRenderedPageBreak/>
+        <w:drawing>
+          <wp:inline distT="0" distB="0" distL="0" distR="0" wp14:anchorId="100CDCDD" wp14:editId="1DEC70E9">
+            <wp:extent cx="6123305" cy="5875655"/>
+            <wp:effectExtent l="0" t="0" r="0" b="0"/>
+            <wp:docPr id="839076530" name="Рисунок 1"/>
+            <wp:cNvGraphicFramePr>
+              <a:graphicFrameLocks xmlns:a="http://schemas.openxmlformats.org/drawingml/2006/main" noChangeAspect="1"/>
+            </wp:cNvGraphicFramePr>
+            <a:graphic xmlns:a="http://schemas.openxmlformats.org/drawingml/2006/main">
+              <a:graphicData uri="http://schemas.openxmlformats.org/drawingml/2006/picture">
+                <pic:pic xmlns:pic="http://schemas.openxmlformats.org/drawingml/2006/picture">
+                  <pic:nvPicPr>
+                    <pic:cNvPr id="839076530" name=""/>
+                    <pic:cNvPicPr/>
+                  </pic:nvPicPr>
+                  <pic:blipFill>
+                    <a:blip r:embed="rId20"/>
+                    <a:stretch>
+                      <a:fillRect/>
+                    </a:stretch>
+                  </pic:blipFill>
+                  <pic:spPr>
+                    <a:xfrm>
+                      <a:off x="0" y="0"/>
+                      <a:ext cx="6123305" cy="5875655"/>
+                    </a:xfrm>
+                    <a:prstGeom prst="rect">
+                      <a:avLst/>
+                    </a:prstGeom>
+                  </pic:spPr>
+                </pic:pic>
+              </a:graphicData>
+            </a:graphic>
+          </wp:inline>
+        </w:drawing>
+      </w:r>
+    </w:p>
+    <w:p>
+      <w:pPr>
+        <w:pStyle w:val="a6"/>
+        <w:spacing w:after="0" w:line="360" w:lineRule="auto"/>
+        <w:ind w:left="0"/>
+        <w:jc w:val="left"/>
+        <w:rPr>
+          <w:rFonts w:ascii="Times New Roman" w:eastAsia="Times New Roman" w:hAnsi="Times New Roman" w:cs="Times New Roman"/>
+          <w:sz w:val="28"/>
+          <w:szCs w:val="28"/>
+          <w:lang w:val="en-US"/>
+        </w:rPr>
+      </w:pPr>
+    </w:p>
+    <w:p>
+      <w:pPr>
+        <w:pStyle w:val="a6"/>
+        <w:spacing w:after="0" w:line="360" w:lineRule="auto"/>
+        <w:ind w:left="0"/>
+        <w:jc w:val="left"/>
+        <w:rPr>
+          <w:rFonts w:ascii="Times New Roman" w:eastAsia="Times New Roman" w:hAnsi="Times New Roman" w:cs="Times New Roman"/>
+          <w:sz w:val="28"/>
+          <w:szCs w:val="28"/>
+          <w:lang w:val="ru-RU"/>
+        </w:rPr>
+      </w:pPr>
+      <w:r>
+        <w:rPr>
+          <w:rFonts w:ascii="Times New Roman" w:eastAsia="Times New Roman" w:hAnsi="Times New Roman" w:cs="Times New Roman"/>
+          <w:sz w:val="28"/>
+          <w:szCs w:val="28"/>
+          <w:lang w:val="en-US"/>
+        </w:rPr>
+        <w:lastRenderedPageBreak/>
+        <w:drawing>
+          <wp:inline distT="0" distB="0" distL="0" distR="0" wp14:anchorId="70DDC597" wp14:editId="3D67FFCB">
+            <wp:extent cx="6123305" cy="5497195"/>
+            <wp:effectExtent l="0" t="0" r="0" b="8255"/>
+            <wp:docPr id="274233514" name="Рисунок 1"/>
+            <wp:cNvGraphicFramePr>
+              <a:graphicFrameLocks xmlns:a="http://schemas.openxmlformats.org/drawingml/2006/main" noChangeAspect="1"/>
+            </wp:cNvGraphicFramePr>
+            <a:graphic xmlns:a="http://schemas.openxmlformats.org/drawingml/2006/main">
+              <a:graphicData uri="http://schemas.openxmlformats.org/drawingml/2006/picture">
+                <pic:pic xmlns:pic="http://schemas.openxmlformats.org/drawingml/2006/picture">
+                  <pic:nvPicPr>
+                    <pic:cNvPr id="274233514" name=""/>
+                    <pic:cNvPicPr/>
+                  </pic:nvPicPr>
+                  <pic:blipFill>
+                    <a:blip r:embed="rId21"/>
+                    <a:stretch>
+                      <a:fillRect/>
+                    </a:stretch>
+                  </pic:blipFill>
+                  <pic:spPr>
+                    <a:xfrm>
+                      <a:off x="0" y="0"/>
+                      <a:ext cx="6123305" cy="5497195"/>
+                    </a:xfrm>
+                    <a:prstGeom prst="rect">
+                      <a:avLst/>
+                    </a:prstGeom>
+                  </pic:spPr>
+                </pic:pic>
+              </a:graphicData>
+            </a:graphic>
+          </wp:inline>
+        </w:drawing>
+      </w:r>
+    </w:p>
+    <w:p>
+      <w:pPr>
+        <w:pStyle w:val="a6"/>
+        <w:spacing w:after="0" w:line="360" w:lineRule="auto"/>
+        <w:ind w:left="0"/>
+        <w:jc w:val="left"/>
+        <w:rPr>
+          <w:rFonts w:ascii="Times New Roman" w:eastAsia="Times New Roman" w:hAnsi="Times New Roman" w:cs="Times New Roman"/>
+          <w:sz w:val="28"/>
+          <w:szCs w:val="28"/>
+          <w:lang w:val="ru-RU"/>
+        </w:rPr>
+      </w:pPr>
+    </w:p>
+    <w:p>
+      <w:pPr>
+        <w:pStyle w:val="a6"/>
+        <w:spacing w:after="0" w:line="360" w:lineRule="auto"/>
+        <w:ind w:left="0"/>
+        <w:jc w:val="left"/>
+        <w:rPr>
+          <w:rFonts w:ascii="Times New Roman" w:eastAsia="Times New Roman" w:hAnsi="Times New Roman" w:cs="Times New Roman"/>
+          <w:sz w:val="28"/>
+          <w:szCs w:val="28"/>
+          <w:lang w:val="en-US"/>
+        </w:rPr>
+      </w:pPr>
+      <w:r>
+        <w:rPr>
+          <w:rFonts w:ascii="Times New Roman" w:eastAsia="Times New Roman" w:hAnsi="Times New Roman" w:cs="Times New Roman"/>
+          <w:sz w:val="28"/>
+          <w:szCs w:val="28"/>
+          <w:lang w:val="ru-RU"/>
+        </w:rPr>
+        <w:lastRenderedPageBreak/>
+        <w:drawing>
+          <wp:inline distT="0" distB="0" distL="0" distR="0" wp14:anchorId="02544E3C" wp14:editId="3F589EA3">
+            <wp:extent cx="6123305" cy="5281930"/>
+            <wp:effectExtent l="0" t="0" r="0" b="0"/>
+            <wp:docPr id="89798310" name="Рисунок 1"/>
+            <wp:cNvGraphicFramePr>
+              <a:graphicFrameLocks xmlns:a="http://schemas.openxmlformats.org/drawingml/2006/main" noChangeAspect="1"/>
+            </wp:cNvGraphicFramePr>
+            <a:graphic xmlns:a="http://schemas.openxmlformats.org/drawingml/2006/main">
+              <a:graphicData uri="http://schemas.openxmlformats.org/drawingml/2006/picture">
+                <pic:pic xmlns:pic="http://schemas.openxmlformats.org/drawingml/2006/picture">
+                  <pic:nvPicPr>
+                    <pic:cNvPr id="89798310" name=""/>
+                    <pic:cNvPicPr/>
+                  </pic:nvPicPr>
+                  <pic:blipFill>
+                    <a:blip r:embed="rId22"/>
+                    <a:stretch>
+                      <a:fillRect/>
+                    </a:stretch>
+                  </pic:blipFill>
+                  <pic:spPr>
+                    <a:xfrm>
+                      <a:off x="0" y="0"/>
+                      <a:ext cx="6123305" cy="5281930"/>
+                    </a:xfrm>
+                    <a:prstGeom prst="rect">
+                      <a:avLst/>
+                    </a:prstGeom>
+                  </pic:spPr>
+                </pic:pic>
+              </a:graphicData>
+            </a:graphic>
+          </wp:inline>
+        </w:drawing>
+      </w:r>
+    </w:p>
+    <w:p>
+      <w:pPr>
+        <w:pStyle w:val="a6"/>
+        <w:spacing w:after="0" w:line="360" w:lineRule="auto"/>
+        <w:ind w:left="0"/>
+        <w:jc w:val="left"/>
+        <w:rPr>
+          <w:rFonts w:ascii="Times New Roman" w:eastAsia="Times New Roman" w:hAnsi="Times New Roman" w:cs="Times New Roman"/>
+          <w:sz w:val="28"/>
+          <w:szCs w:val="28"/>
+          <w:lang w:val="en-US"/>
+        </w:rPr>
+      </w:pPr>
+    </w:p>
+    <w:p>
+      <w:pPr>
+        <w:pStyle w:val="a6"/>
+        <w:spacing w:after="0" w:line="360" w:lineRule="auto"/>
+        <w:ind w:left="0"/>
+        <w:jc w:val="left"/>
+        <w:rPr>
+          <w:rFonts w:ascii="Times New Roman" w:eastAsia="Times New Roman" w:hAnsi="Times New Roman" w:cs="Times New Roman"/>
+          <w:sz w:val="28"/>
+          <w:szCs w:val="28"/>
+          <w:lang w:val="ru-RU"/>
+        </w:rPr>
+      </w:pPr>
+      <w:r>
+        <w:rPr>
+          <w:rFonts w:ascii="Times New Roman" w:eastAsia="Times New Roman" w:hAnsi="Times New Roman" w:cs="Times New Roman"/>
+          <w:sz w:val="28"/>
+          <w:szCs w:val="28"/>
+          <w:lang w:val="en-US"/>
+        </w:rPr>
+        <w:lastRenderedPageBreak/>
+        <w:drawing>
+          <wp:inline distT="0" distB="0" distL="0" distR="0" wp14:anchorId="351FD987" wp14:editId="7FB845EB">
+            <wp:extent cx="6123305" cy="4964430"/>
+            <wp:effectExtent l="0" t="0" r="0" b="7620"/>
+            <wp:docPr id="952152827" name="Рисунок 1"/>
+            <wp:cNvGraphicFramePr>
+              <a:graphicFrameLocks xmlns:a="http://schemas.openxmlformats.org/drawingml/2006/main" noChangeAspect="1"/>
+            </wp:cNvGraphicFramePr>
+            <a:graphic xmlns:a="http://schemas.openxmlformats.org/drawingml/2006/main">
+              <a:graphicData uri="http://schemas.openxmlformats.org/drawingml/2006/picture">
+                <pic:pic xmlns:pic="http://schemas.openxmlformats.org/drawingml/2006/picture">
+                  <pic:nvPicPr>
+                    <pic:cNvPr id="952152827" name=""/>
+                    <pic:cNvPicPr/>
+                  </pic:nvPicPr>
+                  <pic:blipFill>
+                    <a:blip r:embed="rId23"/>
+                    <a:stretch>
+                      <a:fillRect/>
+                    </a:stretch>
+                  </pic:blipFill>
+                  <pic:spPr>
+                    <a:xfrm>
+                      <a:off x="0" y="0"/>
+                      <a:ext cx="6123305" cy="4964430"/>
+                    </a:xfrm>
+                    <a:prstGeom prst="rect">
+                      <a:avLst/>
+                    </a:prstGeom>
+                  </pic:spPr>
+                </pic:pic>
+              </a:graphicData>
+            </a:graphic>
+          </wp:inline>
+        </w:drawing>
+      </w:r>
+    </w:p>
+    <w:p>
+      <w:pPr>
+        <w:pStyle w:val="a6"/>
+        <w:spacing w:after="0" w:line="360" w:lineRule="auto"/>
+        <w:ind w:left="0"/>
+        <w:jc w:val="left"/>
+        <w:rPr>
+          <w:rFonts w:ascii="Times New Roman" w:eastAsia="Times New Roman" w:hAnsi="Times New Roman" w:cs="Times New Roman"/>
+          <w:sz w:val="28"/>
+          <w:szCs w:val="28"/>
+          <w:lang w:val="ru-RU"/>
+        </w:rPr>
+      </w:pPr>
+    </w:p>
+    <w:p>
+      <w:pPr>
+        <w:pStyle w:val="a6"/>
+        <w:spacing w:after="0" w:line="360" w:lineRule="auto"/>
+        <w:ind w:left="0"/>
+        <w:jc w:val="left"/>
+        <w:rPr>
+          <w:rFonts w:ascii="Times New Roman" w:eastAsia="Times New Roman" w:hAnsi="Times New Roman" w:cs="Times New Roman"/>
+          <w:sz w:val="28"/>
+          <w:szCs w:val="28"/>
+          <w:lang w:val="ru-RU"/>
+        </w:rPr>
+      </w:pPr>
+      <w:r>
+        <w:rPr>
+          <w:rFonts w:ascii="Times New Roman" w:eastAsia="Times New Roman" w:hAnsi="Times New Roman" w:cs="Times New Roman"/>
+          <w:sz w:val="28"/>
+          <w:szCs w:val="28"/>
+          <w:lang w:val="ru-RU"/>
+        </w:rPr>
+        <w:lastRenderedPageBreak/>
+        <w:drawing>
+          <wp:inline distT="0" distB="0" distL="0" distR="0" wp14:anchorId="5D559F90" wp14:editId="09FB03E1">
+            <wp:extent cx="6123305" cy="5017770"/>
+            <wp:effectExtent l="0" t="0" r="0" b="0"/>
+            <wp:docPr id="1049520104" name="Рисунок 1"/>
+            <wp:cNvGraphicFramePr>
+              <a:graphicFrameLocks xmlns:a="http://schemas.openxmlformats.org/drawingml/2006/main" noChangeAspect="1"/>
+            </wp:cNvGraphicFramePr>
+            <a:graphic xmlns:a="http://schemas.openxmlformats.org/drawingml/2006/main">
+              <a:graphicData uri="http://schemas.openxmlformats.org/drawingml/2006/picture">
+                <pic:pic xmlns:pic="http://schemas.openxmlformats.org/drawingml/2006/picture">
+                  <pic:nvPicPr>
+                    <pic:cNvPr id="1049520104" name=""/>
+                    <pic:cNvPicPr/>
+                  </pic:nvPicPr>
+                  <pic:blipFill>
+                    <a:blip r:embed="rId24"/>
+                    <a:stretch>
+                      <a:fillRect/>
+                    </a:stretch>
+                  </pic:blipFill>
+                  <pic:spPr>
+                    <a:xfrm>
+                      <a:off x="0" y="0"/>
+                      <a:ext cx="6123305" cy="5017770"/>
+                    </a:xfrm>
+                    <a:prstGeom prst="rect">
+                      <a:avLst/>
+                    </a:prstGeom>
+                  </pic:spPr>
+                </pic:pic>
+              </a:graphicData>
+            </a:graphic>
+          </wp:inline>
+        </w:drawing>
+      </w:r>
+    </w:p>
     <w:sectPr>
-      <w:footerReference w:type="default" r:id="rId10"/>
-      <w:headerReference w:type="first" r:id="rId11"/>
+      <w:footerReference w:type="default" r:id="rId25"/>
+      <w:headerReference w:type="first" r:id="rId26"/>
       <w:pgSz w:w="11909" w:h="16834"/>
       <w:pgMar w:top="1133" w:right="1133" w:bottom="1133" w:left="1133" w:header="720" w:footer="720" w:gutter="0"/>
       <w:pgNumType w:start="1"/>

</xml_diff>